<commit_message>
Object Tracking adicionado no relatório
</commit_message>
<xml_diff>
--- a/Report.docx
+++ b/Report.docx
@@ -158,7 +158,7 @@
         <mc:AlternateContent>
           <mc:Choice Requires="wps">
             <w:drawing>
-              <wp:anchor distT="45720" distB="45720" distL="114300" distR="114300" simplePos="0" relativeHeight="251658240" behindDoc="0" locked="0" layoutInCell="1" allowOverlap="1" wp14:anchorId="74B3371F" wp14:editId="2D44974E">
+              <wp:anchor distT="45720" distB="45720" distL="114300" distR="114300" simplePos="0" relativeHeight="251656192" behindDoc="0" locked="0" layoutInCell="1" allowOverlap="1" wp14:anchorId="74B3371F" wp14:editId="7A145833">
                 <wp:simplePos x="0" y="0"/>
                 <wp:positionH relativeFrom="margin">
                   <wp:posOffset>929640</wp:posOffset>
@@ -276,7 +276,7 @@
                 <v:stroke joinstyle="miter"/>
                 <v:path gradientshapeok="t" o:connecttype="rect"/>
               </v:shapetype>
-              <v:shape id="Caixa de texto 1" o:spid="_x0000_s1026" type="#_x0000_t202" style="position:absolute;left:0;text-align:left;margin-left:73.2pt;margin-top:16.25pt;width:309.75pt;height:63.4pt;z-index:251658240;visibility:visible;mso-wrap-style:square;mso-width-percent:0;mso-height-percent:200;mso-wrap-distance-left:9pt;mso-wrap-distance-top:3.6pt;mso-wrap-distance-right:9pt;mso-wrap-distance-bottom:3.6pt;mso-position-horizontal:absolute;mso-position-horizontal-relative:margin;mso-position-vertical:absolute;mso-position-vertical-relative:text;mso-width-percent:0;mso-height-percent:200;mso-width-relative:margin;mso-height-relative:margin;v-text-anchor:top" o:gfxdata="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" stroked="f">
+              <v:shape id="Caixa de texto 1" o:spid="_x0000_s1026" type="#_x0000_t202" style="position:absolute;left:0;text-align:left;margin-left:73.2pt;margin-top:16.25pt;width:309.75pt;height:63.4pt;z-index:251656192;visibility:visible;mso-wrap-style:square;mso-width-percent:0;mso-height-percent:200;mso-wrap-distance-left:9pt;mso-wrap-distance-top:3.6pt;mso-wrap-distance-right:9pt;mso-wrap-distance-bottom:3.6pt;mso-position-horizontal:absolute;mso-position-horizontal-relative:margin;mso-position-vertical:absolute;mso-position-vertical-relative:text;mso-width-percent:0;mso-height-percent:200;mso-width-relative:margin;mso-height-relative:margin;v-text-anchor:top" o:gfxdata="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" stroked="f">
                 <v:textbox style="mso-fit-shape-to-text:t">
                   <w:txbxContent>
                     <w:p>
@@ -981,15 +981,29 @@
     </w:p>
     <w:p/>
     <w:p>
-      <w:fldSimple w:instr=" TOC \h \z \c &quot;Figure&quot; ">
-        <w:r>
-          <w:rPr>
-            <w:b/>
-            <w:bCs/>
-          </w:rPr>
-          <w:t>No table of figures entries found.</w:t>
-        </w:r>
-      </w:fldSimple>
+      <w:r>
+        <w:fldChar w:fldCharType="begin"/>
+      </w:r>
+      <w:r>
+        <w:instrText xml:space="preserve"> TOC \h \z \c "Figure" </w:instrText>
+      </w:r>
+      <w:r>
+        <w:fldChar w:fldCharType="separate"/>
+      </w:r>
+      <w:r>
+        <w:rPr>
+          <w:b/>
+          <w:bCs/>
+        </w:rPr>
+        <w:t>No table of figures entries found.</w:t>
+      </w:r>
+      <w:r>
+        <w:rPr>
+          <w:b/>
+          <w:bCs/>
+        </w:rPr>
+        <w:fldChar w:fldCharType="end"/>
+      </w:r>
     </w:p>
     <w:p>
       <w:pPr>
@@ -1013,12 +1027,24 @@
     </w:p>
     <w:p/>
     <w:p>
-      <w:r>
-        <w:t>Resumo final do trabalho</w:t>
-      </w:r>
+      <w:proofErr w:type="spellStart"/>
+      <w:r>
+        <w:t>Resumo</w:t>
+      </w:r>
+      <w:proofErr w:type="spellEnd"/>
+      <w:r>
+        <w:t xml:space="preserve"> final do </w:t>
+      </w:r>
+      <w:proofErr w:type="spellStart"/>
+      <w:r>
+        <w:t>trabalho</w:t>
+      </w:r>
+      <w:proofErr w:type="spellEnd"/>
+      <w:proofErr w:type="gramStart"/>
       <w:r>
         <w:t>.---------------------------------------------</w:t>
       </w:r>
+      <w:proofErr w:type="gramEnd"/>
     </w:p>
     <w:p/>
     <w:p>
@@ -1101,6 +1127,722 @@
     </w:p>
     <w:p/>
     <w:p>
+      <w:r>
+        <w:tab/>
+      </w:r>
+      <w:r>
+        <w:t>To track the various possible objects in a given video it was implemented a previously created algorithm. This</w:t>
+      </w:r>
+      <w:r>
+        <w:t xml:space="preserve"> m</w:t>
+      </w:r>
+      <w:r>
+        <w:t>otio</w:t>
+      </w:r>
+      <w:r>
+        <w:t>n-based multiple object tra</w:t>
+      </w:r>
+      <w:r>
+        <w:t xml:space="preserve">cking algorithm is available online </w:t>
+      </w:r>
+      <w:sdt>
+        <w:sdtPr>
+          <w:id w:val="1583336422"/>
+          <w:citation/>
+        </w:sdtPr>
+        <w:sdtContent>
+          <w:r>
+            <w:fldChar w:fldCharType="begin"/>
+          </w:r>
+          <w:r>
+            <w:instrText xml:space="preserve"> CITATION Mat \l 1033 </w:instrText>
+          </w:r>
+          <w:r>
+            <w:fldChar w:fldCharType="separate"/>
+          </w:r>
+          <w:r>
+            <w:rPr>
+              <w:noProof/>
+            </w:rPr>
+            <w:t>[1]</w:t>
+          </w:r>
+          <w:r>
+            <w:fldChar w:fldCharType="end"/>
+          </w:r>
+        </w:sdtContent>
+      </w:sdt>
+      <w:r>
+        <w:t xml:space="preserve">. As the name suggests this algorithm is capable of detecting and tracking multiple objects. It displays a mask in which we can see the objects detected, as well as the respective bounding box for each object. The centroid of each object is also calculated, but not shown in the original algorithm (the centroid </w:t>
+      </w:r>
+      <w:r>
+        <w:t>is the arithmetic mean position</w:t>
+      </w:r>
+      <w:r>
+        <w:t xml:space="preserve"> of all the points in the shape).</w:t>
+      </w:r>
+      <w:r>
+        <w:t xml:space="preserve"> Later a function from our</w:t>
+      </w:r>
+      <w:r>
+        <w:t xml:space="preserve"> authoring</w:t>
+      </w:r>
+      <w:r>
+        <w:t xml:space="preserve"> was added and the centroid is also shown.</w:t>
+      </w:r>
+    </w:p>
+    <w:p>
+      <w:r>
+        <w:rPr>
+          <w:noProof/>
+        </w:rPr>
+        <mc:AlternateContent>
+          <mc:Choice Requires="wpg">
+            <w:drawing>
+              <wp:anchor distT="0" distB="0" distL="114300" distR="114300" simplePos="0" relativeHeight="251660288" behindDoc="0" locked="0" layoutInCell="1" allowOverlap="1" wp14:anchorId="3544522F" wp14:editId="7988978E">
+                <wp:simplePos x="0" y="0"/>
+                <wp:positionH relativeFrom="column">
+                  <wp:posOffset>1529715</wp:posOffset>
+                </wp:positionH>
+                <wp:positionV relativeFrom="paragraph">
+                  <wp:posOffset>191135</wp:posOffset>
+                </wp:positionV>
+                <wp:extent cx="2457450" cy="972820"/>
+                <wp:effectExtent l="0" t="0" r="0" b="0"/>
+                <wp:wrapTopAndBottom/>
+                <wp:docPr id="4" name="Group 4"/>
+                <wp:cNvGraphicFramePr/>
+                <a:graphic xmlns:a="http://schemas.openxmlformats.org/drawingml/2006/main">
+                  <a:graphicData uri="http://schemas.microsoft.com/office/word/2010/wordprocessingGroup">
+                    <wpg:wgp>
+                      <wpg:cNvGrpSpPr/>
+                      <wpg:grpSpPr>
+                        <a:xfrm>
+                          <a:off x="0" y="0"/>
+                          <a:ext cx="2457450" cy="972820"/>
+                          <a:chOff x="0" y="0"/>
+                          <a:chExt cx="2457450" cy="972820"/>
+                        </a:xfrm>
+                      </wpg:grpSpPr>
+                      <pic:pic xmlns:pic="http://schemas.openxmlformats.org/drawingml/2006/picture">
+                        <pic:nvPicPr>
+                          <pic:cNvPr id="2" name="Picture 2"/>
+                          <pic:cNvPicPr>
+                            <a:picLocks noChangeAspect="1"/>
+                          </pic:cNvPicPr>
+                        </pic:nvPicPr>
+                        <pic:blipFill>
+                          <a:blip r:embed="rId8">
+                            <a:extLst>
+                              <a:ext uri="{28A0092B-C50C-407E-A947-70E740481C1C}">
+                                <a14:useLocalDpi xmlns:a14="http://schemas.microsoft.com/office/drawing/2010/main" val="0"/>
+                              </a:ext>
+                            </a:extLst>
+                          </a:blip>
+                          <a:stretch>
+                            <a:fillRect/>
+                          </a:stretch>
+                        </pic:blipFill>
+                        <pic:spPr>
+                          <a:xfrm>
+                            <a:off x="0" y="0"/>
+                            <a:ext cx="781050" cy="971550"/>
+                          </a:xfrm>
+                          <a:prstGeom prst="rect">
+                            <a:avLst/>
+                          </a:prstGeom>
+                        </pic:spPr>
+                      </pic:pic>
+                      <wps:wsp>
+                        <wps:cNvPr id="3" name="Text Box 3"/>
+                        <wps:cNvSpPr txBox="1"/>
+                        <wps:spPr>
+                          <a:xfrm>
+                            <a:off x="895350" y="504825"/>
+                            <a:ext cx="1562100" cy="467995"/>
+                          </a:xfrm>
+                          <a:prstGeom prst="rect">
+                            <a:avLst/>
+                          </a:prstGeom>
+                          <a:solidFill>
+                            <a:prstClr val="white"/>
+                          </a:solidFill>
+                          <a:ln>
+                            <a:noFill/>
+                          </a:ln>
+                          <a:effectLst/>
+                        </wps:spPr>
+                        <wps:txbx>
+                          <w:txbxContent>
+                            <w:p>
+                              <w:pPr>
+                                <w:pStyle w:val="Caption"/>
+                                <w:rPr>
+                                  <w:rStyle w:val="SubtleReference"/>
+                                </w:rPr>
+                              </w:pPr>
+                              <w:bookmarkStart w:id="3" w:name="_Ref440734062"/>
+                              <w:r>
+                                <w:rPr>
+                                  <w:rStyle w:val="SubtleReference"/>
+                                </w:rPr>
+                                <w:t xml:space="preserve">Figure </w:t>
+                              </w:r>
+                              <w:r>
+                                <w:rPr>
+                                  <w:rStyle w:val="SubtleReference"/>
+                                </w:rPr>
+                                <w:fldChar w:fldCharType="begin"/>
+                              </w:r>
+                              <w:r>
+                                <w:rPr>
+                                  <w:rStyle w:val="SubtleReference"/>
+                                </w:rPr>
+                                <w:instrText xml:space="preserve"> SEQ Figure \* ARABIC </w:instrText>
+                              </w:r>
+                              <w:r>
+                                <w:rPr>
+                                  <w:rStyle w:val="SubtleReference"/>
+                                </w:rPr>
+                                <w:fldChar w:fldCharType="separate"/>
+                              </w:r>
+                              <w:r>
+                                <w:rPr>
+                                  <w:rStyle w:val="SubtleReference"/>
+                                  <w:noProof/>
+                                </w:rPr>
+                                <w:t>1</w:t>
+                              </w:r>
+                              <w:r>
+                                <w:rPr>
+                                  <w:rStyle w:val="SubtleReference"/>
+                                </w:rPr>
+                                <w:fldChar w:fldCharType="end"/>
+                              </w:r>
+                              <w:bookmarkEnd w:id="3"/>
+                              <w:r>
+                                <w:rPr>
+                                  <w:rStyle w:val="SubtleReference"/>
+                                </w:rPr>
+                                <w:t xml:space="preserve"> - Object with Bounding Box and centroid</w:t>
+                              </w:r>
+                            </w:p>
+                          </w:txbxContent>
+                        </wps:txbx>
+                        <wps:bodyPr rot="0" spcFirstLastPara="0" vertOverflow="overflow" horzOverflow="overflow" vert="horz" wrap="square" lIns="0" tIns="0" rIns="0" bIns="0" numCol="1" spcCol="0" rtlCol="0" fromWordArt="0" anchor="t" anchorCtr="0" forceAA="0" compatLnSpc="1">
+                          <a:prstTxWarp prst="textNoShape">
+                            <a:avLst/>
+                          </a:prstTxWarp>
+                          <a:spAutoFit/>
+                        </wps:bodyPr>
+                      </wps:wsp>
+                    </wpg:wgp>
+                  </a:graphicData>
+                </a:graphic>
+              </wp:anchor>
+            </w:drawing>
+          </mc:Choice>
+          <mc:Fallback>
+            <w:pict>
+              <v:group w14:anchorId="3544522F" id="Group 4" o:spid="_x0000_s1027" style="position:absolute;left:0;text-align:left;margin-left:120.45pt;margin-top:15.05pt;width:193.5pt;height:76.6pt;z-index:251660288" coordsize="24574,9728" o:gfxdata="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">
+                <v:shapetype id="_x0000_t75" coordsize="21600,21600" o:spt="75" o:preferrelative="t" path="m@4@5l@4@11@9@11@9@5xe" filled="f" stroked="f">
+                  <v:stroke joinstyle="miter"/>
+                  <v:formulas>
+                    <v:f eqn="if lineDrawn pixelLineWidth 0"/>
+                    <v:f eqn="sum @0 1 0"/>
+                    <v:f eqn="sum 0 0 @1"/>
+                    <v:f eqn="prod @2 1 2"/>
+                    <v:f eqn="prod @3 21600 pixelWidth"/>
+                    <v:f eqn="prod @3 21600 pixelHeight"/>
+                    <v:f eqn="sum @0 0 1"/>
+                    <v:f eqn="prod @6 1 2"/>
+                    <v:f eqn="prod @7 21600 pixelWidth"/>
+                    <v:f eqn="sum @8 21600 0"/>
+                    <v:f eqn="prod @7 21600 pixelHeight"/>
+                    <v:f eqn="sum @10 21600 0"/>
+                  </v:formulas>
+                  <v:path o:extrusionok="f" gradientshapeok="t" o:connecttype="rect"/>
+                  <o:lock v:ext="edit" aspectratio="t"/>
+                </v:shapetype>
+                <v:shape id="Picture 2" o:spid="_x0000_s1028" type="#_x0000_t75" style="position:absolute;width:7810;height:9715;visibility:visible;mso-wrap-style:square" o:gfxdata="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">
+                  <v:imagedata r:id="rId9" o:title=""/>
+                  <v:path arrowok="t"/>
+                </v:shape>
+                <v:shape id="Text Box 3" o:spid="_x0000_s1029" type="#_x0000_t202" style="position:absolute;left:8953;top:5048;width:15621;height:4680;visibility:visible;mso-wrap-style:square;v-text-anchor:top" o:gfxdata="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" stroked="f">
+                  <v:textbox style="mso-fit-shape-to-text:t" inset="0,0,0,0">
+                    <w:txbxContent>
+                      <w:p>
+                        <w:pPr>
+                          <w:pStyle w:val="Caption"/>
+                          <w:rPr>
+                            <w:rStyle w:val="SubtleReference"/>
+                          </w:rPr>
+                        </w:pPr>
+                        <w:bookmarkStart w:id="4" w:name="_Ref440734062"/>
+                        <w:r>
+                          <w:rPr>
+                            <w:rStyle w:val="SubtleReference"/>
+                          </w:rPr>
+                          <w:t xml:space="preserve">Figure </w:t>
+                        </w:r>
+                        <w:r>
+                          <w:rPr>
+                            <w:rStyle w:val="SubtleReference"/>
+                          </w:rPr>
+                          <w:fldChar w:fldCharType="begin"/>
+                        </w:r>
+                        <w:r>
+                          <w:rPr>
+                            <w:rStyle w:val="SubtleReference"/>
+                          </w:rPr>
+                          <w:instrText xml:space="preserve"> SEQ Figure \* ARABIC </w:instrText>
+                        </w:r>
+                        <w:r>
+                          <w:rPr>
+                            <w:rStyle w:val="SubtleReference"/>
+                          </w:rPr>
+                          <w:fldChar w:fldCharType="separate"/>
+                        </w:r>
+                        <w:r>
+                          <w:rPr>
+                            <w:rStyle w:val="SubtleReference"/>
+                            <w:noProof/>
+                          </w:rPr>
+                          <w:t>1</w:t>
+                        </w:r>
+                        <w:r>
+                          <w:rPr>
+                            <w:rStyle w:val="SubtleReference"/>
+                          </w:rPr>
+                          <w:fldChar w:fldCharType="end"/>
+                        </w:r>
+                        <w:bookmarkEnd w:id="4"/>
+                        <w:r>
+                          <w:rPr>
+                            <w:rStyle w:val="SubtleReference"/>
+                          </w:rPr>
+                          <w:t xml:space="preserve"> - Object with Bounding Box and centroid</w:t>
+                        </w:r>
+                      </w:p>
+                    </w:txbxContent>
+                  </v:textbox>
+                </v:shape>
+                <w10:wrap type="topAndBottom"/>
+              </v:group>
+            </w:pict>
+          </mc:Fallback>
+        </mc:AlternateContent>
+      </w:r>
+    </w:p>
+    <w:p/>
+    <w:p>
+      <w:r>
+        <w:lastRenderedPageBreak/>
+        <w:tab/>
+      </w:r>
+      <w:r>
+        <w:fldChar w:fldCharType="begin"/>
+      </w:r>
+      <w:r>
+        <w:instrText xml:space="preserve"> REF _Ref440734062 \h </w:instrText>
+      </w:r>
+      <w:r>
+        <w:fldChar w:fldCharType="separate"/>
+      </w:r>
+      <w:r>
+        <w:rPr>
+          <w:rStyle w:val="SubtleReference"/>
+        </w:rPr>
+        <w:t>Figure 1</w:t>
+      </w:r>
+      <w:r>
+        <w:fldChar w:fldCharType="end"/>
+      </w:r>
+      <w:r>
+        <w:t xml:space="preserve"> represents a ball moving towards the camera, </w:t>
+      </w:r>
+      <w:r>
+        <w:t xml:space="preserve">the </w:t>
+      </w:r>
+      <w:r>
+        <w:t xml:space="preserve">bonding box and the </w:t>
+      </w:r>
+      <w:r>
+        <w:t xml:space="preserve">calculated </w:t>
+      </w:r>
+      <w:r>
+        <w:t xml:space="preserve">centroid </w:t>
+      </w:r>
+      <w:r>
+        <w:t xml:space="preserve">in one particular frame of the video. </w:t>
+      </w:r>
+      <w:r>
+        <w:fldChar w:fldCharType="begin"/>
+      </w:r>
+      <w:r>
+        <w:instrText xml:space="preserve"> REF _Ref440734556 \h </w:instrText>
+      </w:r>
+      <w:r>
+        <w:fldChar w:fldCharType="separate"/>
+      </w:r>
+      <w:r>
+        <w:rPr>
+          <w:rStyle w:val="SubtleReference"/>
+        </w:rPr>
+        <w:t>Figure 2</w:t>
+      </w:r>
+      <w:r>
+        <w:fldChar w:fldCharType="end"/>
+      </w:r>
+      <w:r>
+        <w:t xml:space="preserve"> </w:t>
+      </w:r>
+      <w:r>
+        <w:t xml:space="preserve">represents the same scenario, but with background noise. We can see by these two examples </w:t>
+      </w:r>
+      <w:r>
+        <w:t xml:space="preserve">that </w:t>
+      </w:r>
+      <w:r>
+        <w:t>the algorithm is precise in most tested cases</w:t>
+      </w:r>
+      <w:r>
+        <w:t>.</w:t>
+      </w:r>
+    </w:p>
+    <w:p>
+      <w:r>
+        <w:rPr>
+          <w:noProof/>
+        </w:rPr>
+        <mc:AlternateContent>
+          <mc:Choice Requires="wpg">
+            <w:drawing>
+              <wp:anchor distT="0" distB="0" distL="114300" distR="114300" simplePos="0" relativeHeight="251664384" behindDoc="0" locked="0" layoutInCell="1" allowOverlap="1" wp14:anchorId="6D3C3A3E" wp14:editId="5FACBB0E">
+                <wp:simplePos x="0" y="0"/>
+                <wp:positionH relativeFrom="column">
+                  <wp:posOffset>853440</wp:posOffset>
+                </wp:positionH>
+                <wp:positionV relativeFrom="paragraph">
+                  <wp:posOffset>281940</wp:posOffset>
+                </wp:positionV>
+                <wp:extent cx="3781425" cy="2390775"/>
+                <wp:effectExtent l="0" t="0" r="9525" b="9525"/>
+                <wp:wrapTopAndBottom/>
+                <wp:docPr id="7" name="Group 7"/>
+                <wp:cNvGraphicFramePr/>
+                <a:graphic xmlns:a="http://schemas.openxmlformats.org/drawingml/2006/main">
+                  <a:graphicData uri="http://schemas.microsoft.com/office/word/2010/wordprocessingGroup">
+                    <wpg:wgp>
+                      <wpg:cNvGrpSpPr/>
+                      <wpg:grpSpPr>
+                        <a:xfrm>
+                          <a:off x="0" y="0"/>
+                          <a:ext cx="3781425" cy="2390775"/>
+                          <a:chOff x="0" y="0"/>
+                          <a:chExt cx="3781425" cy="2390775"/>
+                        </a:xfrm>
+                      </wpg:grpSpPr>
+                      <pic:pic xmlns:pic="http://schemas.openxmlformats.org/drawingml/2006/picture">
+                        <pic:nvPicPr>
+                          <pic:cNvPr id="5" name="Picture 5"/>
+                          <pic:cNvPicPr>
+                            <a:picLocks noChangeAspect="1"/>
+                          </pic:cNvPicPr>
+                        </pic:nvPicPr>
+                        <pic:blipFill>
+                          <a:blip r:embed="rId10">
+                            <a:extLst>
+                              <a:ext uri="{28A0092B-C50C-407E-A947-70E740481C1C}">
+                                <a14:useLocalDpi xmlns:a14="http://schemas.microsoft.com/office/drawing/2010/main" val="0"/>
+                              </a:ext>
+                            </a:extLst>
+                          </a:blip>
+                          <a:stretch>
+                            <a:fillRect/>
+                          </a:stretch>
+                        </pic:blipFill>
+                        <pic:spPr>
+                          <a:xfrm>
+                            <a:off x="0" y="0"/>
+                            <a:ext cx="2514600" cy="2390775"/>
+                          </a:xfrm>
+                          <a:prstGeom prst="rect">
+                            <a:avLst/>
+                          </a:prstGeom>
+                        </pic:spPr>
+                      </pic:pic>
+                      <wps:wsp>
+                        <wps:cNvPr id="6" name="Text Box 6"/>
+                        <wps:cNvSpPr txBox="1"/>
+                        <wps:spPr>
+                          <a:xfrm>
+                            <a:off x="2590800" y="1676400"/>
+                            <a:ext cx="1190625" cy="467995"/>
+                          </a:xfrm>
+                          <a:prstGeom prst="rect">
+                            <a:avLst/>
+                          </a:prstGeom>
+                          <a:solidFill>
+                            <a:prstClr val="white"/>
+                          </a:solidFill>
+                          <a:ln>
+                            <a:noFill/>
+                          </a:ln>
+                          <a:effectLst/>
+                        </wps:spPr>
+                        <wps:txbx>
+                          <w:txbxContent>
+                            <w:p>
+                              <w:pPr>
+                                <w:pStyle w:val="Caption"/>
+                                <w:rPr>
+                                  <w:rStyle w:val="SubtleReference"/>
+                                </w:rPr>
+                              </w:pPr>
+                              <w:bookmarkStart w:id="5" w:name="_Ref440734556"/>
+                              <w:r>
+                                <w:rPr>
+                                  <w:rStyle w:val="SubtleReference"/>
+                                </w:rPr>
+                                <w:t xml:space="preserve">Figure </w:t>
+                              </w:r>
+                              <w:r>
+                                <w:rPr>
+                                  <w:rStyle w:val="SubtleReference"/>
+                                </w:rPr>
+                                <w:fldChar w:fldCharType="begin"/>
+                              </w:r>
+                              <w:r>
+                                <w:rPr>
+                                  <w:rStyle w:val="SubtleReference"/>
+                                </w:rPr>
+                                <w:instrText xml:space="preserve"> SEQ Figure \* ARABIC </w:instrText>
+                              </w:r>
+                              <w:r>
+                                <w:rPr>
+                                  <w:rStyle w:val="SubtleReference"/>
+                                </w:rPr>
+                                <w:fldChar w:fldCharType="separate"/>
+                              </w:r>
+                              <w:r>
+                                <w:rPr>
+                                  <w:rStyle w:val="SubtleReference"/>
+                                </w:rPr>
+                                <w:t>2</w:t>
+                              </w:r>
+                              <w:r>
+                                <w:rPr>
+                                  <w:rStyle w:val="SubtleReference"/>
+                                </w:rPr>
+                                <w:fldChar w:fldCharType="end"/>
+                              </w:r>
+                              <w:bookmarkEnd w:id="5"/>
+                              <w:r>
+                                <w:rPr>
+                                  <w:rStyle w:val="SubtleReference"/>
+                                </w:rPr>
+                                <w:t xml:space="preserve"> </w:t>
+                              </w:r>
+                              <w:r>
+                                <w:rPr>
+                                  <w:rStyle w:val="SubtleReference"/>
+                                </w:rPr>
+                                <w:t>–</w:t>
+                              </w:r>
+                              <w:r>
+                                <w:rPr>
+                                  <w:rStyle w:val="SubtleReference"/>
+                                </w:rPr>
+                                <w:t xml:space="preserve"> O</w:t>
+                              </w:r>
+                              <w:r>
+                                <w:rPr>
+                                  <w:rStyle w:val="SubtleReference"/>
+                                </w:rPr>
+                                <w:t>bject Detection with noise</w:t>
+                              </w:r>
+                            </w:p>
+                          </w:txbxContent>
+                        </wps:txbx>
+                        <wps:bodyPr rot="0" spcFirstLastPara="0" vertOverflow="overflow" horzOverflow="overflow" vert="horz" wrap="square" lIns="0" tIns="0" rIns="0" bIns="0" numCol="1" spcCol="0" rtlCol="0" fromWordArt="0" anchor="t" anchorCtr="0" forceAA="0" compatLnSpc="1">
+                          <a:prstTxWarp prst="textNoShape">
+                            <a:avLst/>
+                          </a:prstTxWarp>
+                          <a:spAutoFit/>
+                        </wps:bodyPr>
+                      </wps:wsp>
+                    </wpg:wgp>
+                  </a:graphicData>
+                </a:graphic>
+              </wp:anchor>
+            </w:drawing>
+          </mc:Choice>
+          <mc:Fallback>
+            <w:pict>
+              <v:group w14:anchorId="6D3C3A3E" id="Group 7" o:spid="_x0000_s1030" style="position:absolute;left:0;text-align:left;margin-left:67.2pt;margin-top:22.2pt;width:297.75pt;height:188.25pt;z-index:251664384" coordsize="37814,23907" o:gfxdata="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">
+                <v:shape id="Picture 5" o:spid="_x0000_s1031" type="#_x0000_t75" style="position:absolute;width:25146;height:23907;visibility:visible;mso-wrap-style:square" o:gfxdata="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">
+                  <v:imagedata r:id="rId11" o:title=""/>
+                  <v:path arrowok="t"/>
+                </v:shape>
+                <v:shape id="Text Box 6" o:spid="_x0000_s1032" type="#_x0000_t202" style="position:absolute;left:25908;top:16764;width:11906;height:4679;visibility:visible;mso-wrap-style:square;v-text-anchor:top" o:gfxdata="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" stroked="f">
+                  <v:textbox style="mso-fit-shape-to-text:t" inset="0,0,0,0">
+                    <w:txbxContent>
+                      <w:p>
+                        <w:pPr>
+                          <w:pStyle w:val="Caption"/>
+                          <w:rPr>
+                            <w:rStyle w:val="SubtleReference"/>
+                          </w:rPr>
+                        </w:pPr>
+                        <w:bookmarkStart w:id="6" w:name="_Ref440734556"/>
+                        <w:r>
+                          <w:rPr>
+                            <w:rStyle w:val="SubtleReference"/>
+                          </w:rPr>
+                          <w:t xml:space="preserve">Figure </w:t>
+                        </w:r>
+                        <w:r>
+                          <w:rPr>
+                            <w:rStyle w:val="SubtleReference"/>
+                          </w:rPr>
+                          <w:fldChar w:fldCharType="begin"/>
+                        </w:r>
+                        <w:r>
+                          <w:rPr>
+                            <w:rStyle w:val="SubtleReference"/>
+                          </w:rPr>
+                          <w:instrText xml:space="preserve"> SEQ Figure \* ARABIC </w:instrText>
+                        </w:r>
+                        <w:r>
+                          <w:rPr>
+                            <w:rStyle w:val="SubtleReference"/>
+                          </w:rPr>
+                          <w:fldChar w:fldCharType="separate"/>
+                        </w:r>
+                        <w:r>
+                          <w:rPr>
+                            <w:rStyle w:val="SubtleReference"/>
+                          </w:rPr>
+                          <w:t>2</w:t>
+                        </w:r>
+                        <w:r>
+                          <w:rPr>
+                            <w:rStyle w:val="SubtleReference"/>
+                          </w:rPr>
+                          <w:fldChar w:fldCharType="end"/>
+                        </w:r>
+                        <w:bookmarkEnd w:id="6"/>
+                        <w:r>
+                          <w:rPr>
+                            <w:rStyle w:val="SubtleReference"/>
+                          </w:rPr>
+                          <w:t xml:space="preserve"> </w:t>
+                        </w:r>
+                        <w:r>
+                          <w:rPr>
+                            <w:rStyle w:val="SubtleReference"/>
+                          </w:rPr>
+                          <w:t>–</w:t>
+                        </w:r>
+                        <w:r>
+                          <w:rPr>
+                            <w:rStyle w:val="SubtleReference"/>
+                          </w:rPr>
+                          <w:t xml:space="preserve"> O</w:t>
+                        </w:r>
+                        <w:r>
+                          <w:rPr>
+                            <w:rStyle w:val="SubtleReference"/>
+                          </w:rPr>
+                          <w:t>bject Detection with noise</w:t>
+                        </w:r>
+                      </w:p>
+                    </w:txbxContent>
+                  </v:textbox>
+                </v:shape>
+                <w10:wrap type="topAndBottom"/>
+              </v:group>
+            </w:pict>
+          </mc:Fallback>
+        </mc:AlternateContent>
+      </w:r>
+    </w:p>
+    <w:p>
+      <w:pPr>
+        <w:keepNext/>
+        <w:rPr>
+          <w:rStyle w:val="SubtleReference"/>
+          <w:smallCaps w:val="0"/>
+        </w:rPr>
+      </w:pPr>
+    </w:p>
+    <w:p>
+      <w:r>
+        <w:tab/>
+        <w:t xml:space="preserve">With this stage concluded we were able to use the centroid and bounding box information </w:t>
+      </w:r>
+      <w:r>
+        <w:t xml:space="preserve">to detect the direction of the object’s movement, and </w:t>
+      </w:r>
+      <w:r>
+        <w:t>consequently</w:t>
+      </w:r>
+      <w:r>
+        <w:t xml:space="preserve"> detect collisions.</w:t>
+      </w:r>
+      <w:bookmarkStart w:id="7" w:name="_GoBack"/>
+      <w:bookmarkEnd w:id="7"/>
+    </w:p>
+    <w:p/>
+    <w:p>
+      <w:pPr>
+        <w:pStyle w:val="Heading1"/>
+      </w:pPr>
+      <w:r>
+        <w:t>Collision Detection</w:t>
+      </w:r>
+    </w:p>
+    <w:p/>
+    <w:p>
+      <w:proofErr w:type="spellStart"/>
+      <w:r>
+        <w:t>Falar</w:t>
+      </w:r>
+      <w:proofErr w:type="spellEnd"/>
+      <w:r>
+        <w:t xml:space="preserve"> do </w:t>
+      </w:r>
+      <w:proofErr w:type="spellStart"/>
+      <w:r>
+        <w:t>nossos</w:t>
+      </w:r>
+      <w:proofErr w:type="spellEnd"/>
+      <w:r>
+        <w:t xml:space="preserve"> </w:t>
+      </w:r>
+      <w:proofErr w:type="spellStart"/>
+      <w:r>
+        <w:t>algoritmo</w:t>
+      </w:r>
+      <w:proofErr w:type="spellEnd"/>
+      <w:r>
+        <w:t>…</w:t>
+      </w:r>
+      <w:r>
+        <w:t>---------------------------------------------------</w:t>
+      </w:r>
+    </w:p>
+    <w:p/>
+    <w:p>
+      <w:pPr>
+        <w:pStyle w:val="Heading1"/>
+      </w:pPr>
+      <w:r>
+        <w:t>Unsuccessful Cases</w:t>
+      </w:r>
+    </w:p>
+    <w:p/>
+    <w:p>
       <w:pPr>
         <w:rPr>
           <w:lang w:val="pt-PT"/>
@@ -1110,52 +1852,60 @@
         <w:rPr>
           <w:lang w:val="pt-PT"/>
         </w:rPr>
-        <w:t>Algoritmo tirado da net… blab la bla</w:t>
-      </w:r>
+        <w:t xml:space="preserve">Falar dos </w:t>
+      </w:r>
+      <w:proofErr w:type="spellStart"/>
       <w:r>
         <w:rPr>
           <w:lang w:val="pt-PT"/>
         </w:rPr>
-        <w:t>--------------------------------------</w:t>
-      </w:r>
-    </w:p>
-    <w:p>
-      <w:pPr>
+        <w:t>videos</w:t>
+      </w:r>
+      <w:proofErr w:type="spellEnd"/>
+      <w:r>
         <w:rPr>
           <w:lang w:val="pt-PT"/>
         </w:rPr>
+        <w:t xml:space="preserve"> que </w:t>
+      </w:r>
+      <w:proofErr w:type="spellStart"/>
+      <w:r>
+        <w:rPr>
+          <w:lang w:val="pt-PT"/>
+        </w:rPr>
+        <w:t>nao</w:t>
+      </w:r>
+      <w:proofErr w:type="spellEnd"/>
+      <w:r>
+        <w:rPr>
+          <w:lang w:val="pt-PT"/>
+        </w:rPr>
+        <w:t xml:space="preserve"> funcionaram</w:t>
+      </w:r>
+      <w:r>
+        <w:rPr>
+          <w:lang w:val="pt-PT"/>
+        </w:rPr>
+        <w:t xml:space="preserve"> com imagens como exemplo.</w:t>
+      </w:r>
+    </w:p>
+    <w:p>
+      <w:pPr>
+        <w:rPr>
+          <w:lang w:val="pt-PT"/>
+        </w:rPr>
       </w:pPr>
     </w:p>
     <w:p>
       <w:pPr>
         <w:pStyle w:val="Heading1"/>
       </w:pPr>
-      <w:r>
-        <w:t>Collision Detection</w:t>
-      </w:r>
-    </w:p>
-    <w:p/>
-    <w:p>
-      <w:r>
-        <w:t>Falar do nossos algoritmo…</w:t>
-      </w:r>
-      <w:r>
-        <w:t>---------------------------------------------------</w:t>
-      </w:r>
-      <w:bookmarkStart w:id="3" w:name="_GoBack"/>
-      <w:bookmarkEnd w:id="3"/>
-    </w:p>
-    <w:p/>
-    <w:p>
-      <w:pPr>
-        <w:pStyle w:val="Heading1"/>
-      </w:pPr>
-      <w:bookmarkStart w:id="4" w:name="_Toc440728635"/>
+      <w:bookmarkStart w:id="8" w:name="_Toc440728635"/>
       <w:r>
         <w:lastRenderedPageBreak/>
         <w:t>Conclusion</w:t>
       </w:r>
-      <w:bookmarkEnd w:id="4"/>
+      <w:bookmarkEnd w:id="8"/>
     </w:p>
     <w:p/>
     <w:p>
@@ -1185,45 +1935,261 @@
       </w:r>
     </w:p>
     <w:p>
-      <w:r>
-        <w:t>Referir frames insuficientes em alguns videos</w:t>
-      </w:r>
-    </w:p>
-    <w:p>
-      <w:r>
-        <w:t>Referir necessidade de frames de aprendizagem para deteção de background</w:t>
-      </w:r>
-    </w:p>
-    <w:p/>
-    <w:p>
-      <w:pPr>
-        <w:pStyle w:val="Heading1"/>
-      </w:pPr>
-      <w:bookmarkStart w:id="5" w:name="_Toc440728636"/>
-      <w:r>
-        <w:t>References</w:t>
-      </w:r>
-      <w:bookmarkEnd w:id="5"/>
-    </w:p>
-    <w:p/>
-    <w:p>
-      <w:r>
-        <w:t>http://www.mathworks.com/help/vision/examples/motion-based-multiple-object-tracking.html</w:t>
-      </w:r>
-    </w:p>
-    <w:p>
-      <w:hyperlink r:id="rId8" w:history="1">
-        <w:r>
-          <w:rPr>
-            <w:rStyle w:val="Hyperlink"/>
-          </w:rPr>
-          <w:t>http://www.mathworks.com/products/computer-vision/</w:t>
-        </w:r>
-      </w:hyperlink>
-    </w:p>
-    <w:p/>
+      <w:pPr>
+        <w:rPr>
+          <w:lang w:val="pt-PT"/>
+        </w:rPr>
+      </w:pPr>
+      <w:r>
+        <w:rPr>
+          <w:lang w:val="pt-PT"/>
+        </w:rPr>
+        <w:t xml:space="preserve">Referir </w:t>
+      </w:r>
+      <w:proofErr w:type="spellStart"/>
+      <w:proofErr w:type="gramStart"/>
+      <w:r>
+        <w:rPr>
+          <w:lang w:val="pt-PT"/>
+        </w:rPr>
+        <w:t>frames</w:t>
+      </w:r>
+      <w:proofErr w:type="spellEnd"/>
+      <w:proofErr w:type="gramEnd"/>
+      <w:r>
+        <w:rPr>
+          <w:lang w:val="pt-PT"/>
+        </w:rPr>
+        <w:t xml:space="preserve"> insuficientes em alguns </w:t>
+      </w:r>
+      <w:proofErr w:type="spellStart"/>
+      <w:r>
+        <w:rPr>
+          <w:lang w:val="pt-PT"/>
+        </w:rPr>
+        <w:t>videos</w:t>
+      </w:r>
+      <w:proofErr w:type="spellEnd"/>
+    </w:p>
+    <w:p>
+      <w:pPr>
+        <w:rPr>
+          <w:lang w:val="pt-PT"/>
+        </w:rPr>
+      </w:pPr>
+      <w:r>
+        <w:rPr>
+          <w:lang w:val="pt-PT"/>
+        </w:rPr>
+        <w:t xml:space="preserve">Referir necessidade de </w:t>
+      </w:r>
+      <w:proofErr w:type="spellStart"/>
+      <w:proofErr w:type="gramStart"/>
+      <w:r>
+        <w:rPr>
+          <w:lang w:val="pt-PT"/>
+        </w:rPr>
+        <w:t>frames</w:t>
+      </w:r>
+      <w:proofErr w:type="spellEnd"/>
+      <w:proofErr w:type="gramEnd"/>
+      <w:r>
+        <w:rPr>
+          <w:lang w:val="pt-PT"/>
+        </w:rPr>
+        <w:t xml:space="preserve"> de aprendizagem para deteção de background</w:t>
+      </w:r>
+    </w:p>
+    <w:p>
+      <w:pPr>
+        <w:rPr>
+          <w:lang w:val="pt-PT"/>
+        </w:rPr>
+      </w:pPr>
+    </w:p>
+    <w:sdt>
+      <w:sdtPr>
+        <w:id w:val="2011558471"/>
+        <w:docPartObj>
+          <w:docPartGallery w:val="Bibliographies"/>
+          <w:docPartUnique/>
+        </w:docPartObj>
+      </w:sdtPr>
+      <w:sdtEndPr>
+        <w:rPr>
+          <w:rFonts w:asciiTheme="minorHAnsi" w:eastAsiaTheme="minorHAnsi" w:hAnsiTheme="minorHAnsi" w:cstheme="minorBidi"/>
+          <w:b w:val="0"/>
+          <w:sz w:val="22"/>
+          <w:szCs w:val="22"/>
+        </w:rPr>
+      </w:sdtEndPr>
+      <w:sdtContent>
+        <w:p>
+          <w:pPr>
+            <w:pStyle w:val="Heading1"/>
+          </w:pPr>
+          <w:r>
+            <w:t>References</w:t>
+          </w:r>
+        </w:p>
+        <w:sdt>
+          <w:sdtPr>
+            <w:id w:val="-573587230"/>
+            <w:bibliography/>
+          </w:sdtPr>
+          <w:sdtContent>
+            <w:p>
+              <w:pPr>
+                <w:rPr>
+                  <w:noProof/>
+                </w:rPr>
+              </w:pPr>
+              <w:r>
+                <w:fldChar w:fldCharType="begin"/>
+              </w:r>
+              <w:r>
+                <w:instrText xml:space="preserve"> BIBLIOGRAPHY </w:instrText>
+              </w:r>
+              <w:r>
+                <w:fldChar w:fldCharType="separate"/>
+              </w:r>
+            </w:p>
+            <w:tbl>
+              <w:tblPr>
+                <w:tblW w:w="5000" w:type="pct"/>
+                <w:tblCellSpacing w:w="15" w:type="dxa"/>
+                <w:tblCellMar>
+                  <w:top w:w="15" w:type="dxa"/>
+                  <w:left w:w="15" w:type="dxa"/>
+                  <w:bottom w:w="15" w:type="dxa"/>
+                  <w:right w:w="15" w:type="dxa"/>
+                </w:tblCellMar>
+                <w:tblLook w:val="04A0" w:firstRow="1" w:lastRow="0" w:firstColumn="1" w:lastColumn="0" w:noHBand="0" w:noVBand="1"/>
+              </w:tblPr>
+              <w:tblGrid>
+                <w:gridCol w:w="322"/>
+                <w:gridCol w:w="8516"/>
+              </w:tblGrid>
+              <w:tr>
+                <w:trPr>
+                  <w:divId w:val="714474612"/>
+                  <w:tblCellSpacing w:w="15" w:type="dxa"/>
+                </w:trPr>
+                <w:tc>
+                  <w:tcPr>
+                    <w:tcW w:w="50" w:type="pct"/>
+                    <w:hideMark/>
+                  </w:tcPr>
+                  <w:p>
+                    <w:pPr>
+                      <w:pStyle w:val="Bibliography"/>
+                      <w:rPr>
+                        <w:noProof/>
+                        <w:sz w:val="24"/>
+                        <w:szCs w:val="24"/>
+                      </w:rPr>
+                    </w:pPr>
+                    <w:r>
+                      <w:rPr>
+                        <w:noProof/>
+                      </w:rPr>
+                      <w:t xml:space="preserve">[1] </w:t>
+                    </w:r>
+                  </w:p>
+                </w:tc>
+                <w:tc>
+                  <w:tcPr>
+                    <w:tcW w:w="0" w:type="auto"/>
+                    <w:hideMark/>
+                  </w:tcPr>
+                  <w:p>
+                    <w:pPr>
+                      <w:pStyle w:val="Bibliography"/>
+                      <w:rPr>
+                        <w:noProof/>
+                      </w:rPr>
+                    </w:pPr>
+                    <w:r>
+                      <w:rPr>
+                        <w:noProof/>
+                      </w:rPr>
+                      <w:t>MathWorks, "Motion-Based Multiple Object Tracking," [Online]. Available: http://www.mathworks.com/help/vision/examples/motion-based-multiple-object-tracking.html.</w:t>
+                    </w:r>
+                  </w:p>
+                </w:tc>
+              </w:tr>
+              <w:tr>
+                <w:trPr>
+                  <w:divId w:val="714474612"/>
+                  <w:tblCellSpacing w:w="15" w:type="dxa"/>
+                </w:trPr>
+                <w:tc>
+                  <w:tcPr>
+                    <w:tcW w:w="50" w:type="pct"/>
+                    <w:hideMark/>
+                  </w:tcPr>
+                  <w:p>
+                    <w:pPr>
+                      <w:pStyle w:val="Bibliography"/>
+                      <w:rPr>
+                        <w:noProof/>
+                      </w:rPr>
+                    </w:pPr>
+                    <w:r>
+                      <w:rPr>
+                        <w:noProof/>
+                      </w:rPr>
+                      <w:t xml:space="preserve">[2] </w:t>
+                    </w:r>
+                  </w:p>
+                </w:tc>
+                <w:tc>
+                  <w:tcPr>
+                    <w:tcW w:w="0" w:type="auto"/>
+                    <w:hideMark/>
+                  </w:tcPr>
+                  <w:p>
+                    <w:pPr>
+                      <w:pStyle w:val="Bibliography"/>
+                      <w:rPr>
+                        <w:noProof/>
+                      </w:rPr>
+                    </w:pPr>
+                    <w:r>
+                      <w:rPr>
+                        <w:noProof/>
+                      </w:rPr>
+                      <w:t>MathWorks, "Computer Vision," [Online]. Available: http://www.mathworks.com/products/computer-vision/.</w:t>
+                    </w:r>
+                  </w:p>
+                </w:tc>
+              </w:tr>
+            </w:tbl>
+            <w:p>
+              <w:pPr>
+                <w:divId w:val="714474612"/>
+                <w:rPr>
+                  <w:rFonts w:eastAsia="Times New Roman"/>
+                  <w:noProof/>
+                </w:rPr>
+              </w:pPr>
+            </w:p>
+            <w:p>
+              <w:r>
+                <w:rPr>
+                  <w:b/>
+                  <w:bCs/>
+                  <w:noProof/>
+                </w:rPr>
+                <w:fldChar w:fldCharType="end"/>
+              </w:r>
+            </w:p>
+          </w:sdtContent>
+        </w:sdt>
+      </w:sdtContent>
+    </w:sdt>
     <w:sectPr>
-      <w:footerReference w:type="default" r:id="rId9"/>
+      <w:footerReference w:type="default" r:id="rId12"/>
       <w:pgSz w:w="12240" w:h="15840"/>
       <w:pgMar w:top="1417" w:right="1701" w:bottom="1417" w:left="1701" w:header="708" w:footer="708" w:gutter="0"/>
       <w:cols w:space="708"/>
@@ -1282,7 +2248,7 @@
       <w:rPr>
         <w:noProof/>
       </w:rPr>
-      <w:t>5</w:t>
+      <w:t>6</w:t>
     </w:r>
     <w:r>
       <w:fldChar w:fldCharType="end"/>
@@ -1290,27 +2256,14 @@
     <w:r>
       <w:t>/</w:t>
     </w:r>
-    <w:r>
-      <w:fldChar w:fldCharType="begin"/>
-    </w:r>
-    <w:r>
-      <w:instrText>NUMPAGES \* Arabic \* MERGEFORMAT</w:instrText>
-    </w:r>
-    <w:r>
-      <w:fldChar w:fldCharType="separate"/>
-    </w:r>
-    <w:r>
-      <w:rPr>
-        <w:noProof/>
-      </w:rPr>
-      <w:t>5</w:t>
-    </w:r>
-    <w:r>
-      <w:rPr>
-        <w:noProof/>
-      </w:rPr>
-      <w:fldChar w:fldCharType="end"/>
-    </w:r>
+    <w:fldSimple w:instr="NUMPAGES \* Arabic \* MERGEFORMAT">
+      <w:r>
+        <w:rPr>
+          <w:noProof/>
+        </w:rPr>
+        <w:t>6</w:t>
+      </w:r>
+    </w:fldSimple>
   </w:p>
   <w:p>
     <w:pPr>
@@ -2452,6 +3405,14 @@
       <w:ind w:left="660"/>
     </w:pPr>
   </w:style>
+  <w:style w:type="paragraph" w:styleId="Bibliography">
+    <w:name w:val="Bibliography"/>
+    <w:basedOn w:val="Normal"/>
+    <w:next w:val="Normal"/>
+    <w:uiPriority w:val="37"/>
+    <w:unhideWhenUsed/>
+    <w:rsid w:val="00F860EE"/>
+  </w:style>
 </w:styles>
 </file>
 
@@ -2717,11 +3678,38 @@
 </file>
 
 <file path=customXml/item1.xml><?xml version="1.0" encoding="utf-8"?>
-<b:Sources xmlns:b="http://schemas.openxmlformats.org/officeDocument/2006/bibliography" xmlns="http://schemas.openxmlformats.org/officeDocument/2006/bibliography" SelectedStyle="\APASixthEditionOfficeOnline.xsl" StyleName="APA" Version="6"/>
+<b:Sources xmlns:b="http://schemas.openxmlformats.org/officeDocument/2006/bibliography" xmlns="http://schemas.openxmlformats.org/officeDocument/2006/bibliography" SelectedStyle="\IEEE2006OfficeOnline.xsl" StyleName="IEEE" Version="2006">
+  <b:Source>
+    <b:Tag>Mat</b:Tag>
+    <b:SourceType>InternetSite</b:SourceType>
+    <b:Guid>{36423105-94FA-4C23-8A59-DE31BCBD854B}</b:Guid>
+    <b:Title>Motion-Based Multiple Object Tracking</b:Title>
+    <b:Author>
+      <b:Author>
+        <b:Corporate>MathWorks</b:Corporate>
+      </b:Author>
+    </b:Author>
+    <b:URL>http://www.mathworks.com/help/vision/examples/motion-based-multiple-object-tracking.html</b:URL>
+    <b:RefOrder>1</b:RefOrder>
+  </b:Source>
+  <b:Source>
+    <b:Tag>Mat1</b:Tag>
+    <b:SourceType>InternetSite</b:SourceType>
+    <b:Guid>{7C7417F4-18F2-4F3E-9E38-AA693467D2EF}</b:Guid>
+    <b:Author>
+      <b:Author>
+        <b:Corporate>MathWorks</b:Corporate>
+      </b:Author>
+    </b:Author>
+    <b:Title>Computer Vision</b:Title>
+    <b:URL>http://www.mathworks.com/products/computer-vision/</b:URL>
+    <b:RefOrder>2</b:RefOrder>
+  </b:Source>
+</b:Sources>
 </file>
 
 <file path=customXml/itemProps1.xml><?xml version="1.0" encoding="utf-8"?>
-<ds:datastoreItem xmlns:ds="http://schemas.openxmlformats.org/officeDocument/2006/customXml" ds:itemID="{3D2230C1-F435-4C68-9AB4-8E1CB5CC9AB9}">
+<ds:datastoreItem xmlns:ds="http://schemas.openxmlformats.org/officeDocument/2006/customXml" ds:itemID="{8B58C643-8411-4370-AE2E-2DF914E95793}">
   <ds:schemaRefs>
     <ds:schemaRef ds:uri="http://schemas.openxmlformats.org/officeDocument/2006/bibliography"/>
   </ds:schemaRefs>

</xml_diff>

<commit_message>
Collision Detection adicionado no relatório
</commit_message>
<xml_diff>
--- a/Report.docx
+++ b/Report.docx
@@ -158,7 +158,7 @@
         <mc:AlternateContent>
           <mc:Choice Requires="wps">
             <w:drawing>
-              <wp:anchor distT="45720" distB="45720" distL="114300" distR="114300" simplePos="0" relativeHeight="251656192" behindDoc="0" locked="0" layoutInCell="1" allowOverlap="1" wp14:anchorId="74B3371F" wp14:editId="7A145833">
+              <wp:anchor distT="45720" distB="45720" distL="114300" distR="114300" simplePos="0" relativeHeight="251654144" behindDoc="0" locked="0" layoutInCell="1" allowOverlap="1" wp14:anchorId="74B3371F" wp14:editId="1E6D31EF">
                 <wp:simplePos x="0" y="0"/>
                 <wp:positionH relativeFrom="margin">
                   <wp:posOffset>929640</wp:posOffset>
@@ -276,7 +276,7 @@
                 <v:stroke joinstyle="miter"/>
                 <v:path gradientshapeok="t" o:connecttype="rect"/>
               </v:shapetype>
-              <v:shape id="Caixa de texto 1" o:spid="_x0000_s1026" type="#_x0000_t202" style="position:absolute;left:0;text-align:left;margin-left:73.2pt;margin-top:16.25pt;width:309.75pt;height:63.4pt;z-index:251656192;visibility:visible;mso-wrap-style:square;mso-width-percent:0;mso-height-percent:200;mso-wrap-distance-left:9pt;mso-wrap-distance-top:3.6pt;mso-wrap-distance-right:9pt;mso-wrap-distance-bottom:3.6pt;mso-position-horizontal:absolute;mso-position-horizontal-relative:margin;mso-position-vertical:absolute;mso-position-vertical-relative:text;mso-width-percent:0;mso-height-percent:200;mso-width-relative:margin;mso-height-relative:margin;v-text-anchor:top" o:gfxdata="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" stroked="f">
+              <v:shape id="Caixa de texto 1" o:spid="_x0000_s1026" type="#_x0000_t202" style="position:absolute;left:0;text-align:left;margin-left:73.2pt;margin-top:16.25pt;width:309.75pt;height:63.4pt;z-index:251654144;visibility:visible;mso-wrap-style:square;mso-width-percent:0;mso-height-percent:200;mso-wrap-distance-left:9pt;mso-wrap-distance-top:3.6pt;mso-wrap-distance-right:9pt;mso-wrap-distance-bottom:3.6pt;mso-position-horizontal:absolute;mso-position-horizontal-relative:margin;mso-position-vertical:absolute;mso-position-vertical-relative:text;mso-width-percent:0;mso-height-percent:200;mso-width-relative:margin;mso-height-relative:margin;v-text-anchor:top" o:gfxdata="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" stroked="f">
                 <v:textbox style="mso-fit-shape-to-text:t">
                   <w:txbxContent>
                     <w:p>
@@ -981,29 +981,15 @@
     </w:p>
     <w:p/>
     <w:p>
-      <w:r>
-        <w:fldChar w:fldCharType="begin"/>
-      </w:r>
-      <w:r>
-        <w:instrText xml:space="preserve"> TOC \h \z \c "Figure" </w:instrText>
-      </w:r>
-      <w:r>
-        <w:fldChar w:fldCharType="separate"/>
-      </w:r>
-      <w:r>
-        <w:rPr>
-          <w:b/>
-          <w:bCs/>
-        </w:rPr>
-        <w:t>No table of figures entries found.</w:t>
-      </w:r>
-      <w:r>
-        <w:rPr>
-          <w:b/>
-          <w:bCs/>
-        </w:rPr>
-        <w:fldChar w:fldCharType="end"/>
-      </w:r>
+      <w:fldSimple w:instr=" TOC \h \z \c &quot;Figure&quot; ">
+        <w:r>
+          <w:rPr>
+            <w:b/>
+            <w:bCs/>
+          </w:rPr>
+          <w:t>No table of figures entries found.</w:t>
+        </w:r>
+      </w:fldSimple>
     </w:p>
     <w:p>
       <w:pPr>
@@ -1134,13 +1120,7 @@
         <w:t>To track the various possible objects in a given video it was implemented a previously created algorithm. This</w:t>
       </w:r>
       <w:r>
-        <w:t xml:space="preserve"> m</w:t>
-      </w:r>
-      <w:r>
-        <w:t>otio</w:t>
-      </w:r>
-      <w:r>
-        <w:t>n-based multiple object tra</w:t>
+        <w:t xml:space="preserve"> motion-based multiple object tra</w:t>
       </w:r>
       <w:r>
         <w:t xml:space="preserve">cking algorithm is available online </w:t>
@@ -1150,6 +1130,7 @@
           <w:id w:val="1583336422"/>
           <w:citation/>
         </w:sdtPr>
+        <w:sdtEndPr/>
         <w:sdtContent>
           <w:r>
             <w:fldChar w:fldCharType="begin"/>
@@ -1161,9 +1142,6 @@
             <w:fldChar w:fldCharType="separate"/>
           </w:r>
           <w:r>
-            <w:rPr>
-              <w:noProof/>
-            </w:rPr>
             <w:t>[1]</w:t>
           </w:r>
           <w:r>
@@ -1172,33 +1150,18 @@
         </w:sdtContent>
       </w:sdt>
       <w:r>
-        <w:t xml:space="preserve">. As the name suggests this algorithm is capable of detecting and tracking multiple objects. It displays a mask in which we can see the objects detected, as well as the respective bounding box for each object. The centroid of each object is also calculated, but not shown in the original algorithm (the centroid </w:t>
-      </w:r>
-      <w:r>
-        <w:t>is the arithmetic mean position</w:t>
-      </w:r>
-      <w:r>
-        <w:t xml:space="preserve"> of all the points in the shape).</w:t>
-      </w:r>
-      <w:r>
-        <w:t xml:space="preserve"> Later a function from our</w:t>
-      </w:r>
-      <w:r>
-        <w:t xml:space="preserve"> authoring</w:t>
-      </w:r>
-      <w:r>
-        <w:t xml:space="preserve"> was added and the centroid is also shown.</w:t>
-      </w:r>
-    </w:p>
-    <w:p>
-      <w:r>
-        <w:rPr>
-          <w:noProof/>
-        </w:rPr>
+        <w:t>. As the name suggests this algorithm is capable of detecting and tracking multiple objects. It displays a mask in which we can see the objects detected, as well as the respective bounding box for each object. The centroid of each object is also calculated, but not shown in the original algorithm (the centroid is the arithmetic mean position of all the points in the shape).</w:t>
+      </w:r>
+      <w:r>
+        <w:t xml:space="preserve"> Later a function from our authoring was added and the centroid is also shown.</w:t>
+      </w:r>
+    </w:p>
+    <w:p>
+      <w:r>
         <mc:AlternateContent>
           <mc:Choice Requires="wpg">
             <w:drawing>
-              <wp:anchor distT="0" distB="0" distL="114300" distR="114300" simplePos="0" relativeHeight="251660288" behindDoc="0" locked="0" layoutInCell="1" allowOverlap="1" wp14:anchorId="3544522F" wp14:editId="7988978E">
+              <wp:anchor distT="0" distB="0" distL="114300" distR="114300" simplePos="0" relativeHeight="251658240" behindDoc="0" locked="0" layoutInCell="1" allowOverlap="1" wp14:anchorId="3544522F" wp14:editId="5E2153EC">
                 <wp:simplePos x="0" y="0"/>
                 <wp:positionH relativeFrom="column">
                   <wp:posOffset>1529715</wp:posOffset>
@@ -1343,7 +1306,7 @@
           </mc:Choice>
           <mc:Fallback>
             <w:pict>
-              <v:group w14:anchorId="3544522F" id="Group 4" o:spid="_x0000_s1027" style="position:absolute;left:0;text-align:left;margin-left:120.45pt;margin-top:15.05pt;width:193.5pt;height:76.6pt;z-index:251660288" coordsize="24574,9728" o:gfxdata="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">
+              <v:group w14:anchorId="3544522F" id="Group 4" o:spid="_x0000_s1027" style="position:absolute;left:0;text-align:left;margin-left:120.45pt;margin-top:15.05pt;width:193.5pt;height:76.6pt;z-index:251658240" coordsize="24574,9728" o:gfxdata="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">
                 <v:shapetype id="_x0000_t75" coordsize="21600,21600" o:spt="75" o:preferrelative="t" path="m@4@5l@4@11@9@11@9@5xe" filled="f" stroked="f">
                   <v:stroke joinstyle="miter"/>
                   <v:formulas>
@@ -1511,13 +1474,10 @@
     </w:p>
     <w:p>
       <w:r>
-        <w:rPr>
-          <w:noProof/>
-        </w:rPr>
         <mc:AlternateContent>
           <mc:Choice Requires="wpg">
             <w:drawing>
-              <wp:anchor distT="0" distB="0" distL="114300" distR="114300" simplePos="0" relativeHeight="251664384" behindDoc="0" locked="0" layoutInCell="1" allowOverlap="1" wp14:anchorId="6D3C3A3E" wp14:editId="5FACBB0E">
+              <wp:anchor distT="0" distB="0" distL="114300" distR="114300" simplePos="0" relativeHeight="251662336" behindDoc="0" locked="0" layoutInCell="1" allowOverlap="1" wp14:anchorId="6D3C3A3E" wp14:editId="3F9D641E">
                 <wp:simplePos x="0" y="0"/>
                 <wp:positionH relativeFrom="column">
                   <wp:posOffset>853440</wp:posOffset>
@@ -1627,6 +1587,7 @@
                               <w:r>
                                 <w:rPr>
                                   <w:rStyle w:val="SubtleReference"/>
+                                  <w:noProof/>
                                 </w:rPr>
                                 <w:t>2</w:t>
                               </w:r>
@@ -1679,7 +1640,7 @@
           </mc:Choice>
           <mc:Fallback>
             <w:pict>
-              <v:group w14:anchorId="6D3C3A3E" id="Group 7" o:spid="_x0000_s1030" style="position:absolute;left:0;text-align:left;margin-left:67.2pt;margin-top:22.2pt;width:297.75pt;height:188.25pt;z-index:251664384" coordsize="37814,23907" o:gfxdata="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">
+              <v:group w14:anchorId="6D3C3A3E" id="Group 7" o:spid="_x0000_s1030" style="position:absolute;left:0;text-align:left;margin-left:67.2pt;margin-top:22.2pt;width:297.75pt;height:188.25pt;z-index:251662336" coordsize="37814,23907" o:gfxdata="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">
                 <v:shape id="Picture 5" o:spid="_x0000_s1031" type="#_x0000_t75" style="position:absolute;width:25146;height:23907;visibility:visible;mso-wrap-style:square" o:gfxdata="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">
                   <v:imagedata r:id="rId11" o:title=""/>
                   <v:path arrowok="t"/>
@@ -1722,6 +1683,7 @@
                         <w:r>
                           <w:rPr>
                             <w:rStyle w:val="SubtleReference"/>
+                            <w:noProof/>
                           </w:rPr>
                           <w:t>2</w:t>
                         </w:r>
@@ -1782,39 +1744,506 @@
         <w:t xml:space="preserve">With this stage concluded we were able to use the centroid and bounding box information </w:t>
       </w:r>
       <w:r>
-        <w:t xml:space="preserve">to detect the direction of the object’s movement, and </w:t>
-      </w:r>
-      <w:r>
-        <w:t>consequently</w:t>
-      </w:r>
-      <w:r>
-        <w:t xml:space="preserve"> detect collisions.</w:t>
-      </w:r>
+        <w:t>to detect the direction of the object’s movement, and consequently detect collisions.</w:t>
+      </w:r>
+    </w:p>
+    <w:p/>
+    <w:p>
+      <w:pPr>
+        <w:pStyle w:val="Heading1"/>
+      </w:pPr>
+      <w:r>
+        <w:t>Collision Detection</w:t>
+      </w:r>
+    </w:p>
+    <w:p/>
+    <w:p>
+      <w:r>
+        <w:rPr>
+          <w:noProof/>
+        </w:rPr>
+        <mc:AlternateContent>
+          <mc:Choice Requires="wpg">
+            <w:drawing>
+              <wp:anchor distT="0" distB="0" distL="114300" distR="114300" simplePos="0" relativeHeight="251668480" behindDoc="0" locked="0" layoutInCell="1" allowOverlap="1" wp14:anchorId="5018320B" wp14:editId="1B30A38C">
+                <wp:simplePos x="0" y="0"/>
+                <wp:positionH relativeFrom="column">
+                  <wp:posOffset>1101090</wp:posOffset>
+                </wp:positionH>
+                <wp:positionV relativeFrom="paragraph">
+                  <wp:posOffset>828675</wp:posOffset>
+                </wp:positionV>
+                <wp:extent cx="3343275" cy="1859915"/>
+                <wp:effectExtent l="0" t="0" r="9525" b="6985"/>
+                <wp:wrapTopAndBottom/>
+                <wp:docPr id="12" name="Group 12"/>
+                <wp:cNvGraphicFramePr/>
+                <a:graphic xmlns:a="http://schemas.openxmlformats.org/drawingml/2006/main">
+                  <a:graphicData uri="http://schemas.microsoft.com/office/word/2010/wordprocessingGroup">
+                    <wpg:wgp>
+                      <wpg:cNvGrpSpPr/>
+                      <wpg:grpSpPr>
+                        <a:xfrm>
+                          <a:off x="0" y="0"/>
+                          <a:ext cx="3343275" cy="1859915"/>
+                          <a:chOff x="0" y="0"/>
+                          <a:chExt cx="3343275" cy="1859915"/>
+                        </a:xfrm>
+                      </wpg:grpSpPr>
+                      <wpg:grpSp>
+                        <wpg:cNvPr id="10" name="Group 10"/>
+                        <wpg:cNvGrpSpPr/>
+                        <wpg:grpSpPr>
+                          <a:xfrm>
+                            <a:off x="9525" y="0"/>
+                            <a:ext cx="3333750" cy="1543050"/>
+                            <a:chOff x="0" y="0"/>
+                            <a:chExt cx="3333750" cy="1543050"/>
+                          </a:xfrm>
+                        </wpg:grpSpPr>
+                        <pic:pic xmlns:pic="http://schemas.openxmlformats.org/drawingml/2006/picture">
+                          <pic:nvPicPr>
+                            <pic:cNvPr id="8" name="Picture 8"/>
+                            <pic:cNvPicPr>
+                              <a:picLocks noChangeAspect="1"/>
+                            </pic:cNvPicPr>
+                          </pic:nvPicPr>
+                          <pic:blipFill>
+                            <a:blip r:embed="rId12">
+                              <a:extLst>
+                                <a:ext uri="{28A0092B-C50C-407E-A947-70E740481C1C}">
+                                  <a14:useLocalDpi xmlns:a14="http://schemas.microsoft.com/office/drawing/2010/main" val="0"/>
+                                </a:ext>
+                              </a:extLst>
+                            </a:blip>
+                            <a:stretch>
+                              <a:fillRect/>
+                            </a:stretch>
+                          </pic:blipFill>
+                          <pic:spPr>
+                            <a:xfrm>
+                              <a:off x="0" y="0"/>
+                              <a:ext cx="1650365" cy="1543050"/>
+                            </a:xfrm>
+                            <a:prstGeom prst="rect">
+                              <a:avLst/>
+                            </a:prstGeom>
+                          </pic:spPr>
+                        </pic:pic>
+                        <pic:pic xmlns:pic="http://schemas.openxmlformats.org/drawingml/2006/picture">
+                          <pic:nvPicPr>
+                            <pic:cNvPr id="9" name="Picture 9"/>
+                            <pic:cNvPicPr>
+                              <a:picLocks noChangeAspect="1"/>
+                            </pic:cNvPicPr>
+                          </pic:nvPicPr>
+                          <pic:blipFill>
+                            <a:blip r:embed="rId13">
+                              <a:extLst>
+                                <a:ext uri="{28A0092B-C50C-407E-A947-70E740481C1C}">
+                                  <a14:useLocalDpi xmlns:a14="http://schemas.microsoft.com/office/drawing/2010/main" val="0"/>
+                                </a:ext>
+                              </a:extLst>
+                            </a:blip>
+                            <a:stretch>
+                              <a:fillRect/>
+                            </a:stretch>
+                          </pic:blipFill>
+                          <pic:spPr>
+                            <a:xfrm>
+                              <a:off x="1647825" y="0"/>
+                              <a:ext cx="1685925" cy="1543050"/>
+                            </a:xfrm>
+                            <a:prstGeom prst="rect">
+                              <a:avLst/>
+                            </a:prstGeom>
+                          </pic:spPr>
+                        </pic:pic>
+                      </wpg:grpSp>
+                      <wps:wsp>
+                        <wps:cNvPr id="11" name="Text Box 11"/>
+                        <wps:cNvSpPr txBox="1"/>
+                        <wps:spPr>
+                          <a:xfrm>
+                            <a:off x="0" y="1562100"/>
+                            <a:ext cx="3333750" cy="297815"/>
+                          </a:xfrm>
+                          <a:prstGeom prst="rect">
+                            <a:avLst/>
+                          </a:prstGeom>
+                          <a:solidFill>
+                            <a:prstClr val="white"/>
+                          </a:solidFill>
+                          <a:ln>
+                            <a:noFill/>
+                          </a:ln>
+                          <a:effectLst/>
+                        </wps:spPr>
+                        <wps:txbx>
+                          <w:txbxContent>
+                            <w:p>
+                              <w:pPr>
+                                <w:pStyle w:val="Caption"/>
+                                <w:rPr>
+                                  <w:rStyle w:val="SubtleReference"/>
+                                </w:rPr>
+                              </w:pPr>
+                              <w:r>
+                                <w:rPr>
+                                  <w:rStyle w:val="SubtleReference"/>
+                                </w:rPr>
+                                <w:t xml:space="preserve">Figure </w:t>
+                              </w:r>
+                              <w:r>
+                                <w:rPr>
+                                  <w:rStyle w:val="SubtleReference"/>
+                                </w:rPr>
+                                <w:fldChar w:fldCharType="begin"/>
+                              </w:r>
+                              <w:r>
+                                <w:rPr>
+                                  <w:rStyle w:val="SubtleReference"/>
+                                </w:rPr>
+                                <w:instrText xml:space="preserve"> SEQ Figure \* ARABIC </w:instrText>
+                              </w:r>
+                              <w:r>
+                                <w:rPr>
+                                  <w:rStyle w:val="SubtleReference"/>
+                                </w:rPr>
+                                <w:fldChar w:fldCharType="separate"/>
+                              </w:r>
+                              <w:r>
+                                <w:rPr>
+                                  <w:rStyle w:val="SubtleReference"/>
+                                </w:rPr>
+                                <w:t>3</w:t>
+                              </w:r>
+                              <w:r>
+                                <w:rPr>
+                                  <w:rStyle w:val="SubtleReference"/>
+                                </w:rPr>
+                                <w:fldChar w:fldCharType="end"/>
+                              </w:r>
+                              <w:r>
+                                <w:rPr>
+                                  <w:rStyle w:val="SubtleReference"/>
+                                </w:rPr>
+                                <w:t xml:space="preserve"> - Detected Object and its mask</w:t>
+                              </w:r>
+                            </w:p>
+                          </w:txbxContent>
+                        </wps:txbx>
+                        <wps:bodyPr rot="0" spcFirstLastPara="0" vertOverflow="overflow" horzOverflow="overflow" vert="horz" wrap="square" lIns="0" tIns="0" rIns="0" bIns="0" numCol="1" spcCol="0" rtlCol="0" fromWordArt="0" anchor="t" anchorCtr="0" forceAA="0" compatLnSpc="1">
+                          <a:prstTxWarp prst="textNoShape">
+                            <a:avLst/>
+                          </a:prstTxWarp>
+                          <a:spAutoFit/>
+                        </wps:bodyPr>
+                      </wps:wsp>
+                    </wpg:wgp>
+                  </a:graphicData>
+                </a:graphic>
+                <wp14:sizeRelV relativeFrom="margin">
+                  <wp14:pctHeight>0</wp14:pctHeight>
+                </wp14:sizeRelV>
+              </wp:anchor>
+            </w:drawing>
+          </mc:Choice>
+          <mc:Fallback>
+            <w:pict>
+              <v:group w14:anchorId="5018320B" id="Group 12" o:spid="_x0000_s1033" style="position:absolute;left:0;text-align:left;margin-left:86.7pt;margin-top:65.25pt;width:263.25pt;height:146.45pt;z-index:251668480;mso-height-relative:margin" coordsize="33432,18599" o:gfxdata="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">
+                <v:group id="Group 10" o:spid="_x0000_s1034" style="position:absolute;left:95;width:33337;height:15430" coordsize="33337,15430" o:gfxdata="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">
+                  <v:shape id="Picture 8" o:spid="_x0000_s1035" type="#_x0000_t75" style="position:absolute;width:16503;height:15430;visibility:visible;mso-wrap-style:square" o:gfxdata="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">
+                    <v:imagedata r:id="rId14" o:title=""/>
+                    <v:path arrowok="t"/>
+                  </v:shape>
+                  <v:shape id="Picture 9" o:spid="_x0000_s1036" type="#_x0000_t75" style="position:absolute;left:16478;width:16859;height:15430;visibility:visible;mso-wrap-style:square" o:gfxdata="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">
+                    <v:imagedata r:id="rId15" o:title=""/>
+                    <v:path arrowok="t"/>
+                  </v:shape>
+                </v:group>
+                <v:shape id="Text Box 11" o:spid="_x0000_s1037" type="#_x0000_t202" style="position:absolute;top:15621;width:33337;height:2978;visibility:visible;mso-wrap-style:square;v-text-anchor:top" o:gfxdata="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" stroked="f">
+                  <v:textbox style="mso-fit-shape-to-text:t" inset="0,0,0,0">
+                    <w:txbxContent>
+                      <w:p>
+                        <w:pPr>
+                          <w:pStyle w:val="Caption"/>
+                          <w:rPr>
+                            <w:rStyle w:val="SubtleReference"/>
+                          </w:rPr>
+                        </w:pPr>
+                        <w:r>
+                          <w:rPr>
+                            <w:rStyle w:val="SubtleReference"/>
+                          </w:rPr>
+                          <w:t xml:space="preserve">Figure </w:t>
+                        </w:r>
+                        <w:r>
+                          <w:rPr>
+                            <w:rStyle w:val="SubtleReference"/>
+                          </w:rPr>
+                          <w:fldChar w:fldCharType="begin"/>
+                        </w:r>
+                        <w:r>
+                          <w:rPr>
+                            <w:rStyle w:val="SubtleReference"/>
+                          </w:rPr>
+                          <w:instrText xml:space="preserve"> SEQ Figure \* ARABIC </w:instrText>
+                        </w:r>
+                        <w:r>
+                          <w:rPr>
+                            <w:rStyle w:val="SubtleReference"/>
+                          </w:rPr>
+                          <w:fldChar w:fldCharType="separate"/>
+                        </w:r>
+                        <w:r>
+                          <w:rPr>
+                            <w:rStyle w:val="SubtleReference"/>
+                          </w:rPr>
+                          <w:t>3</w:t>
+                        </w:r>
+                        <w:r>
+                          <w:rPr>
+                            <w:rStyle w:val="SubtleReference"/>
+                          </w:rPr>
+                          <w:fldChar w:fldCharType="end"/>
+                        </w:r>
+                        <w:r>
+                          <w:rPr>
+                            <w:rStyle w:val="SubtleReference"/>
+                          </w:rPr>
+                          <w:t xml:space="preserve"> - Detected Object and its mask</w:t>
+                        </w:r>
+                      </w:p>
+                    </w:txbxContent>
+                  </v:textbox>
+                </v:shape>
+                <w10:wrap type="topAndBottom"/>
+              </v:group>
+            </w:pict>
+          </mc:Fallback>
+        </mc:AlternateContent>
+      </w:r>
+      <w:r>
+        <w:tab/>
+        <w:t xml:space="preserve">We achieved collision detection </w:t>
+      </w:r>
+      <w:r>
+        <w:t>be studying the centroid and bounding box of a certain object. For example, if the centroid is always in the center of the video, and the bounding box is progressively increasing, that means that the object is approaching, and if said bounding box occupies most of the screen we can conclude that there was a collision.</w:t>
+      </w:r>
+    </w:p>
+    <w:p>
+      <w:r>
+        <w:lastRenderedPageBreak/>
+        <w:tab/>
+        <w:t xml:space="preserve">To tune the script in order to satisfy the most part of the test videos and avoid false positives, the script does not perform the calculations explained before every frame. Instead it calculates the average centroid and bounding box throughout four frames, and only then classifies </w:t>
+      </w:r>
+      <w:r>
+        <w:t>its</w:t>
+      </w:r>
+      <w:r>
+        <w:t xml:space="preserve"> movement.</w:t>
+      </w:r>
+    </w:p>
+    <w:p>
+      <w:r>
+        <w:tab/>
+        <w:t xml:space="preserve">The output for a uniformly approaching </w:t>
+      </w:r>
+      <w:r>
+        <w:t>object</w:t>
+      </w:r>
+      <w:r>
+        <w:t xml:space="preserve"> throughout the length of the video is:</w:t>
+      </w:r>
+    </w:p>
+    <w:p/>
+    <w:p>
+      <w:pPr>
+        <w:spacing w:after="0"/>
+        <w:rPr>
+          <w:rFonts w:ascii="Courier New" w:hAnsi="Courier New" w:cs="Courier New"/>
+        </w:rPr>
+      </w:pPr>
+      <w:r>
+        <w:rPr>
+          <w:rFonts w:ascii="Courier New" w:hAnsi="Courier New" w:cs="Courier New"/>
+        </w:rPr>
+        <w:t>Object Approaching</w:t>
+      </w:r>
+    </w:p>
+    <w:p>
+      <w:pPr>
+        <w:spacing w:after="0"/>
+        <w:rPr>
+          <w:rFonts w:ascii="Courier New" w:hAnsi="Courier New" w:cs="Courier New"/>
+        </w:rPr>
+      </w:pPr>
+      <w:r>
+        <w:rPr>
+          <w:rFonts w:ascii="Courier New" w:hAnsi="Courier New" w:cs="Courier New"/>
+        </w:rPr>
+        <w:t>Object Approaching</w:t>
+      </w:r>
+    </w:p>
+    <w:p>
+      <w:pPr>
+        <w:spacing w:after="0"/>
+        <w:rPr>
+          <w:rFonts w:ascii="Courier New" w:hAnsi="Courier New" w:cs="Courier New"/>
+        </w:rPr>
+      </w:pPr>
+      <w:r>
+        <w:rPr>
+          <w:rFonts w:ascii="Courier New" w:hAnsi="Courier New" w:cs="Courier New"/>
+        </w:rPr>
+        <w:t>…</w:t>
+      </w:r>
+    </w:p>
+    <w:p>
+      <w:pPr>
+        <w:spacing w:after="0"/>
+        <w:rPr>
+          <w:rFonts w:ascii="Courier New" w:hAnsi="Courier New" w:cs="Courier New"/>
+        </w:rPr>
+      </w:pPr>
+      <w:r>
+        <w:rPr>
+          <w:rFonts w:ascii="Courier New" w:hAnsi="Courier New" w:cs="Courier New"/>
+        </w:rPr>
+        <w:t>Object Approaching</w:t>
+      </w:r>
+    </w:p>
+    <w:p>
+      <w:pPr>
+        <w:spacing w:after="0"/>
+        <w:rPr>
+          <w:rFonts w:ascii="Courier New" w:hAnsi="Courier New" w:cs="Courier New"/>
+        </w:rPr>
+      </w:pPr>
+      <w:r>
+        <w:rPr>
+          <w:rFonts w:ascii="Courier New" w:hAnsi="Courier New" w:cs="Courier New"/>
+        </w:rPr>
+        <w:t>Collision Detected!</w:t>
+      </w:r>
+    </w:p>
+    <w:p/>
+    <w:p>
+      <w:r>
+        <w:tab/>
+        <w:t>Each new line is printed every four frames, as explained before, which gives us the real time movement detection. Another output for a translating and then receding object is:</w:t>
+      </w:r>
+    </w:p>
+    <w:p/>
+    <w:p>
+      <w:pPr>
+        <w:spacing w:after="0"/>
+        <w:rPr>
+          <w:rFonts w:ascii="Courier New" w:hAnsi="Courier New" w:cs="Courier New"/>
+        </w:rPr>
+      </w:pPr>
+      <w:r>
+        <w:rPr>
+          <w:rFonts w:ascii="Courier New" w:hAnsi="Courier New" w:cs="Courier New"/>
+        </w:rPr>
+        <w:t>Movement to the right</w:t>
+      </w:r>
+    </w:p>
+    <w:p>
+      <w:pPr>
+        <w:spacing w:after="0"/>
+        <w:rPr>
+          <w:rFonts w:ascii="Courier New" w:hAnsi="Courier New" w:cs="Courier New"/>
+        </w:rPr>
+      </w:pPr>
+      <w:r>
+        <w:rPr>
+          <w:rFonts w:ascii="Courier New" w:hAnsi="Courier New" w:cs="Courier New"/>
+        </w:rPr>
+        <w:t>Movement to the right</w:t>
+      </w:r>
+    </w:p>
+    <w:p>
+      <w:pPr>
+        <w:spacing w:after="0"/>
+        <w:rPr>
+          <w:rFonts w:ascii="Courier New" w:hAnsi="Courier New" w:cs="Courier New"/>
+        </w:rPr>
+      </w:pPr>
+      <w:r>
+        <w:rPr>
+          <w:rFonts w:ascii="Courier New" w:hAnsi="Courier New" w:cs="Courier New"/>
+        </w:rPr>
+        <w:t>Movement to the right</w:t>
+      </w:r>
+    </w:p>
+    <w:p>
+      <w:pPr>
+        <w:spacing w:after="0"/>
+        <w:rPr>
+          <w:rFonts w:ascii="Courier New" w:hAnsi="Courier New" w:cs="Courier New"/>
+        </w:rPr>
+      </w:pPr>
+      <w:r>
+        <w:rPr>
+          <w:rFonts w:ascii="Courier New" w:hAnsi="Courier New" w:cs="Courier New"/>
+        </w:rPr>
+        <w:t>Object Receding</w:t>
+      </w:r>
+    </w:p>
+    <w:p>
+      <w:pPr>
+        <w:spacing w:after="0"/>
+        <w:rPr>
+          <w:rFonts w:ascii="Courier New" w:hAnsi="Courier New" w:cs="Courier New"/>
+        </w:rPr>
+      </w:pPr>
+      <w:r>
+        <w:rPr>
+          <w:rFonts w:ascii="Courier New" w:hAnsi="Courier New" w:cs="Courier New"/>
+        </w:rPr>
+        <w:t>Object Receding</w:t>
+      </w:r>
+    </w:p>
+    <w:p>
+      <w:pPr>
+        <w:rPr>
+          <w:rFonts w:ascii="Courier New" w:hAnsi="Courier New" w:cs="Courier New"/>
+        </w:rPr>
+      </w:pPr>
+      <w:r>
+        <w:rPr>
+          <w:rFonts w:ascii="Courier New" w:hAnsi="Courier New" w:cs="Courier New"/>
+        </w:rPr>
+        <w:t>…</w:t>
+      </w:r>
+    </w:p>
+    <w:p>
       <w:bookmarkStart w:id="7" w:name="_GoBack"/>
       <w:bookmarkEnd w:id="7"/>
     </w:p>
+    <w:p>
+      <w:pPr>
+        <w:pStyle w:val="Heading1"/>
+      </w:pPr>
+      <w:r>
+        <w:t>Unsuccessful Cases</w:t>
+      </w:r>
+    </w:p>
     <w:p/>
     <w:p>
-      <w:pPr>
-        <w:pStyle w:val="Heading1"/>
-      </w:pPr>
-      <w:r>
-        <w:t>Collision Detection</w:t>
-      </w:r>
-    </w:p>
-    <w:p/>
-    <w:p>
       <w:proofErr w:type="spellStart"/>
       <w:r>
         <w:t>Falar</w:t>
       </w:r>
       <w:proofErr w:type="spellEnd"/>
       <w:r>
-        <w:t xml:space="preserve"> do </w:t>
+        <w:t xml:space="preserve"> dos videos que </w:t>
       </w:r>
       <w:proofErr w:type="spellStart"/>
       <w:r>
-        <w:t>nossos</w:t>
+        <w:t>nao</w:t>
       </w:r>
       <w:proofErr w:type="spellEnd"/>
       <w:r>
@@ -1822,182 +2251,291 @@
       </w:r>
       <w:proofErr w:type="spellStart"/>
       <w:r>
-        <w:t>algoritmo</w:t>
+        <w:t>funcionaram</w:t>
       </w:r>
       <w:proofErr w:type="spellEnd"/>
       <w:r>
-        <w:t>…</w:t>
-      </w:r>
-      <w:r>
-        <w:t>---------------------------------------------------</w:t>
-      </w:r>
-    </w:p>
-    <w:p/>
-    <w:p>
-      <w:pPr>
-        <w:pStyle w:val="Heading1"/>
-      </w:pPr>
-      <w:r>
-        <w:t>Unsuccessful Cases</w:t>
-      </w:r>
-    </w:p>
-    <w:p/>
-    <w:p>
-      <w:pPr>
-        <w:rPr>
-          <w:lang w:val="pt-PT"/>
-        </w:rPr>
-      </w:pPr>
-      <w:r>
-        <w:rPr>
-          <w:lang w:val="pt-PT"/>
-        </w:rPr>
-        <w:t xml:space="preserve">Falar dos </w:t>
-      </w:r>
-      <w:proofErr w:type="spellStart"/>
-      <w:r>
-        <w:rPr>
-          <w:lang w:val="pt-PT"/>
-        </w:rPr>
-        <w:t>videos</w:t>
-      </w:r>
-      <w:proofErr w:type="spellEnd"/>
-      <w:r>
-        <w:rPr>
-          <w:lang w:val="pt-PT"/>
-        </w:rPr>
-        <w:t xml:space="preserve"> que </w:t>
-      </w:r>
-      <w:proofErr w:type="spellStart"/>
-      <w:r>
-        <w:rPr>
-          <w:lang w:val="pt-PT"/>
-        </w:rPr>
-        <w:t>nao</w:t>
-      </w:r>
-      <w:proofErr w:type="spellEnd"/>
-      <w:r>
-        <w:rPr>
-          <w:lang w:val="pt-PT"/>
-        </w:rPr>
-        <w:t xml:space="preserve"> funcionaram</w:t>
-      </w:r>
-      <w:r>
-        <w:rPr>
-          <w:lang w:val="pt-PT"/>
-        </w:rPr>
-        <w:t xml:space="preserve"> com imagens como exemplo.</w:t>
-      </w:r>
-    </w:p>
-    <w:p>
-      <w:pPr>
-        <w:rPr>
-          <w:lang w:val="pt-PT"/>
-        </w:rPr>
-      </w:pPr>
-    </w:p>
-    <w:p>
-      <w:pPr>
-        <w:pStyle w:val="Heading1"/>
-      </w:pPr>
-      <w:bookmarkStart w:id="8" w:name="_Toc440728635"/>
-      <w:r>
-        <w:lastRenderedPageBreak/>
-        <w:t>Conclusion</w:t>
-      </w:r>
-      <w:bookmarkEnd w:id="8"/>
-    </w:p>
-    <w:p/>
-    <w:p>
-      <w:pPr>
-        <w:rPr>
-          <w:lang w:val="pt-PT"/>
-        </w:rPr>
-      </w:pPr>
-      <w:r>
-        <w:rPr>
-          <w:lang w:val="pt-PT"/>
-        </w:rPr>
-        <w:t>Sucesso na maioria dos casos de teste</w:t>
-      </w:r>
-    </w:p>
-    <w:p>
-      <w:pPr>
-        <w:rPr>
-          <w:lang w:val="pt-PT"/>
-        </w:rPr>
-      </w:pPr>
-      <w:r>
-        <w:rPr>
-          <w:lang w:val="pt-PT"/>
-        </w:rPr>
-        <w:t xml:space="preserve">Referir que em certos casos pode detetar movimento que não acontece (afastamentos e assim) </w:t>
-      </w:r>
-    </w:p>
-    <w:p>
-      <w:pPr>
-        <w:rPr>
-          <w:lang w:val="pt-PT"/>
-        </w:rPr>
-      </w:pPr>
-      <w:r>
-        <w:rPr>
-          <w:lang w:val="pt-PT"/>
-        </w:rPr>
-        <w:t xml:space="preserve">Referir </w:t>
+        <w:t xml:space="preserve"> com imagens </w:t>
       </w:r>
       <w:proofErr w:type="spellStart"/>
       <w:proofErr w:type="gramStart"/>
       <w:r>
-        <w:rPr>
-          <w:lang w:val="pt-PT"/>
-        </w:rPr>
-        <w:t>frames</w:t>
+        <w:t>como</w:t>
       </w:r>
       <w:proofErr w:type="spellEnd"/>
       <w:proofErr w:type="gramEnd"/>
       <w:r>
-        <w:rPr>
-          <w:lang w:val="pt-PT"/>
-        </w:rPr>
-        <w:t xml:space="preserve"> insuficientes em alguns </w:t>
+        <w:t xml:space="preserve"> </w:t>
       </w:r>
       <w:proofErr w:type="spellStart"/>
       <w:r>
-        <w:rPr>
-          <w:lang w:val="pt-PT"/>
-        </w:rPr>
-        <w:t>videos</w:t>
+        <w:t>exemplo</w:t>
       </w:r>
       <w:proofErr w:type="spellEnd"/>
-    </w:p>
-    <w:p>
-      <w:pPr>
-        <w:rPr>
-          <w:lang w:val="pt-PT"/>
-        </w:rPr>
-      </w:pPr>
-      <w:r>
-        <w:rPr>
-          <w:lang w:val="pt-PT"/>
-        </w:rPr>
-        <w:t xml:space="preserve">Referir necessidade de </w:t>
+      <w:r>
+        <w:t>.</w:t>
+      </w:r>
+    </w:p>
+    <w:p/>
+    <w:p>
+      <w:pPr>
+        <w:pStyle w:val="Heading1"/>
+      </w:pPr>
+      <w:bookmarkStart w:id="8" w:name="_Toc440728635"/>
+      <w:r>
+        <w:t>Conclusion</w:t>
+      </w:r>
+      <w:bookmarkEnd w:id="8"/>
+    </w:p>
+    <w:p/>
+    <w:p>
+      <w:proofErr w:type="spellStart"/>
+      <w:r>
+        <w:t>Sucesso</w:t>
+      </w:r>
+      <w:proofErr w:type="spellEnd"/>
+      <w:r>
+        <w:t xml:space="preserve"> </w:t>
       </w:r>
       <w:proofErr w:type="spellStart"/>
       <w:proofErr w:type="gramStart"/>
       <w:r>
-        <w:rPr>
-          <w:lang w:val="pt-PT"/>
-        </w:rPr>
-        <w:t>frames</w:t>
+        <w:t>na</w:t>
       </w:r>
       <w:proofErr w:type="spellEnd"/>
       <w:proofErr w:type="gramEnd"/>
       <w:r>
+        <w:t xml:space="preserve"> </w:t>
+      </w:r>
+      <w:proofErr w:type="spellStart"/>
+      <w:r>
+        <w:t>maioria</w:t>
+      </w:r>
+      <w:proofErr w:type="spellEnd"/>
+      <w:r>
+        <w:t xml:space="preserve"> dos </w:t>
+      </w:r>
+      <w:proofErr w:type="spellStart"/>
+      <w:r>
+        <w:t>casos</w:t>
+      </w:r>
+      <w:proofErr w:type="spellEnd"/>
+      <w:r>
+        <w:t xml:space="preserve"> de teste</w:t>
+      </w:r>
+    </w:p>
+    <w:p>
+      <w:proofErr w:type="spellStart"/>
+      <w:r>
+        <w:t>Referir</w:t>
+      </w:r>
+      <w:proofErr w:type="spellEnd"/>
+      <w:r>
+        <w:t xml:space="preserve"> que </w:t>
+      </w:r>
+      <w:proofErr w:type="spellStart"/>
+      <w:r>
+        <w:t>em</w:t>
+      </w:r>
+      <w:proofErr w:type="spellEnd"/>
+      <w:r>
+        <w:t xml:space="preserve"> </w:t>
+      </w:r>
+      <w:proofErr w:type="spellStart"/>
+      <w:r>
+        <w:t>certos</w:t>
+      </w:r>
+      <w:proofErr w:type="spellEnd"/>
+      <w:r>
+        <w:t xml:space="preserve"> </w:t>
+      </w:r>
+      <w:proofErr w:type="spellStart"/>
+      <w:r>
+        <w:t>casos</w:t>
+      </w:r>
+      <w:proofErr w:type="spellEnd"/>
+      <w:r>
+        <w:t xml:space="preserve"> </w:t>
+      </w:r>
+      <w:proofErr w:type="spellStart"/>
+      <w:r>
+        <w:t>pode</w:t>
+      </w:r>
+      <w:proofErr w:type="spellEnd"/>
+      <w:r>
+        <w:t xml:space="preserve"> </w:t>
+      </w:r>
+      <w:proofErr w:type="spellStart"/>
+      <w:r>
+        <w:t>detetar</w:t>
+      </w:r>
+      <w:proofErr w:type="spellEnd"/>
+      <w:r>
+        <w:t xml:space="preserve"> </w:t>
+      </w:r>
+      <w:proofErr w:type="spellStart"/>
+      <w:r>
+        <w:t>movimento</w:t>
+      </w:r>
+      <w:proofErr w:type="spellEnd"/>
+      <w:r>
+        <w:t xml:space="preserve"> que </w:t>
+      </w:r>
+      <w:proofErr w:type="spellStart"/>
+      <w:r>
+        <w:t>não</w:t>
+      </w:r>
+      <w:proofErr w:type="spellEnd"/>
+      <w:r>
+        <w:t xml:space="preserve"> </w:t>
+      </w:r>
+      <w:proofErr w:type="spellStart"/>
+      <w:r>
+        <w:t>acontece</w:t>
+      </w:r>
+      <w:proofErr w:type="spellEnd"/>
+      <w:r>
+        <w:t xml:space="preserve"> (</w:t>
+      </w:r>
+      <w:proofErr w:type="spellStart"/>
+      <w:r>
+        <w:t>afastamentos</w:t>
+      </w:r>
+      <w:proofErr w:type="spellEnd"/>
+      <w:r>
+        <w:t xml:space="preserve"> e </w:t>
+      </w:r>
+      <w:proofErr w:type="spellStart"/>
+      <w:r>
+        <w:t>assim</w:t>
+      </w:r>
+      <w:proofErr w:type="spellEnd"/>
+      <w:r>
+        <w:t xml:space="preserve">) </w:t>
+      </w:r>
+    </w:p>
+    <w:p>
+      <w:proofErr w:type="spellStart"/>
+      <w:r>
+        <w:t>Referir</w:t>
+      </w:r>
+      <w:proofErr w:type="spellEnd"/>
+      <w:r>
+        <w:t xml:space="preserve"> frames </w:t>
+      </w:r>
+      <w:proofErr w:type="spellStart"/>
+      <w:r>
+        <w:t>insuficientes</w:t>
+      </w:r>
+      <w:proofErr w:type="spellEnd"/>
+      <w:r>
+        <w:t xml:space="preserve"> </w:t>
+      </w:r>
+      <w:proofErr w:type="spellStart"/>
+      <w:r>
+        <w:t>em</w:t>
+      </w:r>
+      <w:proofErr w:type="spellEnd"/>
+      <w:r>
+        <w:t xml:space="preserve"> </w:t>
+      </w:r>
+      <w:proofErr w:type="spellStart"/>
+      <w:r>
+        <w:t>alguns</w:t>
+      </w:r>
+      <w:proofErr w:type="spellEnd"/>
+      <w:r>
+        <w:t xml:space="preserve"> videos</w:t>
+      </w:r>
+    </w:p>
+    <w:p>
+      <w:proofErr w:type="spellStart"/>
+      <w:r>
+        <w:lastRenderedPageBreak/>
+        <w:t>Referir</w:t>
+      </w:r>
+      <w:proofErr w:type="spellEnd"/>
+      <w:r>
+        <w:t xml:space="preserve"> </w:t>
+      </w:r>
+      <w:proofErr w:type="spellStart"/>
+      <w:r>
+        <w:t>necessidade</w:t>
+      </w:r>
+      <w:proofErr w:type="spellEnd"/>
+      <w:r>
+        <w:t xml:space="preserve"> de frames de </w:t>
+      </w:r>
+      <w:proofErr w:type="spellStart"/>
+      <w:r>
+        <w:t>aprendizagem</w:t>
+      </w:r>
+      <w:proofErr w:type="spellEnd"/>
+      <w:r>
+        <w:t xml:space="preserve"> para </w:t>
+      </w:r>
+      <w:proofErr w:type="spellStart"/>
+      <w:r>
+        <w:t>deteção</w:t>
+      </w:r>
+      <w:proofErr w:type="spellEnd"/>
+      <w:r>
+        <w:t xml:space="preserve"> de background</w:t>
+      </w:r>
+    </w:p>
+    <w:p>
+      <w:pPr>
         <w:rPr>
           <w:lang w:val="pt-PT"/>
         </w:rPr>
-        <w:t xml:space="preserve"> de aprendizagem para deteção de background</w:t>
+      </w:pPr>
+      <w:r>
+        <w:rPr>
+          <w:lang w:val="pt-PT"/>
+        </w:rPr>
+        <w:t xml:space="preserve">Como melhorar: se </w:t>
+      </w:r>
+      <w:proofErr w:type="spellStart"/>
+      <w:r>
+        <w:rPr>
+          <w:lang w:val="pt-PT"/>
+        </w:rPr>
+        <w:t>pudessemos</w:t>
+      </w:r>
+      <w:proofErr w:type="spellEnd"/>
+      <w:r>
+        <w:rPr>
+          <w:lang w:val="pt-PT"/>
+        </w:rPr>
+        <w:t xml:space="preserve"> dar </w:t>
+      </w:r>
+      <w:proofErr w:type="spellStart"/>
+      <w:r>
+        <w:rPr>
+          <w:lang w:val="pt-PT"/>
+        </w:rPr>
+        <w:t>tunning</w:t>
+      </w:r>
+      <w:proofErr w:type="spellEnd"/>
+      <w:r>
+        <w:rPr>
+          <w:lang w:val="pt-PT"/>
+        </w:rPr>
+        <w:t xml:space="preserve"> para 1 caso, os resultados sairiam muito </w:t>
+      </w:r>
+      <w:proofErr w:type="spellStart"/>
+      <w:r>
+        <w:rPr>
+          <w:lang w:val="pt-PT"/>
+        </w:rPr>
+        <w:t>melho</w:t>
+      </w:r>
+      <w:proofErr w:type="spellEnd"/>
+      <w:r>
+        <w:rPr>
+          <w:lang w:val="pt-PT"/>
+        </w:rPr>
+        <w:t>.</w:t>
       </w:r>
     </w:p>
     <w:p>
@@ -2009,20 +2547,19 @@
     </w:p>
     <w:sdt>
       <w:sdtPr>
+        <w:rPr>
+          <w:rFonts w:asciiTheme="minorHAnsi" w:eastAsiaTheme="minorHAnsi" w:hAnsiTheme="minorHAnsi" w:cstheme="minorBidi"/>
+          <w:b w:val="0"/>
+          <w:sz w:val="22"/>
+          <w:szCs w:val="22"/>
+        </w:rPr>
         <w:id w:val="2011558471"/>
         <w:docPartObj>
           <w:docPartGallery w:val="Bibliographies"/>
           <w:docPartUnique/>
         </w:docPartObj>
       </w:sdtPr>
-      <w:sdtEndPr>
-        <w:rPr>
-          <w:rFonts w:asciiTheme="minorHAnsi" w:eastAsiaTheme="minorHAnsi" w:hAnsiTheme="minorHAnsi" w:cstheme="minorBidi"/>
-          <w:b w:val="0"/>
-          <w:sz w:val="22"/>
-          <w:szCs w:val="22"/>
-        </w:rPr>
-      </w:sdtEndPr>
+      <w:sdtEndPr/>
       <w:sdtContent>
         <w:p>
           <w:pPr>
@@ -2037,13 +2574,9 @@
             <w:id w:val="-573587230"/>
             <w:bibliography/>
           </w:sdtPr>
+          <w:sdtEndPr/>
           <w:sdtContent>
             <w:p>
-              <w:pPr>
-                <w:rPr>
-                  <w:noProof/>
-                </w:rPr>
-              </w:pPr>
               <w:r>
                 <w:fldChar w:fldCharType="begin"/>
               </w:r>
@@ -2084,15 +2617,11 @@
                     <w:pPr>
                       <w:pStyle w:val="Bibliography"/>
                       <w:rPr>
-                        <w:noProof/>
                         <w:sz w:val="24"/>
                         <w:szCs w:val="24"/>
                       </w:rPr>
                     </w:pPr>
                     <w:r>
-                      <w:rPr>
-                        <w:noProof/>
-                      </w:rPr>
                       <w:t xml:space="preserve">[1] </w:t>
                     </w:r>
                   </w:p>
@@ -2105,14 +2634,8 @@
                   <w:p>
                     <w:pPr>
                       <w:pStyle w:val="Bibliography"/>
-                      <w:rPr>
-                        <w:noProof/>
-                      </w:rPr>
                     </w:pPr>
                     <w:r>
-                      <w:rPr>
-                        <w:noProof/>
-                      </w:rPr>
                       <w:t>MathWorks, "Motion-Based Multiple Object Tracking," [Online]. Available: http://www.mathworks.com/help/vision/examples/motion-based-multiple-object-tracking.html.</w:t>
                     </w:r>
                   </w:p>
@@ -2131,14 +2654,8 @@
                   <w:p>
                     <w:pPr>
                       <w:pStyle w:val="Bibliography"/>
-                      <w:rPr>
-                        <w:noProof/>
-                      </w:rPr>
                     </w:pPr>
                     <w:r>
-                      <w:rPr>
-                        <w:noProof/>
-                      </w:rPr>
                       <w:t xml:space="preserve">[2] </w:t>
                     </w:r>
                   </w:p>
@@ -2151,14 +2668,8 @@
                   <w:p>
                     <w:pPr>
                       <w:pStyle w:val="Bibliography"/>
-                      <w:rPr>
-                        <w:noProof/>
-                      </w:rPr>
                     </w:pPr>
                     <w:r>
-                      <w:rPr>
-                        <w:noProof/>
-                      </w:rPr>
                       <w:t>MathWorks, "Computer Vision," [Online]. Available: http://www.mathworks.com/products/computer-vision/.</w:t>
                     </w:r>
                   </w:p>
@@ -2170,7 +2681,6 @@
                 <w:divId w:val="714474612"/>
                 <w:rPr>
                   <w:rFonts w:eastAsia="Times New Roman"/>
-                  <w:noProof/>
                 </w:rPr>
               </w:pPr>
             </w:p>
@@ -2179,7 +2689,6 @@
                 <w:rPr>
                   <w:b/>
                   <w:bCs/>
-                  <w:noProof/>
                 </w:rPr>
                 <w:fldChar w:fldCharType="end"/>
               </w:r>
@@ -2189,7 +2698,7 @@
       </w:sdtContent>
     </w:sdt>
     <w:sectPr>
-      <w:footerReference w:type="default" r:id="rId12"/>
+      <w:footerReference w:type="default" r:id="rId16"/>
       <w:pgSz w:w="12240" w:h="15840"/>
       <w:pgMar w:top="1417" w:right="1701" w:bottom="1417" w:left="1701" w:header="708" w:footer="708" w:gutter="0"/>
       <w:cols w:space="708"/>
@@ -2248,7 +2757,7 @@
       <w:rPr>
         <w:noProof/>
       </w:rPr>
-      <w:t>6</w:t>
+      <w:t>7</w:t>
     </w:r>
     <w:r>
       <w:fldChar w:fldCharType="end"/>
@@ -2256,14 +2765,27 @@
     <w:r>
       <w:t>/</w:t>
     </w:r>
-    <w:fldSimple w:instr="NUMPAGES \* Arabic \* MERGEFORMAT">
-      <w:r>
-        <w:rPr>
-          <w:noProof/>
-        </w:rPr>
-        <w:t>6</w:t>
-      </w:r>
-    </w:fldSimple>
+    <w:r>
+      <w:fldChar w:fldCharType="begin"/>
+    </w:r>
+    <w:r>
+      <w:instrText>NUMPAGES \* Arabic \* MERGEFORMAT</w:instrText>
+    </w:r>
+    <w:r>
+      <w:fldChar w:fldCharType="separate"/>
+    </w:r>
+    <w:r>
+      <w:rPr>
+        <w:noProof/>
+      </w:rPr>
+      <w:t>7</w:t>
+    </w:r>
+    <w:r>
+      <w:rPr>
+        <w:noProof/>
+      </w:rPr>
+      <w:fldChar w:fldCharType="end"/>
+    </w:r>
   </w:p>
   <w:p>
     <w:pPr>
@@ -3709,7 +4231,7 @@
 </file>
 
 <file path=customXml/itemProps1.xml><?xml version="1.0" encoding="utf-8"?>
-<ds:datastoreItem xmlns:ds="http://schemas.openxmlformats.org/officeDocument/2006/customXml" ds:itemID="{8B58C643-8411-4370-AE2E-2DF914E95793}">
+<ds:datastoreItem xmlns:ds="http://schemas.openxmlformats.org/officeDocument/2006/customXml" ds:itemID="{9C59B25D-E7E4-4F43-9FB6-AACBD6134AB4}">
   <ds:schemaRefs>
     <ds:schemaRef ds:uri="http://schemas.openxmlformats.org/officeDocument/2006/bibliography"/>
   </ds:schemaRefs>

</xml_diff>

<commit_message>
Adicionado casos sem sucesso e conclusão
</commit_message>
<xml_diff>
--- a/Report.docx
+++ b/Report.docx
@@ -7,29 +7,8 @@
         <w:rPr>
           <w:rFonts w:asciiTheme="majorHAnsi" w:hAnsiTheme="majorHAnsi"/>
           <w:b/>
-          <w:sz w:val="40"/>
-          <w:szCs w:val="40"/>
-        </w:rPr>
-      </w:pPr>
-    </w:p>
-    <w:p>
-      <w:pPr>
-        <w:jc w:val="center"/>
-        <w:rPr>
-          <w:rFonts w:asciiTheme="majorHAnsi" w:hAnsiTheme="majorHAnsi"/>
-          <w:b/>
-          <w:sz w:val="40"/>
-          <w:szCs w:val="40"/>
-        </w:rPr>
-      </w:pPr>
-    </w:p>
-    <w:p>
-      <w:pPr>
-        <w:rPr>
-          <w:rFonts w:asciiTheme="majorHAnsi" w:hAnsiTheme="majorHAnsi"/>
-          <w:b/>
-          <w:sz w:val="40"/>
-          <w:szCs w:val="40"/>
+          <w:sz w:val="72"/>
+          <w:szCs w:val="72"/>
         </w:rPr>
       </w:pPr>
     </w:p>
@@ -40,7 +19,7 @@
           <w:rFonts w:asciiTheme="majorHAnsi" w:hAnsiTheme="majorHAnsi"/>
           <w:b/>
           <w:sz w:val="72"/>
-          <w:szCs w:val="72"/>
+          <w:szCs w:val="40"/>
         </w:rPr>
       </w:pPr>
       <w:r>
@@ -48,52 +27,10 @@
           <w:rFonts w:asciiTheme="majorHAnsi" w:hAnsiTheme="majorHAnsi"/>
           <w:b/>
           <w:sz w:val="72"/>
-          <w:szCs w:val="72"/>
-        </w:rPr>
-        <w:t>Report</w:t>
-      </w:r>
-    </w:p>
-    <w:p>
-      <w:pPr>
-        <w:jc w:val="center"/>
-        <w:rPr>
-          <w:rFonts w:asciiTheme="majorHAnsi" w:hAnsiTheme="majorHAnsi"/>
-          <w:b/>
-          <w:sz w:val="48"/>
           <w:szCs w:val="40"/>
         </w:rPr>
-      </w:pPr>
-      <w:r>
-        <w:rPr>
-          <w:rFonts w:asciiTheme="majorHAnsi" w:hAnsiTheme="majorHAnsi"/>
-          <w:b/>
-          <w:sz w:val="48"/>
-          <w:szCs w:val="40"/>
-        </w:rPr>
         <w:t>Collision Detection</w:t>
       </w:r>
-    </w:p>
-    <w:p>
-      <w:pPr>
-        <w:jc w:val="center"/>
-        <w:rPr>
-          <w:rFonts w:asciiTheme="majorHAnsi" w:hAnsiTheme="majorHAnsi"/>
-          <w:b/>
-          <w:sz w:val="40"/>
-          <w:szCs w:val="40"/>
-        </w:rPr>
-      </w:pPr>
-    </w:p>
-    <w:p>
-      <w:pPr>
-        <w:jc w:val="center"/>
-        <w:rPr>
-          <w:rFonts w:asciiTheme="majorHAnsi" w:hAnsiTheme="majorHAnsi"/>
-          <w:b/>
-          <w:sz w:val="40"/>
-          <w:szCs w:val="40"/>
-        </w:rPr>
-      </w:pPr>
     </w:p>
     <w:p>
       <w:pPr>
@@ -155,19 +92,173 @@
         </w:rPr>
       </w:pPr>
       <w:r>
+        <w:rPr>
+          <w:noProof/>
+        </w:rPr>
+        <w:drawing>
+          <wp:anchor distT="0" distB="0" distL="114300" distR="114300" simplePos="0" relativeHeight="251675648" behindDoc="1" locked="0" layoutInCell="1" allowOverlap="1" wp14:anchorId="1DDBDF32" wp14:editId="0168D383">
+            <wp:simplePos x="0" y="0"/>
+            <wp:positionH relativeFrom="column">
+              <wp:posOffset>1596390</wp:posOffset>
+            </wp:positionH>
+            <wp:positionV relativeFrom="page">
+              <wp:posOffset>3305175</wp:posOffset>
+            </wp:positionV>
+            <wp:extent cx="2457450" cy="2466975"/>
+            <wp:effectExtent l="0" t="0" r="0" b="9525"/>
+            <wp:wrapNone/>
+            <wp:docPr id="20" name="Picture 2" descr="http://www.arlab.com/img/content/icons/object_tracking_90x90.png"/>
+            <wp:cNvGraphicFramePr>
+              <a:graphicFrameLocks xmlns:a="http://schemas.openxmlformats.org/drawingml/2006/main" noChangeAspect="1"/>
+            </wp:cNvGraphicFramePr>
+            <a:graphic xmlns:a="http://schemas.openxmlformats.org/drawingml/2006/main">
+              <a:graphicData uri="http://schemas.openxmlformats.org/drawingml/2006/picture">
+                <pic:pic xmlns:pic="http://schemas.openxmlformats.org/drawingml/2006/picture">
+                  <pic:nvPicPr>
+                    <pic:cNvPr id="0" name="Picture 2" descr="http://www.arlab.com/img/content/icons/object_tracking_90x90.png"/>
+                    <pic:cNvPicPr>
+                      <a:picLocks noChangeAspect="1" noChangeArrowheads="1"/>
+                    </pic:cNvPicPr>
+                  </pic:nvPicPr>
+                  <pic:blipFill rotWithShape="1">
+                    <a:blip r:embed="rId8">
+                      <a:duotone>
+                        <a:schemeClr val="accent5">
+                          <a:shade val="45000"/>
+                          <a:satMod val="135000"/>
+                        </a:schemeClr>
+                        <a:prstClr val="white"/>
+                      </a:duotone>
+                      <a:extLst>
+                        <a:ext uri="{28A0092B-C50C-407E-A947-70E740481C1C}">
+                          <a14:useLocalDpi xmlns:a14="http://schemas.microsoft.com/office/drawing/2010/main" val="0"/>
+                        </a:ext>
+                      </a:extLst>
+                    </a:blip>
+                    <a:srcRect l="5536" t="4498" r="5190" b="5882"/>
+                    <a:stretch/>
+                  </pic:blipFill>
+                  <pic:spPr bwMode="auto">
+                    <a:xfrm>
+                      <a:off x="0" y="0"/>
+                      <a:ext cx="2457450" cy="2466975"/>
+                    </a:xfrm>
+                    <a:prstGeom prst="rect">
+                      <a:avLst/>
+                    </a:prstGeom>
+                    <a:noFill/>
+                    <a:ln>
+                      <a:noFill/>
+                    </a:ln>
+                    <a:extLst>
+                      <a:ext uri="{53640926-AAD7-44D8-BBD7-CCE9431645EC}">
+                        <a14:shadowObscured xmlns:a14="http://schemas.microsoft.com/office/drawing/2010/main"/>
+                      </a:ext>
+                    </a:extLst>
+                  </pic:spPr>
+                </pic:pic>
+              </a:graphicData>
+            </a:graphic>
+            <wp14:sizeRelH relativeFrom="page">
+              <wp14:pctWidth>0</wp14:pctWidth>
+            </wp14:sizeRelH>
+            <wp14:sizeRelV relativeFrom="page">
+              <wp14:pctHeight>0</wp14:pctHeight>
+            </wp14:sizeRelV>
+          </wp:anchor>
+        </w:drawing>
+      </w:r>
+    </w:p>
+    <w:p>
+      <w:pPr>
+        <w:jc w:val="center"/>
+        <w:rPr>
+          <w:rFonts w:asciiTheme="majorHAnsi" w:hAnsiTheme="majorHAnsi"/>
+          <w:b/>
+          <w:sz w:val="32"/>
+          <w:szCs w:val="32"/>
+        </w:rPr>
+      </w:pPr>
+    </w:p>
+    <w:p>
+      <w:pPr>
+        <w:jc w:val="center"/>
+        <w:rPr>
+          <w:rFonts w:asciiTheme="majorHAnsi" w:hAnsiTheme="majorHAnsi"/>
+          <w:b/>
+          <w:sz w:val="32"/>
+          <w:szCs w:val="32"/>
+        </w:rPr>
+      </w:pPr>
+    </w:p>
+    <w:p>
+      <w:pPr>
+        <w:jc w:val="center"/>
+        <w:rPr>
+          <w:rFonts w:asciiTheme="majorHAnsi" w:hAnsiTheme="majorHAnsi"/>
+          <w:b/>
+          <w:sz w:val="32"/>
+          <w:szCs w:val="32"/>
+        </w:rPr>
+      </w:pPr>
+    </w:p>
+    <w:p>
+      <w:pPr>
+        <w:jc w:val="center"/>
+        <w:rPr>
+          <w:rFonts w:asciiTheme="majorHAnsi" w:hAnsiTheme="majorHAnsi"/>
+          <w:b/>
+          <w:sz w:val="32"/>
+          <w:szCs w:val="32"/>
+        </w:rPr>
+      </w:pPr>
+    </w:p>
+    <w:p>
+      <w:pPr>
+        <w:jc w:val="center"/>
+        <w:rPr>
+          <w:rFonts w:asciiTheme="majorHAnsi" w:hAnsiTheme="majorHAnsi"/>
+          <w:b/>
+          <w:sz w:val="32"/>
+          <w:szCs w:val="32"/>
+        </w:rPr>
+      </w:pPr>
+    </w:p>
+    <w:p>
+      <w:pPr>
+        <w:jc w:val="center"/>
+        <w:rPr>
+          <w:rFonts w:asciiTheme="majorHAnsi" w:hAnsiTheme="majorHAnsi"/>
+          <w:b/>
+          <w:sz w:val="32"/>
+          <w:szCs w:val="32"/>
+        </w:rPr>
+      </w:pPr>
+    </w:p>
+    <w:p>
+      <w:pPr>
+        <w:jc w:val="center"/>
+        <w:rPr>
+          <w:rFonts w:asciiTheme="majorHAnsi" w:hAnsiTheme="majorHAnsi"/>
+          <w:b/>
+          <w:sz w:val="32"/>
+          <w:szCs w:val="32"/>
+        </w:rPr>
+      </w:pPr>
+      <w:r>
         <mc:AlternateContent>
           <mc:Choice Requires="wps">
             <w:drawing>
-              <wp:anchor distT="45720" distB="45720" distL="114300" distR="114300" simplePos="0" relativeHeight="251654144" behindDoc="0" locked="0" layoutInCell="1" allowOverlap="1" wp14:anchorId="74B3371F" wp14:editId="1E6D31EF">
+              <wp:anchor distT="45720" distB="45720" distL="114300" distR="114300" simplePos="0" relativeHeight="251651072" behindDoc="0" locked="0" layoutInCell="1" allowOverlap="1" wp14:anchorId="74B3371F" wp14:editId="463E5A52">
                 <wp:simplePos x="0" y="0"/>
                 <wp:positionH relativeFrom="margin">
-                  <wp:posOffset>929640</wp:posOffset>
+                  <wp:posOffset>862965</wp:posOffset>
                 </wp:positionH>
                 <wp:positionV relativeFrom="paragraph">
-                  <wp:posOffset>206375</wp:posOffset>
+                  <wp:posOffset>334645</wp:posOffset>
                 </wp:positionV>
                 <wp:extent cx="3933825" cy="805180"/>
-                <wp:effectExtent l="0" t="0" r="9525" b="5080"/>
+                <wp:effectExtent l="0" t="0" r="0" b="5080"/>
                 <wp:wrapSquare wrapText="bothSides"/>
                 <wp:docPr id="1" name="Caixa de texto 1"/>
                 <wp:cNvGraphicFramePr>
@@ -187,9 +278,7 @@
                         <a:prstGeom prst="rect">
                           <a:avLst/>
                         </a:prstGeom>
-                        <a:solidFill>
-                          <a:srgbClr val="FFFFFF"/>
-                        </a:solidFill>
+                        <a:noFill/>
                         <a:ln w="9525">
                           <a:noFill/>
                           <a:miter lim="800000"/>
@@ -276,7 +365,7 @@
                 <v:stroke joinstyle="miter"/>
                 <v:path gradientshapeok="t" o:connecttype="rect"/>
               </v:shapetype>
-              <v:shape id="Caixa de texto 1" o:spid="_x0000_s1026" type="#_x0000_t202" style="position:absolute;left:0;text-align:left;margin-left:73.2pt;margin-top:16.25pt;width:309.75pt;height:63.4pt;z-index:251654144;visibility:visible;mso-wrap-style:square;mso-width-percent:0;mso-height-percent:200;mso-wrap-distance-left:9pt;mso-wrap-distance-top:3.6pt;mso-wrap-distance-right:9pt;mso-wrap-distance-bottom:3.6pt;mso-position-horizontal:absolute;mso-position-horizontal-relative:margin;mso-position-vertical:absolute;mso-position-vertical-relative:text;mso-width-percent:0;mso-height-percent:200;mso-width-relative:margin;mso-height-relative:margin;v-text-anchor:top" o:gfxdata="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" stroked="f">
+              <v:shape id="Caixa de texto 1" o:spid="_x0000_s1026" type="#_x0000_t202" style="position:absolute;left:0;text-align:left;margin-left:67.95pt;margin-top:26.35pt;width:309.75pt;height:63.4pt;z-index:251651072;visibility:visible;mso-wrap-style:square;mso-width-percent:0;mso-height-percent:200;mso-wrap-distance-left:9pt;mso-wrap-distance-top:3.6pt;mso-wrap-distance-right:9pt;mso-wrap-distance-bottom:3.6pt;mso-position-horizontal:absolute;mso-position-horizontal-relative:margin;mso-position-vertical:absolute;mso-position-vertical-relative:text;mso-width-percent:0;mso-height-percent:200;mso-width-relative:margin;mso-height-relative:margin;v-text-anchor:top" o:gfxdata="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" filled="f" stroked="f">
                 <v:textbox style="mso-fit-shape-to-text:t">
                   <w:txbxContent>
                     <w:p>
@@ -355,6 +444,17 @@
     </w:p>
     <w:p>
       <w:pPr>
+        <w:jc w:val="center"/>
+        <w:rPr>
+          <w:rFonts w:asciiTheme="majorHAnsi" w:hAnsiTheme="majorHAnsi"/>
+          <w:b/>
+          <w:sz w:val="32"/>
+          <w:szCs w:val="32"/>
+        </w:rPr>
+      </w:pPr>
+    </w:p>
+    <w:p>
+      <w:pPr>
         <w:rPr>
           <w:rFonts w:asciiTheme="majorHAnsi" w:hAnsiTheme="majorHAnsi"/>
           <w:sz w:val="28"/>
@@ -379,66 +479,6 @@
           <w:szCs w:val="28"/>
         </w:rPr>
       </w:pPr>
-    </w:p>
-    <w:p>
-      <w:pPr>
-        <w:rPr>
-          <w:rFonts w:asciiTheme="majorHAnsi" w:hAnsiTheme="majorHAnsi"/>
-          <w:sz w:val="28"/>
-          <w:szCs w:val="28"/>
-        </w:rPr>
-      </w:pPr>
-    </w:p>
-    <w:p>
-      <w:pPr>
-        <w:rPr>
-          <w:rFonts w:asciiTheme="majorHAnsi" w:hAnsiTheme="majorHAnsi"/>
-          <w:sz w:val="28"/>
-          <w:szCs w:val="28"/>
-        </w:rPr>
-      </w:pPr>
-    </w:p>
-    <w:p>
-      <w:pPr>
-        <w:rPr>
-          <w:rFonts w:asciiTheme="majorHAnsi" w:hAnsiTheme="majorHAnsi"/>
-          <w:sz w:val="28"/>
-          <w:szCs w:val="28"/>
-        </w:rPr>
-      </w:pPr>
-    </w:p>
-    <w:p>
-      <w:pPr>
-        <w:rPr>
-          <w:rFonts w:asciiTheme="majorHAnsi" w:hAnsiTheme="majorHAnsi"/>
-          <w:sz w:val="28"/>
-          <w:szCs w:val="28"/>
-        </w:rPr>
-      </w:pPr>
-      <w:r>
-        <w:rPr>
-          <w:rFonts w:asciiTheme="majorHAnsi" w:hAnsiTheme="majorHAnsi"/>
-          <w:sz w:val="28"/>
-          <w:szCs w:val="28"/>
-        </w:rPr>
-        <w:t>* PRE</w:t>
-      </w:r>
-      <w:r>
-        <w:rPr>
-          <w:rFonts w:asciiTheme="majorHAnsi" w:hAnsiTheme="majorHAnsi"/>
-          <w:sz w:val="28"/>
-          <w:szCs w:val="28"/>
-        </w:rPr>
-        <w:t>E</w:t>
-      </w:r>
-      <w:r>
-        <w:rPr>
-          <w:rFonts w:asciiTheme="majorHAnsi" w:hAnsiTheme="majorHAnsi"/>
-          <w:sz w:val="28"/>
-          <w:szCs w:val="28"/>
-        </w:rPr>
-        <w:t>NCHER *</w:t>
-      </w:r>
     </w:p>
     <w:p>
       <w:pPr>
@@ -455,22 +495,6 @@
           <w:szCs w:val="28"/>
         </w:rPr>
       </w:pPr>
-      <w:r>
-        <w:rPr>
-          <w:rFonts w:asciiTheme="majorHAnsi" w:hAnsiTheme="majorHAnsi"/>
-          <w:sz w:val="28"/>
-          <w:szCs w:val="28"/>
-        </w:rPr>
-        <w:t>Bruno</w:t>
-      </w:r>
-      <w:r>
-        <w:rPr>
-          <w:rFonts w:asciiTheme="majorHAnsi" w:hAnsiTheme="majorHAnsi"/>
-          <w:sz w:val="28"/>
-          <w:szCs w:val="28"/>
-        </w:rPr>
-        <w:t xml:space="preserve"> Miguel da Silva Barbosa                                                               67646</w:t>
-      </w:r>
     </w:p>
     <w:p>
       <w:pPr>
@@ -485,6 +509,7 @@
           <w:rFonts w:asciiTheme="majorHAnsi" w:hAnsiTheme="majorHAnsi"/>
           <w:sz w:val="28"/>
           <w:szCs w:val="28"/>
+          <w:lang w:val="pt-PT"/>
         </w:rPr>
       </w:pPr>
       <w:r>
@@ -492,30 +517,34 @@
           <w:rFonts w:asciiTheme="majorHAnsi" w:hAnsiTheme="majorHAnsi"/>
           <w:sz w:val="28"/>
           <w:szCs w:val="28"/>
-        </w:rPr>
-        <w:t xml:space="preserve">Carlos Rafael Cruz Antunes </w:t>
+          <w:lang w:val="pt-PT"/>
+        </w:rPr>
+        <w:t>Bruno</w:t>
       </w:r>
       <w:r>
         <w:rPr>
           <w:rFonts w:asciiTheme="majorHAnsi" w:hAnsiTheme="majorHAnsi"/>
           <w:sz w:val="28"/>
           <w:szCs w:val="28"/>
-        </w:rPr>
-        <w:tab/>
+          <w:lang w:val="pt-PT"/>
+        </w:rPr>
+        <w:t xml:space="preserve"> Miguel da Silva </w:t>
       </w:r>
       <w:r>
         <w:rPr>
           <w:rFonts w:asciiTheme="majorHAnsi" w:hAnsiTheme="majorHAnsi"/>
           <w:sz w:val="28"/>
           <w:szCs w:val="28"/>
-        </w:rPr>
-        <w:tab/>
+          <w:lang w:val="pt-PT"/>
+        </w:rPr>
+        <w:t>Barbosa</w:t>
       </w:r>
       <w:r>
         <w:rPr>
           <w:rFonts w:asciiTheme="majorHAnsi" w:hAnsiTheme="majorHAnsi"/>
           <w:sz w:val="28"/>
           <w:szCs w:val="28"/>
+          <w:lang w:val="pt-PT"/>
         </w:rPr>
         <w:tab/>
       </w:r>
@@ -524,8 +553,92 @@
           <w:rFonts w:asciiTheme="majorHAnsi" w:hAnsiTheme="majorHAnsi"/>
           <w:sz w:val="28"/>
           <w:szCs w:val="28"/>
-        </w:rPr>
-        <w:t xml:space="preserve">   </w:t>
+          <w:lang w:val="pt-PT"/>
+        </w:rPr>
+        <w:tab/>
+      </w:r>
+      <w:r>
+        <w:rPr>
+          <w:rFonts w:asciiTheme="majorHAnsi" w:hAnsiTheme="majorHAnsi"/>
+          <w:sz w:val="28"/>
+          <w:szCs w:val="28"/>
+          <w:lang w:val="pt-PT"/>
+        </w:rPr>
+        <w:tab/>
+      </w:r>
+      <w:r>
+        <w:rPr>
+          <w:rFonts w:asciiTheme="majorHAnsi" w:hAnsiTheme="majorHAnsi"/>
+          <w:sz w:val="28"/>
+          <w:szCs w:val="28"/>
+          <w:lang w:val="pt-PT"/>
+        </w:rPr>
+        <w:tab/>
+      </w:r>
+      <w:r>
+        <w:rPr>
+          <w:rFonts w:asciiTheme="majorHAnsi" w:hAnsiTheme="majorHAnsi"/>
+          <w:sz w:val="28"/>
+          <w:szCs w:val="28"/>
+          <w:lang w:val="pt-PT"/>
+        </w:rPr>
+        <w:t>67646</w:t>
+      </w:r>
+    </w:p>
+    <w:p>
+      <w:pPr>
+        <w:tabs>
+          <w:tab w:val="left" w:pos="3828"/>
+          <w:tab w:val="left" w:pos="6663"/>
+        </w:tabs>
+        <w:spacing w:after="0"/>
+        <w:ind w:right="49"/>
+        <w:jc w:val="left"/>
+        <w:rPr>
+          <w:rFonts w:asciiTheme="majorHAnsi" w:hAnsiTheme="majorHAnsi"/>
+          <w:sz w:val="28"/>
+          <w:szCs w:val="28"/>
+        </w:rPr>
+      </w:pPr>
+      <w:r>
+        <w:rPr>
+          <w:rFonts w:asciiTheme="majorHAnsi" w:hAnsiTheme="majorHAnsi"/>
+          <w:sz w:val="28"/>
+          <w:szCs w:val="28"/>
+        </w:rPr>
+        <w:t xml:space="preserve">Carlos Rafael Cruz Antunes </w:t>
+      </w:r>
+      <w:r>
+        <w:rPr>
+          <w:rFonts w:asciiTheme="majorHAnsi" w:hAnsiTheme="majorHAnsi"/>
+          <w:sz w:val="28"/>
+          <w:szCs w:val="28"/>
+        </w:rPr>
+        <w:tab/>
+      </w:r>
+      <w:r>
+        <w:rPr>
+          <w:rFonts w:asciiTheme="majorHAnsi" w:hAnsiTheme="majorHAnsi"/>
+          <w:sz w:val="28"/>
+          <w:szCs w:val="28"/>
+        </w:rPr>
+        <w:tab/>
+      </w:r>
+      <w:r>
+        <w:rPr>
+          <w:rFonts w:asciiTheme="majorHAnsi" w:hAnsiTheme="majorHAnsi"/>
+          <w:sz w:val="28"/>
+          <w:szCs w:val="28"/>
+        </w:rPr>
+        <w:tab/>
+      </w:r>
+      <w:r>
+        <w:rPr>
+          <w:rFonts w:asciiTheme="majorHAnsi" w:hAnsiTheme="majorHAnsi"/>
+          <w:sz w:val="28"/>
+          <w:szCs w:val="28"/>
+        </w:rPr>
+        <w:tab/>
       </w:r>
       <w:r>
         <w:rPr>
@@ -609,15 +722,12 @@
         </w:p>
         <w:p/>
         <w:p/>
-        <w:p/>
         <w:p>
           <w:pPr>
             <w:pStyle w:val="TOC1"/>
-            <w:tabs>
-              <w:tab w:val="right" w:leader="dot" w:pos="8828"/>
-            </w:tabs>
             <w:rPr>
               <w:rFonts w:eastAsiaTheme="minorEastAsia"/>
+              <w:noProof/>
             </w:rPr>
           </w:pPr>
           <w:r>
@@ -629,50 +739,58 @@
           <w:r>
             <w:fldChar w:fldCharType="separate"/>
           </w:r>
-          <w:hyperlink w:anchor="_Toc440728632" w:history="1">
+          <w:hyperlink w:anchor="_Toc440897923" w:history="1">
             <w:r>
               <w:rPr>
                 <w:rStyle w:val="Hyperlink"/>
+                <w:noProof/>
               </w:rPr>
-              <w:t>Abstract</w:t>
+              <w:t>Introduction</w:t>
             </w:r>
             <w:r>
               <w:rPr>
+                <w:noProof/>
                 <w:webHidden/>
               </w:rPr>
               <w:tab/>
             </w:r>
             <w:r>
               <w:rPr>
+                <w:noProof/>
                 <w:webHidden/>
               </w:rPr>
               <w:fldChar w:fldCharType="begin"/>
             </w:r>
             <w:r>
               <w:rPr>
+                <w:noProof/>
                 <w:webHidden/>
               </w:rPr>
-              <w:instrText xml:space="preserve"> PAGEREF _Toc440728632 \h </w:instrText>
+              <w:instrText xml:space="preserve"> PAGEREF _Toc440897923 \h </w:instrText>
             </w:r>
             <w:r>
               <w:rPr>
+                <w:noProof/>
                 <w:webHidden/>
               </w:rPr>
             </w:r>
             <w:r>
               <w:rPr>
+                <w:noProof/>
                 <w:webHidden/>
               </w:rPr>
               <w:fldChar w:fldCharType="separate"/>
             </w:r>
             <w:r>
               <w:rPr>
+                <w:noProof/>
                 <w:webHidden/>
               </w:rPr>
-              <w:t>4</w:t>
+              <w:t>3</w:t>
             </w:r>
             <w:r>
               <w:rPr>
+                <w:noProof/>
                 <w:webHidden/>
               </w:rPr>
               <w:fldChar w:fldCharType="end"/>
@@ -682,57 +800,63 @@
         <w:p>
           <w:pPr>
             <w:pStyle w:val="TOC1"/>
-            <w:tabs>
-              <w:tab w:val="right" w:leader="dot" w:pos="8828"/>
-            </w:tabs>
             <w:rPr>
               <w:rFonts w:eastAsiaTheme="minorEastAsia"/>
+              <w:noProof/>
             </w:rPr>
           </w:pPr>
-          <w:hyperlink w:anchor="_Toc440728633" w:history="1">
+          <w:hyperlink w:anchor="_Toc440897924" w:history="1">
             <w:r>
               <w:rPr>
                 <w:rStyle w:val="Hyperlink"/>
+                <w:noProof/>
               </w:rPr>
-              <w:t>Introduction</w:t>
+              <w:t>Object Tracking</w:t>
             </w:r>
             <w:r>
               <w:rPr>
+                <w:noProof/>
                 <w:webHidden/>
               </w:rPr>
               <w:tab/>
             </w:r>
             <w:r>
               <w:rPr>
+                <w:noProof/>
                 <w:webHidden/>
               </w:rPr>
               <w:fldChar w:fldCharType="begin"/>
             </w:r>
             <w:r>
               <w:rPr>
+                <w:noProof/>
                 <w:webHidden/>
               </w:rPr>
-              <w:instrText xml:space="preserve"> PAGEREF _Toc440728633 \h </w:instrText>
+              <w:instrText xml:space="preserve"> PAGEREF _Toc440897924 \h </w:instrText>
             </w:r>
             <w:r>
               <w:rPr>
+                <w:noProof/>
                 <w:webHidden/>
               </w:rPr>
             </w:r>
             <w:r>
               <w:rPr>
+                <w:noProof/>
                 <w:webHidden/>
               </w:rPr>
               <w:fldChar w:fldCharType="separate"/>
             </w:r>
             <w:r>
               <w:rPr>
+                <w:noProof/>
                 <w:webHidden/>
               </w:rPr>
-              <w:t>4</w:t>
+              <w:t>3</w:t>
             </w:r>
             <w:r>
               <w:rPr>
+                <w:noProof/>
                 <w:webHidden/>
               </w:rPr>
               <w:fldChar w:fldCharType="end"/>
@@ -742,57 +866,63 @@
         <w:p>
           <w:pPr>
             <w:pStyle w:val="TOC1"/>
-            <w:tabs>
-              <w:tab w:val="right" w:leader="dot" w:pos="8828"/>
-            </w:tabs>
             <w:rPr>
               <w:rFonts w:eastAsiaTheme="minorEastAsia"/>
+              <w:noProof/>
             </w:rPr>
           </w:pPr>
-          <w:hyperlink w:anchor="_Toc440728634" w:history="1">
+          <w:hyperlink w:anchor="_Toc440897925" w:history="1">
             <w:r>
               <w:rPr>
                 <w:rStyle w:val="Hyperlink"/>
+                <w:noProof/>
               </w:rPr>
               <w:t>Collision Detection</w:t>
             </w:r>
             <w:r>
               <w:rPr>
+                <w:noProof/>
                 <w:webHidden/>
               </w:rPr>
               <w:tab/>
             </w:r>
             <w:r>
               <w:rPr>
+                <w:noProof/>
                 <w:webHidden/>
               </w:rPr>
               <w:fldChar w:fldCharType="begin"/>
             </w:r>
             <w:r>
               <w:rPr>
+                <w:noProof/>
                 <w:webHidden/>
               </w:rPr>
-              <w:instrText xml:space="preserve"> PAGEREF _Toc440728634 \h </w:instrText>
+              <w:instrText xml:space="preserve"> PAGEREF _Toc440897925 \h </w:instrText>
             </w:r>
             <w:r>
               <w:rPr>
+                <w:noProof/>
                 <w:webHidden/>
               </w:rPr>
             </w:r>
             <w:r>
               <w:rPr>
+                <w:noProof/>
                 <w:webHidden/>
               </w:rPr>
               <w:fldChar w:fldCharType="separate"/>
             </w:r>
             <w:r>
               <w:rPr>
+                <w:noProof/>
                 <w:webHidden/>
               </w:rPr>
               <w:t>4</w:t>
             </w:r>
             <w:r>
               <w:rPr>
+                <w:noProof/>
                 <w:webHidden/>
               </w:rPr>
               <w:fldChar w:fldCharType="end"/>
@@ -802,57 +932,63 @@
         <w:p>
           <w:pPr>
             <w:pStyle w:val="TOC1"/>
-            <w:tabs>
-              <w:tab w:val="right" w:leader="dot" w:pos="8828"/>
-            </w:tabs>
             <w:rPr>
               <w:rFonts w:eastAsiaTheme="minorEastAsia"/>
+              <w:noProof/>
             </w:rPr>
           </w:pPr>
-          <w:hyperlink w:anchor="_Toc440728635" w:history="1">
+          <w:hyperlink w:anchor="_Toc440897926" w:history="1">
             <w:r>
               <w:rPr>
                 <w:rStyle w:val="Hyperlink"/>
+                <w:noProof/>
               </w:rPr>
-              <w:t>Conclusion</w:t>
+              <w:t>Unsuccessful Cases</w:t>
             </w:r>
             <w:r>
               <w:rPr>
+                <w:noProof/>
                 <w:webHidden/>
               </w:rPr>
               <w:tab/>
             </w:r>
             <w:r>
               <w:rPr>
+                <w:noProof/>
                 <w:webHidden/>
               </w:rPr>
               <w:fldChar w:fldCharType="begin"/>
             </w:r>
             <w:r>
               <w:rPr>
+                <w:noProof/>
                 <w:webHidden/>
               </w:rPr>
-              <w:instrText xml:space="preserve"> PAGEREF _Toc440728635 \h </w:instrText>
+              <w:instrText xml:space="preserve"> PAGEREF _Toc440897926 \h </w:instrText>
             </w:r>
             <w:r>
               <w:rPr>
+                <w:noProof/>
                 <w:webHidden/>
               </w:rPr>
             </w:r>
             <w:r>
               <w:rPr>
+                <w:noProof/>
                 <w:webHidden/>
               </w:rPr>
               <w:fldChar w:fldCharType="separate"/>
             </w:r>
             <w:r>
               <w:rPr>
+                <w:noProof/>
                 <w:webHidden/>
               </w:rPr>
-              <w:t>4</w:t>
+              <w:t>5</w:t>
             </w:r>
             <w:r>
               <w:rPr>
+                <w:noProof/>
                 <w:webHidden/>
               </w:rPr>
               <w:fldChar w:fldCharType="end"/>
@@ -862,57 +998,129 @@
         <w:p>
           <w:pPr>
             <w:pStyle w:val="TOC1"/>
-            <w:tabs>
-              <w:tab w:val="right" w:leader="dot" w:pos="8828"/>
-            </w:tabs>
             <w:rPr>
               <w:rFonts w:eastAsiaTheme="minorEastAsia"/>
+              <w:noProof/>
             </w:rPr>
           </w:pPr>
-          <w:hyperlink w:anchor="_Toc440728636" w:history="1">
+          <w:hyperlink w:anchor="_Toc440897927" w:history="1">
             <w:r>
               <w:rPr>
                 <w:rStyle w:val="Hyperlink"/>
+                <w:noProof/>
               </w:rPr>
-              <w:t>References</w:t>
+              <w:t>Conclusion</w:t>
             </w:r>
             <w:r>
               <w:rPr>
+                <w:noProof/>
                 <w:webHidden/>
               </w:rPr>
               <w:tab/>
             </w:r>
             <w:r>
               <w:rPr>
+                <w:noProof/>
                 <w:webHidden/>
               </w:rPr>
               <w:fldChar w:fldCharType="begin"/>
             </w:r>
             <w:r>
               <w:rPr>
+                <w:noProof/>
                 <w:webHidden/>
               </w:rPr>
-              <w:instrText xml:space="preserve"> PAGEREF _Toc440728636 \h </w:instrText>
+              <w:instrText xml:space="preserve"> PAGEREF _Toc440897927 \h </w:instrText>
             </w:r>
             <w:r>
               <w:rPr>
+                <w:noProof/>
                 <w:webHidden/>
               </w:rPr>
             </w:r>
             <w:r>
               <w:rPr>
+                <w:noProof/>
                 <w:webHidden/>
               </w:rPr>
               <w:fldChar w:fldCharType="separate"/>
             </w:r>
             <w:r>
               <w:rPr>
+                <w:noProof/>
                 <w:webHidden/>
               </w:rPr>
-              <w:t>4</w:t>
+              <w:t>6</w:t>
             </w:r>
             <w:r>
               <w:rPr>
+                <w:noProof/>
+                <w:webHidden/>
+              </w:rPr>
+              <w:fldChar w:fldCharType="end"/>
+            </w:r>
+          </w:hyperlink>
+        </w:p>
+        <w:p>
+          <w:pPr>
+            <w:pStyle w:val="TOC1"/>
+            <w:rPr>
+              <w:rFonts w:eastAsiaTheme="minorEastAsia"/>
+              <w:noProof/>
+            </w:rPr>
+          </w:pPr>
+          <w:hyperlink w:anchor="_Toc440897928" w:history="1">
+            <w:r>
+              <w:rPr>
+                <w:rStyle w:val="Hyperlink"/>
+                <w:noProof/>
+              </w:rPr>
+              <w:t>References</w:t>
+            </w:r>
+            <w:r>
+              <w:rPr>
+                <w:noProof/>
+                <w:webHidden/>
+              </w:rPr>
+              <w:tab/>
+            </w:r>
+            <w:r>
+              <w:rPr>
+                <w:noProof/>
+                <w:webHidden/>
+              </w:rPr>
+              <w:fldChar w:fldCharType="begin"/>
+            </w:r>
+            <w:r>
+              <w:rPr>
+                <w:noProof/>
+                <w:webHidden/>
+              </w:rPr>
+              <w:instrText xml:space="preserve"> PAGEREF _Toc440897928 \h </w:instrText>
+            </w:r>
+            <w:r>
+              <w:rPr>
+                <w:noProof/>
+                <w:webHidden/>
+              </w:rPr>
+            </w:r>
+            <w:r>
+              <w:rPr>
+                <w:noProof/>
+                <w:webHidden/>
+              </w:rPr>
+              <w:fldChar w:fldCharType="separate"/>
+            </w:r>
+            <w:r>
+              <w:rPr>
+                <w:noProof/>
+                <w:webHidden/>
+              </w:rPr>
+              <w:t>7</w:t>
+            </w:r>
+            <w:r>
+              <w:rPr>
+                <w:noProof/>
                 <w:webHidden/>
               </w:rPr>
               <w:fldChar w:fldCharType="end"/>
@@ -930,34 +1138,7 @@
         </w:p>
       </w:sdtContent>
     </w:sdt>
-    <w:p>
-      <w:pPr>
-        <w:spacing w:line="259" w:lineRule="auto"/>
-        <w:rPr>
-          <w:rFonts w:asciiTheme="majorHAnsi" w:hAnsiTheme="majorHAnsi"/>
-          <w:sz w:val="28"/>
-          <w:szCs w:val="28"/>
-        </w:rPr>
-      </w:pPr>
-    </w:p>
-    <w:p>
-      <w:pPr>
-        <w:spacing w:line="259" w:lineRule="auto"/>
-        <w:rPr>
-          <w:rFonts w:asciiTheme="majorHAnsi" w:hAnsiTheme="majorHAnsi"/>
-          <w:sz w:val="28"/>
-          <w:szCs w:val="28"/>
-        </w:rPr>
-      </w:pPr>
-      <w:r>
-        <w:rPr>
-          <w:rFonts w:asciiTheme="majorHAnsi" w:hAnsiTheme="majorHAnsi"/>
-          <w:sz w:val="28"/>
-          <w:szCs w:val="28"/>
-        </w:rPr>
-        <w:br w:type="page"/>
-      </w:r>
-    </w:p>
+    <w:p/>
     <w:p>
       <w:pPr>
         <w:jc w:val="center"/>
@@ -975,21 +1156,383 @@
           <w:sz w:val="44"/>
           <w:szCs w:val="44"/>
         </w:rPr>
-        <w:lastRenderedPageBreak/>
         <w:t>Table of Images</w:t>
       </w:r>
     </w:p>
     <w:p/>
-    <w:p>
-      <w:fldSimple w:instr=" TOC \h \z \c &quot;Figure&quot; ">
+    <w:p/>
+    <w:p>
+      <w:pPr>
+        <w:pStyle w:val="TableofFigures"/>
+        <w:tabs>
+          <w:tab w:val="right" w:leader="dot" w:pos="8828"/>
+        </w:tabs>
+        <w:spacing w:line="360" w:lineRule="auto"/>
+        <w:rPr>
+          <w:rFonts w:eastAsiaTheme="minorEastAsia"/>
+          <w:noProof/>
+        </w:rPr>
+      </w:pPr>
+      <w:r>
+        <w:fldChar w:fldCharType="begin"/>
+      </w:r>
+      <w:r>
+        <w:instrText xml:space="preserve"> TOC \h \z \c "Figure" </w:instrText>
+      </w:r>
+      <w:r>
+        <w:fldChar w:fldCharType="separate"/>
+      </w:r>
+      <w:hyperlink r:id="rId9" w:anchor="_Toc440897912" w:history="1">
         <w:r>
           <w:rPr>
-            <w:b/>
-            <w:bCs/>
+            <w:rStyle w:val="Hyperlink"/>
+            <w:smallCaps/>
+            <w:noProof/>
           </w:rPr>
-          <w:t>No table of figures entries found.</w:t>
+          <w:t>Figure 1 - Object with Bounding Box and centroid</w:t>
         </w:r>
-      </w:fldSimple>
+        <w:r>
+          <w:rPr>
+            <w:noProof/>
+            <w:webHidden/>
+          </w:rPr>
+          <w:tab/>
+        </w:r>
+        <w:r>
+          <w:rPr>
+            <w:noProof/>
+            <w:webHidden/>
+          </w:rPr>
+          <w:fldChar w:fldCharType="begin"/>
+        </w:r>
+        <w:r>
+          <w:rPr>
+            <w:noProof/>
+            <w:webHidden/>
+          </w:rPr>
+          <w:instrText xml:space="preserve"> PAGEREF _Toc440897912 \h </w:instrText>
+        </w:r>
+        <w:r>
+          <w:rPr>
+            <w:noProof/>
+            <w:webHidden/>
+          </w:rPr>
+        </w:r>
+        <w:r>
+          <w:rPr>
+            <w:noProof/>
+            <w:webHidden/>
+          </w:rPr>
+          <w:fldChar w:fldCharType="separate"/>
+        </w:r>
+        <w:r>
+          <w:rPr>
+            <w:noProof/>
+            <w:webHidden/>
+          </w:rPr>
+          <w:t>3</w:t>
+        </w:r>
+        <w:r>
+          <w:rPr>
+            <w:noProof/>
+            <w:webHidden/>
+          </w:rPr>
+          <w:fldChar w:fldCharType="end"/>
+        </w:r>
+      </w:hyperlink>
+    </w:p>
+    <w:p>
+      <w:pPr>
+        <w:pStyle w:val="TableofFigures"/>
+        <w:tabs>
+          <w:tab w:val="right" w:leader="dot" w:pos="8828"/>
+        </w:tabs>
+        <w:spacing w:line="360" w:lineRule="auto"/>
+        <w:rPr>
+          <w:rFonts w:eastAsiaTheme="minorEastAsia"/>
+          <w:noProof/>
+        </w:rPr>
+      </w:pPr>
+      <w:hyperlink r:id="rId10" w:anchor="_Toc440897913" w:history="1">
+        <w:r>
+          <w:rPr>
+            <w:rStyle w:val="Hyperlink"/>
+            <w:smallCaps/>
+            <w:noProof/>
+          </w:rPr>
+          <w:t>Figure 2 – Object Detection with noise</w:t>
+        </w:r>
+        <w:r>
+          <w:rPr>
+            <w:noProof/>
+            <w:webHidden/>
+          </w:rPr>
+          <w:tab/>
+        </w:r>
+        <w:r>
+          <w:rPr>
+            <w:noProof/>
+            <w:webHidden/>
+          </w:rPr>
+          <w:fldChar w:fldCharType="begin"/>
+        </w:r>
+        <w:r>
+          <w:rPr>
+            <w:noProof/>
+            <w:webHidden/>
+          </w:rPr>
+          <w:instrText xml:space="preserve"> PAGEREF _Toc440897913 \h </w:instrText>
+        </w:r>
+        <w:r>
+          <w:rPr>
+            <w:noProof/>
+            <w:webHidden/>
+          </w:rPr>
+        </w:r>
+        <w:r>
+          <w:rPr>
+            <w:noProof/>
+            <w:webHidden/>
+          </w:rPr>
+          <w:fldChar w:fldCharType="separate"/>
+        </w:r>
+        <w:r>
+          <w:rPr>
+            <w:noProof/>
+            <w:webHidden/>
+          </w:rPr>
+          <w:t>4</w:t>
+        </w:r>
+        <w:r>
+          <w:rPr>
+            <w:noProof/>
+            <w:webHidden/>
+          </w:rPr>
+          <w:fldChar w:fldCharType="end"/>
+        </w:r>
+      </w:hyperlink>
+    </w:p>
+    <w:p>
+      <w:pPr>
+        <w:pStyle w:val="TableofFigures"/>
+        <w:tabs>
+          <w:tab w:val="right" w:leader="dot" w:pos="8828"/>
+        </w:tabs>
+        <w:spacing w:line="360" w:lineRule="auto"/>
+        <w:rPr>
+          <w:rFonts w:eastAsiaTheme="minorEastAsia"/>
+          <w:noProof/>
+        </w:rPr>
+      </w:pPr>
+      <w:hyperlink r:id="rId11" w:anchor="_Toc440897914" w:history="1">
+        <w:r>
+          <w:rPr>
+            <w:rStyle w:val="Hyperlink"/>
+            <w:smallCaps/>
+            <w:noProof/>
+          </w:rPr>
+          <w:t>Figure 3 - Detected Object and its mask</w:t>
+        </w:r>
+        <w:r>
+          <w:rPr>
+            <w:noProof/>
+            <w:webHidden/>
+          </w:rPr>
+          <w:tab/>
+        </w:r>
+        <w:r>
+          <w:rPr>
+            <w:noProof/>
+            <w:webHidden/>
+          </w:rPr>
+          <w:fldChar w:fldCharType="begin"/>
+        </w:r>
+        <w:r>
+          <w:rPr>
+            <w:noProof/>
+            <w:webHidden/>
+          </w:rPr>
+          <w:instrText xml:space="preserve"> PAGEREF _Toc440897914 \h </w:instrText>
+        </w:r>
+        <w:r>
+          <w:rPr>
+            <w:noProof/>
+            <w:webHidden/>
+          </w:rPr>
+        </w:r>
+        <w:r>
+          <w:rPr>
+            <w:noProof/>
+            <w:webHidden/>
+          </w:rPr>
+          <w:fldChar w:fldCharType="separate"/>
+        </w:r>
+        <w:r>
+          <w:rPr>
+            <w:noProof/>
+            <w:webHidden/>
+          </w:rPr>
+          <w:t>4</w:t>
+        </w:r>
+        <w:r>
+          <w:rPr>
+            <w:noProof/>
+            <w:webHidden/>
+          </w:rPr>
+          <w:fldChar w:fldCharType="end"/>
+        </w:r>
+      </w:hyperlink>
+    </w:p>
+    <w:p>
+      <w:pPr>
+        <w:pStyle w:val="TableofFigures"/>
+        <w:tabs>
+          <w:tab w:val="right" w:leader="dot" w:pos="8828"/>
+        </w:tabs>
+        <w:spacing w:line="360" w:lineRule="auto"/>
+        <w:rPr>
+          <w:rFonts w:eastAsiaTheme="minorEastAsia"/>
+          <w:noProof/>
+        </w:rPr>
+      </w:pPr>
+      <w:hyperlink r:id="rId12" w:anchor="_Toc440897915" w:history="1">
+        <w:r>
+          <w:rPr>
+            <w:rStyle w:val="Hyperlink"/>
+            <w:smallCaps/>
+            <w:noProof/>
+          </w:rPr>
+          <w:t>Figure 4 - Example of an unsuccessful case</w:t>
+        </w:r>
+        <w:r>
+          <w:rPr>
+            <w:noProof/>
+            <w:webHidden/>
+          </w:rPr>
+          <w:tab/>
+        </w:r>
+        <w:r>
+          <w:rPr>
+            <w:noProof/>
+            <w:webHidden/>
+          </w:rPr>
+          <w:fldChar w:fldCharType="begin"/>
+        </w:r>
+        <w:r>
+          <w:rPr>
+            <w:noProof/>
+            <w:webHidden/>
+          </w:rPr>
+          <w:instrText xml:space="preserve"> PAGEREF _Toc440897915 \h </w:instrText>
+        </w:r>
+        <w:r>
+          <w:rPr>
+            <w:noProof/>
+            <w:webHidden/>
+          </w:rPr>
+        </w:r>
+        <w:r>
+          <w:rPr>
+            <w:noProof/>
+            <w:webHidden/>
+          </w:rPr>
+          <w:fldChar w:fldCharType="separate"/>
+        </w:r>
+        <w:r>
+          <w:rPr>
+            <w:noProof/>
+            <w:webHidden/>
+          </w:rPr>
+          <w:t>6</w:t>
+        </w:r>
+        <w:r>
+          <w:rPr>
+            <w:noProof/>
+            <w:webHidden/>
+          </w:rPr>
+          <w:fldChar w:fldCharType="end"/>
+        </w:r>
+      </w:hyperlink>
+    </w:p>
+    <w:p>
+      <w:pPr>
+        <w:pStyle w:val="TableofFigures"/>
+        <w:tabs>
+          <w:tab w:val="right" w:leader="dot" w:pos="8828"/>
+        </w:tabs>
+        <w:spacing w:line="360" w:lineRule="auto"/>
+        <w:rPr>
+          <w:rFonts w:eastAsiaTheme="minorEastAsia"/>
+          <w:noProof/>
+        </w:rPr>
+      </w:pPr>
+      <w:hyperlink r:id="rId13" w:anchor="_Toc440897916" w:history="1">
+        <w:r>
+          <w:rPr>
+            <w:rStyle w:val="Hyperlink"/>
+            <w:smallCaps/>
+            <w:noProof/>
+          </w:rPr>
+          <w:t>Figure 5 - Collision not detected</w:t>
+        </w:r>
+        <w:r>
+          <w:rPr>
+            <w:noProof/>
+            <w:webHidden/>
+          </w:rPr>
+          <w:tab/>
+        </w:r>
+        <w:r>
+          <w:rPr>
+            <w:noProof/>
+            <w:webHidden/>
+          </w:rPr>
+          <w:fldChar w:fldCharType="begin"/>
+        </w:r>
+        <w:r>
+          <w:rPr>
+            <w:noProof/>
+            <w:webHidden/>
+          </w:rPr>
+          <w:instrText xml:space="preserve"> PAGEREF _Toc440897916 \h </w:instrText>
+        </w:r>
+        <w:r>
+          <w:rPr>
+            <w:noProof/>
+            <w:webHidden/>
+          </w:rPr>
+        </w:r>
+        <w:r>
+          <w:rPr>
+            <w:noProof/>
+            <w:webHidden/>
+          </w:rPr>
+          <w:fldChar w:fldCharType="separate"/>
+        </w:r>
+        <w:r>
+          <w:rPr>
+            <w:noProof/>
+            <w:webHidden/>
+          </w:rPr>
+          <w:t>6</w:t>
+        </w:r>
+        <w:r>
+          <w:rPr>
+            <w:noProof/>
+            <w:webHidden/>
+          </w:rPr>
+          <w:fldChar w:fldCharType="end"/>
+        </w:r>
+      </w:hyperlink>
+    </w:p>
+    <w:p>
+      <w:r>
+        <w:rPr>
+          <w:b/>
+          <w:bCs/>
+        </w:rPr>
+        <w:fldChar w:fldCharType="end"/>
+      </w:r>
     </w:p>
     <w:p>
       <w:pPr>
@@ -999,117 +1542,84 @@
       <w:r>
         <w:br w:type="page"/>
       </w:r>
+      <w:bookmarkStart w:id="0" w:name="_GoBack"/>
+      <w:bookmarkEnd w:id="0"/>
     </w:p>
     <w:p>
       <w:pPr>
         <w:pStyle w:val="Heading1"/>
       </w:pPr>
-      <w:bookmarkStart w:id="0" w:name="_Toc440728632"/>
+      <w:bookmarkStart w:id="1" w:name="_Toc440897923"/>
       <w:r>
         <w:lastRenderedPageBreak/>
-        <w:t>Abstract</w:t>
-      </w:r>
-      <w:bookmarkEnd w:id="0"/>
+        <w:t>Introduction</w:t>
+      </w:r>
+      <w:bookmarkEnd w:id="1"/>
     </w:p>
     <w:p/>
     <w:p>
-      <w:proofErr w:type="spellStart"/>
-      <w:r>
-        <w:t>Resumo</w:t>
-      </w:r>
-      <w:proofErr w:type="spellEnd"/>
-      <w:r>
-        <w:t xml:space="preserve"> final do </w:t>
-      </w:r>
-      <w:proofErr w:type="spellStart"/>
-      <w:r>
-        <w:t>trabalho</w:t>
-      </w:r>
-      <w:proofErr w:type="spellEnd"/>
-      <w:proofErr w:type="gramStart"/>
-      <w:r>
-        <w:t>.---------------------------------------------</w:t>
-      </w:r>
-      <w:proofErr w:type="gramEnd"/>
-    </w:p>
-    <w:p/>
+      <w:pPr>
+        <w:ind w:firstLine="720"/>
+      </w:pPr>
+      <w:r>
+        <w:t xml:space="preserve">The objective of this work assignment was </w:t>
+      </w:r>
+      <w:r>
+        <w:t>to</w:t>
+      </w:r>
+      <w:r>
+        <w:t xml:space="preserve"> detect gen</w:t>
+      </w:r>
+      <w:r>
+        <w:t>eral movement in a video, with one or more</w:t>
+      </w:r>
+      <w:r>
+        <w:t xml:space="preserve"> object</w:t>
+      </w:r>
+      <w:r>
+        <w:t>s</w:t>
+      </w:r>
+      <w:r>
+        <w:t xml:space="preserve">. </w:t>
+      </w:r>
+      <w:r>
+        <w:t>This movement</w:t>
+      </w:r>
+      <w:r>
+        <w:t xml:space="preserve"> consists in travels from one side to the other of the screen, collision with the camera and approaching/receding objects.</w:t>
+      </w:r>
+    </w:p>
+    <w:p>
+      <w:pPr>
+        <w:ind w:firstLine="720"/>
+      </w:pPr>
+      <w:r>
+        <w:t xml:space="preserve">For this task a script was developed in </w:t>
+      </w:r>
+      <w:r>
+        <w:t>MatLab 2015</w:t>
+      </w:r>
+      <w:r>
+        <w:t xml:space="preserve"> which reads a video, detects its background and starts detecting and tracking an object. Finally it studies its route do determine which type of movement described before is the object performing.</w:t>
+      </w:r>
+      <w:r>
+        <w:t xml:space="preserve"> The results are then printed on the console output, in real time.</w:t>
+      </w:r>
+    </w:p>
+    <w:p>
+      <w:pPr>
+        <w:ind w:firstLine="720"/>
+      </w:pPr>
+    </w:p>
     <w:p>
       <w:pPr>
         <w:pStyle w:val="Heading1"/>
       </w:pPr>
-      <w:bookmarkStart w:id="1" w:name="_Toc440728633"/>
-      <w:r>
-        <w:t>Introduction</w:t>
-      </w:r>
-      <w:bookmarkEnd w:id="1"/>
-    </w:p>
-    <w:p/>
-    <w:p>
-      <w:pPr>
-        <w:ind w:firstLine="720"/>
-      </w:pPr>
-      <w:r>
-        <w:t xml:space="preserve">The objective of this work assignment was </w:t>
-      </w:r>
-      <w:r>
-        <w:t>to</w:t>
-      </w:r>
-      <w:r>
-        <w:t xml:space="preserve"> detect gen</w:t>
-      </w:r>
-      <w:r>
-        <w:t>eral movement in a video, with one or more</w:t>
-      </w:r>
-      <w:r>
-        <w:t xml:space="preserve"> object</w:t>
-      </w:r>
-      <w:r>
-        <w:t>s</w:t>
-      </w:r>
-      <w:r>
-        <w:t xml:space="preserve">. </w:t>
-      </w:r>
-      <w:r>
-        <w:t>This movement</w:t>
-      </w:r>
-      <w:r>
-        <w:t xml:space="preserve"> consists in travels from one side to the other of the screen, collision with the camera and approaching/receding objects.</w:t>
-      </w:r>
-    </w:p>
-    <w:p>
-      <w:pPr>
-        <w:ind w:firstLine="720"/>
-      </w:pPr>
-      <w:r>
-        <w:t xml:space="preserve">For this task a script was developed in </w:t>
-      </w:r>
-      <w:r>
-        <w:t>MatLab 2015</w:t>
-      </w:r>
-      <w:r>
-        <w:t xml:space="preserve"> which reads a video, detects its background and starts detecting and tracking an object. Finally it studies its route do determine which type of movement described before is the object performing.</w:t>
-      </w:r>
-      <w:r>
-        <w:t xml:space="preserve"> The results are then printed on the console output, in real time.</w:t>
-      </w:r>
-    </w:p>
-    <w:p>
-      <w:pPr>
-        <w:ind w:firstLine="720"/>
-      </w:pPr>
-    </w:p>
-    <w:p>
-      <w:pPr>
-        <w:pStyle w:val="Heading1"/>
-      </w:pPr>
-      <w:bookmarkStart w:id="2" w:name="_Toc440728634"/>
-      <w:r>
-        <w:t>Object</w:t>
+      <w:bookmarkStart w:id="2" w:name="_Toc440897924"/>
+      <w:r>
+        <w:t>Object Tracking</w:t>
       </w:r>
       <w:bookmarkEnd w:id="2"/>
-      <w:r>
-        <w:t xml:space="preserve"> Tracking</w:t>
-      </w:r>
     </w:p>
     <w:p/>
     <w:p>
@@ -1161,7 +1671,7 @@
         <mc:AlternateContent>
           <mc:Choice Requires="wpg">
             <w:drawing>
-              <wp:anchor distT="0" distB="0" distL="114300" distR="114300" simplePos="0" relativeHeight="251658240" behindDoc="0" locked="0" layoutInCell="1" allowOverlap="1" wp14:anchorId="3544522F" wp14:editId="5E2153EC">
+              <wp:anchor distT="0" distB="0" distL="114300" distR="114300" simplePos="0" relativeHeight="251655168" behindDoc="0" locked="0" layoutInCell="1" allowOverlap="1" wp14:anchorId="3544522F" wp14:editId="00E06A1B">
                 <wp:simplePos x="0" y="0"/>
                 <wp:positionH relativeFrom="column">
                   <wp:posOffset>1529715</wp:posOffset>
@@ -1194,7 +1704,7 @@
                           </pic:cNvPicPr>
                         </pic:nvPicPr>
                         <pic:blipFill>
-                          <a:blip r:embed="rId8">
+                          <a:blip r:embed="rId14">
                             <a:extLst>
                               <a:ext uri="{28A0092B-C50C-407E-A947-70E740481C1C}">
                                 <a14:useLocalDpi xmlns:a14="http://schemas.microsoft.com/office/drawing/2010/main" val="0"/>
@@ -1244,6 +1754,7 @@
                                 </w:rPr>
                               </w:pPr>
                               <w:bookmarkStart w:id="3" w:name="_Ref440734062"/>
+                              <w:bookmarkStart w:id="4" w:name="_Toc440897912"/>
                               <w:r>
                                 <w:rPr>
                                   <w:rStyle w:val="SubtleReference"/>
@@ -1288,6 +1799,7 @@
                                 </w:rPr>
                                 <w:t xml:space="preserve"> - Object with Bounding Box and centroid</w:t>
                               </w:r>
+                              <w:bookmarkEnd w:id="4"/>
                             </w:p>
                           </w:txbxContent>
                         </wps:txbx>
@@ -1306,7 +1818,7 @@
           </mc:Choice>
           <mc:Fallback>
             <w:pict>
-              <v:group w14:anchorId="3544522F" id="Group 4" o:spid="_x0000_s1027" style="position:absolute;left:0;text-align:left;margin-left:120.45pt;margin-top:15.05pt;width:193.5pt;height:76.6pt;z-index:251658240" coordsize="24574,9728" o:gfxdata="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">
+              <v:group w14:anchorId="3544522F" id="Group 4" o:spid="_x0000_s1027" style="position:absolute;left:0;text-align:left;margin-left:120.45pt;margin-top:15.05pt;width:193.5pt;height:76.6pt;z-index:251655168" coordsize="24574,9728" o:gfxdata="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">
                 <v:shapetype id="_x0000_t75" coordsize="21600,21600" o:spt="75" o:preferrelative="t" path="m@4@5l@4@11@9@11@9@5xe" filled="f" stroked="f">
                   <v:stroke joinstyle="miter"/>
                   <v:formulas>
@@ -1327,7 +1839,7 @@
                   <o:lock v:ext="edit" aspectratio="t"/>
                 </v:shapetype>
                 <v:shape id="Picture 2" o:spid="_x0000_s1028" type="#_x0000_t75" style="position:absolute;width:7810;height:9715;visibility:visible;mso-wrap-style:square" o:gfxdata="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">
-                  <v:imagedata r:id="rId9" o:title=""/>
+                  <v:imagedata r:id="rId15" o:title=""/>
                   <v:path arrowok="t"/>
                 </v:shape>
                 <v:shape id="Text Box 3" o:spid="_x0000_s1029" type="#_x0000_t202" style="position:absolute;left:8953;top:5048;width:15621;height:4680;visibility:visible;mso-wrap-style:square;v-text-anchor:top" o:gfxdata="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" stroked="f">
@@ -1340,7 +1852,8 @@
                             <w:rStyle w:val="SubtleReference"/>
                           </w:rPr>
                         </w:pPr>
-                        <w:bookmarkStart w:id="4" w:name="_Ref440734062"/>
+                        <w:bookmarkStart w:id="5" w:name="_Ref440734062"/>
+                        <w:bookmarkStart w:id="6" w:name="_Toc440897912"/>
                         <w:r>
                           <w:rPr>
                             <w:rStyle w:val="SubtleReference"/>
@@ -1378,13 +1891,14 @@
                           </w:rPr>
                           <w:fldChar w:fldCharType="end"/>
                         </w:r>
-                        <w:bookmarkEnd w:id="4"/>
+                        <w:bookmarkEnd w:id="5"/>
                         <w:r>
                           <w:rPr>
                             <w:rStyle w:val="SubtleReference"/>
                           </w:rPr>
                           <w:t xml:space="preserve"> - Object with Bounding Box and centroid</w:t>
                         </w:r>
+                        <w:bookmarkEnd w:id="6"/>
                       </w:p>
                     </w:txbxContent>
                   </v:textbox>
@@ -1399,85 +1913,85 @@
     <w:p/>
     <w:p>
       <w:r>
+        <w:tab/>
+      </w:r>
+      <w:r>
+        <w:fldChar w:fldCharType="begin"/>
+      </w:r>
+      <w:r>
+        <w:instrText xml:space="preserve"> REF _Ref440734062 \h </w:instrText>
+      </w:r>
+      <w:r>
+        <w:fldChar w:fldCharType="separate"/>
+      </w:r>
+      <w:r>
+        <w:rPr>
+          <w:rStyle w:val="SubtleReference"/>
+        </w:rPr>
+        <w:t>Figure 1</w:t>
+      </w:r>
+      <w:r>
+        <w:fldChar w:fldCharType="end"/>
+      </w:r>
+      <w:r>
+        <w:t xml:space="preserve"> represents a ball moving towards the camera, </w:t>
+      </w:r>
+      <w:r>
+        <w:t xml:space="preserve">the </w:t>
+      </w:r>
+      <w:r>
+        <w:t xml:space="preserve">bonding box and the </w:t>
+      </w:r>
+      <w:r>
+        <w:t xml:space="preserve">calculated </w:t>
+      </w:r>
+      <w:r>
+        <w:t xml:space="preserve">centroid </w:t>
+      </w:r>
+      <w:r>
+        <w:t xml:space="preserve">in one particular frame of the video. </w:t>
+      </w:r>
+      <w:r>
+        <w:fldChar w:fldCharType="begin"/>
+      </w:r>
+      <w:r>
+        <w:instrText xml:space="preserve"> REF _Ref440734556 \h </w:instrText>
+      </w:r>
+      <w:r>
+        <w:fldChar w:fldCharType="separate"/>
+      </w:r>
+      <w:r>
+        <w:rPr>
+          <w:rStyle w:val="SubtleReference"/>
+        </w:rPr>
+        <w:t>Figure 2</w:t>
+      </w:r>
+      <w:r>
+        <w:fldChar w:fldCharType="end"/>
+      </w:r>
+      <w:r>
+        <w:t xml:space="preserve"> </w:t>
+      </w:r>
+      <w:r>
+        <w:t xml:space="preserve">represents the same scenario, but with background noise. We can see by these two examples </w:t>
+      </w:r>
+      <w:r>
+        <w:t xml:space="preserve">that </w:t>
+      </w:r>
+      <w:r>
+        <w:t>the algorithm is precise in most tested cases</w:t>
+      </w:r>
+      <w:r>
+        <w:t>.</w:t>
+      </w:r>
+    </w:p>
+    <w:p>
+      <w:r>
         <w:lastRenderedPageBreak/>
-        <w:tab/>
-      </w:r>
-      <w:r>
-        <w:fldChar w:fldCharType="begin"/>
-      </w:r>
-      <w:r>
-        <w:instrText xml:space="preserve"> REF _Ref440734062 \h </w:instrText>
-      </w:r>
-      <w:r>
-        <w:fldChar w:fldCharType="separate"/>
-      </w:r>
-      <w:r>
-        <w:rPr>
-          <w:rStyle w:val="SubtleReference"/>
-        </w:rPr>
-        <w:t>Figure 1</w:t>
-      </w:r>
-      <w:r>
-        <w:fldChar w:fldCharType="end"/>
-      </w:r>
-      <w:r>
-        <w:t xml:space="preserve"> represents a ball moving towards the camera, </w:t>
-      </w:r>
-      <w:r>
-        <w:t xml:space="preserve">the </w:t>
-      </w:r>
-      <w:r>
-        <w:t xml:space="preserve">bonding box and the </w:t>
-      </w:r>
-      <w:r>
-        <w:t xml:space="preserve">calculated </w:t>
-      </w:r>
-      <w:r>
-        <w:t xml:space="preserve">centroid </w:t>
-      </w:r>
-      <w:r>
-        <w:t xml:space="preserve">in one particular frame of the video. </w:t>
-      </w:r>
-      <w:r>
-        <w:fldChar w:fldCharType="begin"/>
-      </w:r>
-      <w:r>
-        <w:instrText xml:space="preserve"> REF _Ref440734556 \h </w:instrText>
-      </w:r>
-      <w:r>
-        <w:fldChar w:fldCharType="separate"/>
-      </w:r>
-      <w:r>
-        <w:rPr>
-          <w:rStyle w:val="SubtleReference"/>
-        </w:rPr>
-        <w:t>Figure 2</w:t>
-      </w:r>
-      <w:r>
-        <w:fldChar w:fldCharType="end"/>
-      </w:r>
-      <w:r>
-        <w:t xml:space="preserve"> </w:t>
-      </w:r>
-      <w:r>
-        <w:t xml:space="preserve">represents the same scenario, but with background noise. We can see by these two examples </w:t>
-      </w:r>
-      <w:r>
-        <w:t xml:space="preserve">that </w:t>
-      </w:r>
-      <w:r>
-        <w:t>the algorithm is precise in most tested cases</w:t>
-      </w:r>
-      <w:r>
-        <w:t>.</w:t>
-      </w:r>
-    </w:p>
-    <w:p>
-      <w:r>
         <mc:AlternateContent>
           <mc:Choice Requires="wpg">
             <w:drawing>
-              <wp:anchor distT="0" distB="0" distL="114300" distR="114300" simplePos="0" relativeHeight="251662336" behindDoc="0" locked="0" layoutInCell="1" allowOverlap="1" wp14:anchorId="6D3C3A3E" wp14:editId="3F9D641E">
+              <wp:anchor distT="0" distB="0" distL="114300" distR="114300" simplePos="0" relativeHeight="251659264" behindDoc="0" locked="0" layoutInCell="1" allowOverlap="1" wp14:anchorId="6D3C3A3E" wp14:editId="3C534B40">
                 <wp:simplePos x="0" y="0"/>
                 <wp:positionH relativeFrom="column">
                   <wp:posOffset>853440</wp:posOffset>
@@ -1510,7 +2024,7 @@
                           </pic:cNvPicPr>
                         </pic:nvPicPr>
                         <pic:blipFill>
-                          <a:blip r:embed="rId10">
+                          <a:blip r:embed="rId16">
                             <a:extLst>
                               <a:ext uri="{28A0092B-C50C-407E-A947-70E740481C1C}">
                                 <a14:useLocalDpi xmlns:a14="http://schemas.microsoft.com/office/drawing/2010/main" val="0"/>
@@ -1559,7 +2073,8 @@
                                   <w:rStyle w:val="SubtleReference"/>
                                 </w:rPr>
                               </w:pPr>
-                              <w:bookmarkStart w:id="5" w:name="_Ref440734556"/>
+                              <w:bookmarkStart w:id="7" w:name="_Ref440734556"/>
+                              <w:bookmarkStart w:id="8" w:name="_Toc440897913"/>
                               <w:r>
                                 <w:rPr>
                                   <w:rStyle w:val="SubtleReference"/>
@@ -1597,7 +2112,7 @@
                                 </w:rPr>
                                 <w:fldChar w:fldCharType="end"/>
                               </w:r>
-                              <w:bookmarkEnd w:id="5"/>
+                              <w:bookmarkEnd w:id="7"/>
                               <w:r>
                                 <w:rPr>
                                   <w:rStyle w:val="SubtleReference"/>
@@ -1622,6 +2137,7 @@
                                 </w:rPr>
                                 <w:t>bject Detection with noise</w:t>
                               </w:r>
+                              <w:bookmarkEnd w:id="8"/>
                             </w:p>
                           </w:txbxContent>
                         </wps:txbx>
@@ -1640,9 +2156,9 @@
           </mc:Choice>
           <mc:Fallback>
             <w:pict>
-              <v:group w14:anchorId="6D3C3A3E" id="Group 7" o:spid="_x0000_s1030" style="position:absolute;left:0;text-align:left;margin-left:67.2pt;margin-top:22.2pt;width:297.75pt;height:188.25pt;z-index:251662336" coordsize="37814,23907" o:gfxdata="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">
+              <v:group w14:anchorId="6D3C3A3E" id="Group 7" o:spid="_x0000_s1030" style="position:absolute;left:0;text-align:left;margin-left:67.2pt;margin-top:22.2pt;width:297.75pt;height:188.25pt;z-index:251659264" coordsize="37814,23907" o:gfxdata="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">
                 <v:shape id="Picture 5" o:spid="_x0000_s1031" type="#_x0000_t75" style="position:absolute;width:25146;height:23907;visibility:visible;mso-wrap-style:square" o:gfxdata="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">
-                  <v:imagedata r:id="rId11" o:title=""/>
+                  <v:imagedata r:id="rId17" o:title=""/>
                   <v:path arrowok="t"/>
                 </v:shape>
                 <v:shape id="Text Box 6" o:spid="_x0000_s1032" type="#_x0000_t202" style="position:absolute;left:25908;top:16764;width:11906;height:4679;visibility:visible;mso-wrap-style:square;v-text-anchor:top" o:gfxdata="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" stroked="f">
@@ -1655,7 +2171,8 @@
                             <w:rStyle w:val="SubtleReference"/>
                           </w:rPr>
                         </w:pPr>
-                        <w:bookmarkStart w:id="6" w:name="_Ref440734556"/>
+                        <w:bookmarkStart w:id="9" w:name="_Ref440734556"/>
+                        <w:bookmarkStart w:id="10" w:name="_Toc440897913"/>
                         <w:r>
                           <w:rPr>
                             <w:rStyle w:val="SubtleReference"/>
@@ -1693,7 +2210,7 @@
                           </w:rPr>
                           <w:fldChar w:fldCharType="end"/>
                         </w:r>
-                        <w:bookmarkEnd w:id="6"/>
+                        <w:bookmarkEnd w:id="9"/>
                         <w:r>
                           <w:rPr>
                             <w:rStyle w:val="SubtleReference"/>
@@ -1718,6 +2235,7 @@
                           </w:rPr>
                           <w:t>bject Detection with noise</w:t>
                         </w:r>
+                        <w:bookmarkEnd w:id="10"/>
                       </w:p>
                     </w:txbxContent>
                   </v:textbox>
@@ -1752,20 +2270,19 @@
       <w:pPr>
         <w:pStyle w:val="Heading1"/>
       </w:pPr>
+      <w:bookmarkStart w:id="11" w:name="_Toc440897925"/>
       <w:r>
         <w:t>Collision Detection</w:t>
       </w:r>
+      <w:bookmarkEnd w:id="11"/>
     </w:p>
     <w:p/>
     <w:p>
       <w:r>
-        <w:rPr>
-          <w:noProof/>
-        </w:rPr>
         <mc:AlternateContent>
           <mc:Choice Requires="wpg">
             <w:drawing>
-              <wp:anchor distT="0" distB="0" distL="114300" distR="114300" simplePos="0" relativeHeight="251668480" behindDoc="0" locked="0" layoutInCell="1" allowOverlap="1" wp14:anchorId="5018320B" wp14:editId="1B30A38C">
+              <wp:anchor distT="0" distB="0" distL="114300" distR="114300" simplePos="0" relativeHeight="251665408" behindDoc="0" locked="0" layoutInCell="1" allowOverlap="1" wp14:anchorId="5018320B" wp14:editId="627AADFE">
                 <wp:simplePos x="0" y="0"/>
                 <wp:positionH relativeFrom="column">
                   <wp:posOffset>1101090</wp:posOffset>
@@ -1809,7 +2326,7 @@
                             </pic:cNvPicPr>
                           </pic:nvPicPr>
                           <pic:blipFill>
-                            <a:blip r:embed="rId12">
+                            <a:blip r:embed="rId18">
                               <a:extLst>
                                 <a:ext uri="{28A0092B-C50C-407E-A947-70E740481C1C}">
                                   <a14:useLocalDpi xmlns:a14="http://schemas.microsoft.com/office/drawing/2010/main" val="0"/>
@@ -1838,7 +2355,7 @@
                             </pic:cNvPicPr>
                           </pic:nvPicPr>
                           <pic:blipFill>
-                            <a:blip r:embed="rId13">
+                            <a:blip r:embed="rId19">
                               <a:extLst>
                                 <a:ext uri="{28A0092B-C50C-407E-A947-70E740481C1C}">
                                   <a14:useLocalDpi xmlns:a14="http://schemas.microsoft.com/office/drawing/2010/main" val="0"/>
@@ -1888,6 +2405,7 @@
                                   <w:rStyle w:val="SubtleReference"/>
                                 </w:rPr>
                               </w:pPr>
+                              <w:bookmarkStart w:id="12" w:name="_Toc440897914"/>
                               <w:r>
                                 <w:rPr>
                                   <w:rStyle w:val="SubtleReference"/>
@@ -1915,6 +2433,7 @@
                               <w:r>
                                 <w:rPr>
                                   <w:rStyle w:val="SubtleReference"/>
+                                  <w:noProof/>
                                 </w:rPr>
                                 <w:t>3</w:t>
                               </w:r>
@@ -1930,6 +2449,7 @@
                                 </w:rPr>
                                 <w:t xml:space="preserve"> - Detected Object and its mask</w:t>
                               </w:r>
+                              <w:bookmarkEnd w:id="12"/>
                             </w:p>
                           </w:txbxContent>
                         </wps:txbx>
@@ -1951,14 +2471,14 @@
           </mc:Choice>
           <mc:Fallback>
             <w:pict>
-              <v:group w14:anchorId="5018320B" id="Group 12" o:spid="_x0000_s1033" style="position:absolute;left:0;text-align:left;margin-left:86.7pt;margin-top:65.25pt;width:263.25pt;height:146.45pt;z-index:251668480;mso-height-relative:margin" coordsize="33432,18599" o:gfxdata="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">
+              <v:group w14:anchorId="5018320B" id="Group 12" o:spid="_x0000_s1033" style="position:absolute;left:0;text-align:left;margin-left:86.7pt;margin-top:65.25pt;width:263.25pt;height:146.45pt;z-index:251665408;mso-height-relative:margin" coordsize="33432,18599" o:gfxdata="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">
                 <v:group id="Group 10" o:spid="_x0000_s1034" style="position:absolute;left:95;width:33337;height:15430" coordsize="33337,15430" o:gfxdata="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">
                   <v:shape id="Picture 8" o:spid="_x0000_s1035" type="#_x0000_t75" style="position:absolute;width:16503;height:15430;visibility:visible;mso-wrap-style:square" o:gfxdata="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">
-                    <v:imagedata r:id="rId14" o:title=""/>
+                    <v:imagedata r:id="rId20" o:title=""/>
                     <v:path arrowok="t"/>
                   </v:shape>
                   <v:shape id="Picture 9" o:spid="_x0000_s1036" type="#_x0000_t75" style="position:absolute;left:16478;width:16859;height:15430;visibility:visible;mso-wrap-style:square" o:gfxdata="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">
-                    <v:imagedata r:id="rId15" o:title=""/>
+                    <v:imagedata r:id="rId21" o:title=""/>
                     <v:path arrowok="t"/>
                   </v:shape>
                 </v:group>
@@ -1972,6 +2492,7 @@
                             <w:rStyle w:val="SubtleReference"/>
                           </w:rPr>
                         </w:pPr>
+                        <w:bookmarkStart w:id="13" w:name="_Toc440897914"/>
                         <w:r>
                           <w:rPr>
                             <w:rStyle w:val="SubtleReference"/>
@@ -1999,6 +2520,7 @@
                         <w:r>
                           <w:rPr>
                             <w:rStyle w:val="SubtleReference"/>
+                            <w:noProof/>
                           </w:rPr>
                           <w:t>3</w:t>
                         </w:r>
@@ -2014,6 +2536,7 @@
                           </w:rPr>
                           <w:t xml:space="preserve"> - Detected Object and its mask</w:t>
                         </w:r>
+                        <w:bookmarkEnd w:id="13"/>
                       </w:p>
                     </w:txbxContent>
                   </v:textbox>
@@ -2026,35 +2549,26 @@
       </w:r>
       <w:r>
         <w:tab/>
-        <w:t xml:space="preserve">We achieved collision detection </w:t>
-      </w:r>
-      <w:r>
-        <w:t>be studying the centroid and bounding box of a certain object. For example, if the centroid is always in the center of the video, and the bounding box is progressively increasing, that means that the object is approaching, and if said bounding box occupies most of the screen we can conclude that there was a collision.</w:t>
+        <w:t>We achieved collision detection be studying the centroid and bounding box of a certain object. For example, if the centroid is always in the center of the video, and the bounding box is progressively increasing, that means that the object is approaching, and if said bounding box occupies most of the screen we can conclude that there was a collision.</w:t>
+      </w:r>
+    </w:p>
+    <w:p>
+      <w:r>
+        <w:tab/>
+        <w:t xml:space="preserve">To tune the script in order to satisfy the most part of the test videos and avoid false positives, the script does not perform the calculations explained before every frame. Instead it calculates the average centroid and bounding box throughout four frames, and only then classifies </w:t>
+      </w:r>
+      <w:r>
+        <w:t>its</w:t>
+      </w:r>
+      <w:r>
+        <w:t xml:space="preserve"> movement.</w:t>
       </w:r>
     </w:p>
     <w:p>
       <w:r>
         <w:lastRenderedPageBreak/>
         <w:tab/>
-        <w:t xml:space="preserve">To tune the script in order to satisfy the most part of the test videos and avoid false positives, the script does not perform the calculations explained before every frame. Instead it calculates the average centroid and bounding box throughout four frames, and only then classifies </w:t>
-      </w:r>
-      <w:r>
-        <w:t>its</w:t>
-      </w:r>
-      <w:r>
-        <w:t xml:space="preserve"> movement.</w:t>
-      </w:r>
-    </w:p>
-    <w:p>
-      <w:r>
-        <w:tab/>
-        <w:t xml:space="preserve">The output for a uniformly approaching </w:t>
-      </w:r>
-      <w:r>
-        <w:t>object</w:t>
-      </w:r>
-      <w:r>
-        <w:t xml:space="preserve"> throughout the length of the video is:</w:t>
+        <w:t>The output for a uniformly approaching object throughout the length of the video is:</w:t>
       </w:r>
     </w:p>
     <w:p/>
@@ -2219,332 +2733,599 @@
         <w:t>…</w:t>
       </w:r>
     </w:p>
-    <w:p>
-      <w:bookmarkStart w:id="7" w:name="_GoBack"/>
-      <w:bookmarkEnd w:id="7"/>
-    </w:p>
+    <w:p/>
     <w:p>
       <w:pPr>
         <w:pStyle w:val="Heading1"/>
       </w:pPr>
+      <w:bookmarkStart w:id="14" w:name="_Ref440896819"/>
+      <w:bookmarkStart w:id="15" w:name="_Toc440897926"/>
       <w:r>
         <w:t>Unsuccessful Cases</w:t>
       </w:r>
+      <w:bookmarkEnd w:id="14"/>
+      <w:bookmarkEnd w:id="15"/>
     </w:p>
     <w:p/>
     <w:p>
-      <w:proofErr w:type="spellStart"/>
-      <w:r>
-        <w:t>Falar</w:t>
-      </w:r>
-      <w:proofErr w:type="spellEnd"/>
-      <w:r>
-        <w:t xml:space="preserve"> dos videos que </w:t>
-      </w:r>
-      <w:proofErr w:type="spellStart"/>
-      <w:r>
-        <w:t>nao</w:t>
-      </w:r>
-      <w:proofErr w:type="spellEnd"/>
-      <w:r>
+      <w:r>
+        <w:tab/>
+      </w:r>
+      <w:r>
+        <w:t>The developed algorithm has two main problems. In some case test videos the algorithm was unable to identify any kind of movement correctly. In other cases with a uniformly approaching object an “Object Receding” message can be found on the output, along with the “Object Approaching” messages.</w:t>
+      </w:r>
+    </w:p>
+    <w:p>
+      <w:r>
+        <w:tab/>
+        <w:t>These problems are the result of a very low differentiation between the object and the video background or the reduced number of frames the videos, which does not allow a clear object detection and tracking.</w:t>
+      </w:r>
+    </w:p>
+    <w:p>
+      <w:r>
+        <w:tab/>
+        <w:t xml:space="preserve">For example, </w:t>
+      </w:r>
+      <w:r>
+        <w:fldChar w:fldCharType="begin"/>
+      </w:r>
+      <w:r>
+        <w:instrText xml:space="preserve"> REF _Ref440894958 \h </w:instrText>
+      </w:r>
+      <w:r>
+        <w:fldChar w:fldCharType="separate"/>
+      </w:r>
+      <w:r>
+        <w:rPr>
+          <w:rStyle w:val="SubtleReference"/>
+        </w:rPr>
+        <w:t xml:space="preserve">Figure </w:t>
+      </w:r>
+      <w:r>
+        <w:rPr>
+          <w:rStyle w:val="SubtleReference"/>
+          <w:noProof/>
+        </w:rPr>
+        <w:t>4</w:t>
+      </w:r>
+      <w:r>
+        <w:fldChar w:fldCharType="end"/>
+      </w:r>
+      <w:r>
+        <w:t xml:space="preserve"> represents the first problem, and </w:t>
+      </w:r>
+      <w:r>
+        <w:fldChar w:fldCharType="begin"/>
+      </w:r>
+      <w:r>
+        <w:instrText xml:space="preserve"> REF _Ref440894963 \h </w:instrText>
+      </w:r>
+      <w:r>
+        <w:fldChar w:fldCharType="separate"/>
+      </w:r>
+      <w:r>
+        <w:rPr>
+          <w:rStyle w:val="SubtleReference"/>
+        </w:rPr>
+        <w:t>Figure 5</w:t>
+      </w:r>
+      <w:r>
+        <w:fldChar w:fldCharType="end"/>
+      </w:r>
+      <w:r>
+        <w:t xml:space="preserve"> the second problem (lack of frames did not allow the algorithm to detect a collision).</w:t>
+      </w:r>
+    </w:p>
+    <w:p/>
+    <w:p>
+      <w:r>
+        <w:rPr>
+          <w:noProof/>
+        </w:rPr>
+        <w:lastRenderedPageBreak/>
+        <mc:AlternateContent>
+          <mc:Choice Requires="wpg">
+            <w:drawing>
+              <wp:anchor distT="0" distB="0" distL="114300" distR="114300" simplePos="0" relativeHeight="251674624" behindDoc="0" locked="0" layoutInCell="1" allowOverlap="1" wp14:anchorId="766B08A0" wp14:editId="33D55B61">
+                <wp:simplePos x="0" y="0"/>
+                <wp:positionH relativeFrom="column">
+                  <wp:posOffset>-165735</wp:posOffset>
+                </wp:positionH>
+                <wp:positionV relativeFrom="paragraph">
+                  <wp:posOffset>0</wp:posOffset>
+                </wp:positionV>
+                <wp:extent cx="6162675" cy="3250565"/>
+                <wp:effectExtent l="0" t="0" r="9525" b="6985"/>
+                <wp:wrapTopAndBottom/>
+                <wp:docPr id="19" name="Group 19"/>
+                <wp:cNvGraphicFramePr/>
+                <a:graphic xmlns:a="http://schemas.openxmlformats.org/drawingml/2006/main">
+                  <a:graphicData uri="http://schemas.microsoft.com/office/word/2010/wordprocessingGroup">
+                    <wpg:wgp>
+                      <wpg:cNvGrpSpPr/>
+                      <wpg:grpSpPr>
+                        <a:xfrm>
+                          <a:off x="0" y="0"/>
+                          <a:ext cx="6162675" cy="3250565"/>
+                          <a:chOff x="0" y="0"/>
+                          <a:chExt cx="6162675" cy="3250565"/>
+                        </a:xfrm>
+                      </wpg:grpSpPr>
+                      <wpg:grpSp>
+                        <wpg:cNvPr id="15" name="Group 15"/>
+                        <wpg:cNvGrpSpPr/>
+                        <wpg:grpSpPr>
+                          <a:xfrm>
+                            <a:off x="0" y="0"/>
+                            <a:ext cx="2914650" cy="3250565"/>
+                            <a:chOff x="0" y="0"/>
+                            <a:chExt cx="2914650" cy="3250565"/>
+                          </a:xfrm>
+                        </wpg:grpSpPr>
+                        <pic:pic xmlns:pic="http://schemas.openxmlformats.org/drawingml/2006/picture">
+                          <pic:nvPicPr>
+                            <pic:cNvPr id="13" name="Picture 13"/>
+                            <pic:cNvPicPr>
+                              <a:picLocks noChangeAspect="1"/>
+                            </pic:cNvPicPr>
+                          </pic:nvPicPr>
+                          <pic:blipFill>
+                            <a:blip r:embed="rId22">
+                              <a:extLst>
+                                <a:ext uri="{28A0092B-C50C-407E-A947-70E740481C1C}">
+                                  <a14:useLocalDpi xmlns:a14="http://schemas.microsoft.com/office/drawing/2010/main" val="0"/>
+                                </a:ext>
+                              </a:extLst>
+                            </a:blip>
+                            <a:stretch>
+                              <a:fillRect/>
+                            </a:stretch>
+                          </pic:blipFill>
+                          <pic:spPr>
+                            <a:xfrm>
+                              <a:off x="0" y="0"/>
+                              <a:ext cx="2914650" cy="2895600"/>
+                            </a:xfrm>
+                            <a:prstGeom prst="rect">
+                              <a:avLst/>
+                            </a:prstGeom>
+                          </pic:spPr>
+                        </pic:pic>
+                        <wps:wsp>
+                          <wps:cNvPr id="14" name="Text Box 14"/>
+                          <wps:cNvSpPr txBox="1"/>
+                          <wps:spPr>
+                            <a:xfrm>
+                              <a:off x="0" y="2952750"/>
+                              <a:ext cx="2914650" cy="297815"/>
+                            </a:xfrm>
+                            <a:prstGeom prst="rect">
+                              <a:avLst/>
+                            </a:prstGeom>
+                            <a:solidFill>
+                              <a:prstClr val="white"/>
+                            </a:solidFill>
+                            <a:ln>
+                              <a:noFill/>
+                            </a:ln>
+                            <a:effectLst/>
+                          </wps:spPr>
+                          <wps:txbx>
+                            <w:txbxContent>
+                              <w:p>
+                                <w:pPr>
+                                  <w:pStyle w:val="Caption"/>
+                                  <w:rPr>
+                                    <w:rStyle w:val="SubtleReference"/>
+                                  </w:rPr>
+                                </w:pPr>
+                                <w:bookmarkStart w:id="16" w:name="_Ref440894958"/>
+                                <w:bookmarkStart w:id="17" w:name="_Toc440897915"/>
+                                <w:r>
+                                  <w:rPr>
+                                    <w:rStyle w:val="SubtleReference"/>
+                                  </w:rPr>
+                                  <w:t xml:space="preserve">Figure </w:t>
+                                </w:r>
+                                <w:r>
+                                  <w:rPr>
+                                    <w:rStyle w:val="SubtleReference"/>
+                                  </w:rPr>
+                                  <w:fldChar w:fldCharType="begin"/>
+                                </w:r>
+                                <w:r>
+                                  <w:rPr>
+                                    <w:rStyle w:val="SubtleReference"/>
+                                  </w:rPr>
+                                  <w:instrText xml:space="preserve"> SEQ Figure \* ARABIC </w:instrText>
+                                </w:r>
+                                <w:r>
+                                  <w:rPr>
+                                    <w:rStyle w:val="SubtleReference"/>
+                                  </w:rPr>
+                                  <w:fldChar w:fldCharType="separate"/>
+                                </w:r>
+                                <w:r>
+                                  <w:rPr>
+                                    <w:rStyle w:val="SubtleReference"/>
+                                    <w:noProof/>
+                                  </w:rPr>
+                                  <w:t>4</w:t>
+                                </w:r>
+                                <w:r>
+                                  <w:rPr>
+                                    <w:rStyle w:val="SubtleReference"/>
+                                  </w:rPr>
+                                  <w:fldChar w:fldCharType="end"/>
+                                </w:r>
+                                <w:bookmarkEnd w:id="16"/>
+                                <w:r>
+                                  <w:rPr>
+                                    <w:rStyle w:val="SubtleReference"/>
+                                  </w:rPr>
+                                  <w:t xml:space="preserve"> - Example of an unsuccessful case</w:t>
+                                </w:r>
+                                <w:bookmarkEnd w:id="17"/>
+                              </w:p>
+                            </w:txbxContent>
+                          </wps:txbx>
+                          <wps:bodyPr rot="0" spcFirstLastPara="0" vertOverflow="overflow" horzOverflow="overflow" vert="horz" wrap="square" lIns="0" tIns="0" rIns="0" bIns="0" numCol="1" spcCol="0" rtlCol="0" fromWordArt="0" anchor="t" anchorCtr="0" forceAA="0" compatLnSpc="1">
+                            <a:prstTxWarp prst="textNoShape">
+                              <a:avLst/>
+                            </a:prstTxWarp>
+                            <a:spAutoFit/>
+                          </wps:bodyPr>
+                        </wps:wsp>
+                      </wpg:grpSp>
+                      <wpg:grpSp>
+                        <wpg:cNvPr id="18" name="Group 18"/>
+                        <wpg:cNvGrpSpPr/>
+                        <wpg:grpSpPr>
+                          <a:xfrm>
+                            <a:off x="3086100" y="0"/>
+                            <a:ext cx="3076575" cy="3250565"/>
+                            <a:chOff x="0" y="0"/>
+                            <a:chExt cx="3076575" cy="3250565"/>
+                          </a:xfrm>
+                        </wpg:grpSpPr>
+                        <pic:pic xmlns:pic="http://schemas.openxmlformats.org/drawingml/2006/picture">
+                          <pic:nvPicPr>
+                            <pic:cNvPr id="16" name="Picture 16"/>
+                            <pic:cNvPicPr>
+                              <a:picLocks noChangeAspect="1"/>
+                            </pic:cNvPicPr>
+                          </pic:nvPicPr>
+                          <pic:blipFill>
+                            <a:blip r:embed="rId23">
+                              <a:extLst>
+                                <a:ext uri="{28A0092B-C50C-407E-A947-70E740481C1C}">
+                                  <a14:useLocalDpi xmlns:a14="http://schemas.microsoft.com/office/drawing/2010/main" val="0"/>
+                                </a:ext>
+                              </a:extLst>
+                            </a:blip>
+                            <a:stretch>
+                              <a:fillRect/>
+                            </a:stretch>
+                          </pic:blipFill>
+                          <pic:spPr>
+                            <a:xfrm>
+                              <a:off x="0" y="0"/>
+                              <a:ext cx="3076575" cy="2695575"/>
+                            </a:xfrm>
+                            <a:prstGeom prst="rect">
+                              <a:avLst/>
+                            </a:prstGeom>
+                          </pic:spPr>
+                        </pic:pic>
+                        <wps:wsp>
+                          <wps:cNvPr id="17" name="Text Box 17"/>
+                          <wps:cNvSpPr txBox="1"/>
+                          <wps:spPr>
+                            <a:xfrm>
+                              <a:off x="0" y="2952750"/>
+                              <a:ext cx="3076575" cy="297815"/>
+                            </a:xfrm>
+                            <a:prstGeom prst="rect">
+                              <a:avLst/>
+                            </a:prstGeom>
+                            <a:solidFill>
+                              <a:prstClr val="white"/>
+                            </a:solidFill>
+                            <a:ln>
+                              <a:noFill/>
+                            </a:ln>
+                            <a:effectLst/>
+                          </wps:spPr>
+                          <wps:txbx>
+                            <w:txbxContent>
+                              <w:p>
+                                <w:pPr>
+                                  <w:pStyle w:val="Caption"/>
+                                  <w:rPr>
+                                    <w:rStyle w:val="SubtleReference"/>
+                                  </w:rPr>
+                                </w:pPr>
+                                <w:bookmarkStart w:id="18" w:name="_Ref440894963"/>
+                                <w:bookmarkStart w:id="19" w:name="_Toc440897916"/>
+                                <w:r>
+                                  <w:rPr>
+                                    <w:rStyle w:val="SubtleReference"/>
+                                  </w:rPr>
+                                  <w:t xml:space="preserve">Figure </w:t>
+                                </w:r>
+                                <w:r>
+                                  <w:rPr>
+                                    <w:rStyle w:val="SubtleReference"/>
+                                  </w:rPr>
+                                  <w:fldChar w:fldCharType="begin"/>
+                                </w:r>
+                                <w:r>
+                                  <w:rPr>
+                                    <w:rStyle w:val="SubtleReference"/>
+                                  </w:rPr>
+                                  <w:instrText xml:space="preserve"> SEQ Figure \* ARABIC </w:instrText>
+                                </w:r>
+                                <w:r>
+                                  <w:rPr>
+                                    <w:rStyle w:val="SubtleReference"/>
+                                  </w:rPr>
+                                  <w:fldChar w:fldCharType="separate"/>
+                                </w:r>
+                                <w:r>
+                                  <w:rPr>
+                                    <w:rStyle w:val="SubtleReference"/>
+                                  </w:rPr>
+                                  <w:t>5</w:t>
+                                </w:r>
+                                <w:r>
+                                  <w:rPr>
+                                    <w:rStyle w:val="SubtleReference"/>
+                                  </w:rPr>
+                                  <w:fldChar w:fldCharType="end"/>
+                                </w:r>
+                                <w:bookmarkEnd w:id="18"/>
+                                <w:r>
+                                  <w:rPr>
+                                    <w:rStyle w:val="SubtleReference"/>
+                                  </w:rPr>
+                                  <w:t xml:space="preserve"> - Collision not detected</w:t>
+                                </w:r>
+                                <w:bookmarkEnd w:id="19"/>
+                              </w:p>
+                            </w:txbxContent>
+                          </wps:txbx>
+                          <wps:bodyPr rot="0" spcFirstLastPara="0" vertOverflow="overflow" horzOverflow="overflow" vert="horz" wrap="square" lIns="0" tIns="0" rIns="0" bIns="0" numCol="1" spcCol="0" rtlCol="0" fromWordArt="0" anchor="t" anchorCtr="0" forceAA="0" compatLnSpc="1">
+                            <a:prstTxWarp prst="textNoShape">
+                              <a:avLst/>
+                            </a:prstTxWarp>
+                            <a:spAutoFit/>
+                          </wps:bodyPr>
+                        </wps:wsp>
+                      </wpg:grpSp>
+                    </wpg:wgp>
+                  </a:graphicData>
+                </a:graphic>
+              </wp:anchor>
+            </w:drawing>
+          </mc:Choice>
+          <mc:Fallback>
+            <w:pict>
+              <v:group w14:anchorId="766B08A0" id="Group 19" o:spid="_x0000_s1038" style="position:absolute;left:0;text-align:left;margin-left:-13.05pt;margin-top:0;width:485.25pt;height:255.95pt;z-index:251674624" coordsize="61626,32505" o:gfxdata="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">
+                <v:group id="Group 15" o:spid="_x0000_s1039" style="position:absolute;width:29146;height:32505" coordsize="29146,32505" o:gfxdata="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">
+                  <v:shape id="Picture 13" o:spid="_x0000_s1040" type="#_x0000_t75" style="position:absolute;width:29146;height:28956;visibility:visible;mso-wrap-style:square" o:gfxdata="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">
+                    <v:imagedata r:id="rId24" o:title=""/>
+                    <v:path arrowok="t"/>
+                  </v:shape>
+                  <v:shape id="Text Box 14" o:spid="_x0000_s1041" type="#_x0000_t202" style="position:absolute;top:29527;width:29146;height:2978;visibility:visible;mso-wrap-style:square;v-text-anchor:top" o:gfxdata="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" stroked="f">
+                    <v:textbox style="mso-fit-shape-to-text:t" inset="0,0,0,0">
+                      <w:txbxContent>
+                        <w:p>
+                          <w:pPr>
+                            <w:pStyle w:val="Caption"/>
+                            <w:rPr>
+                              <w:rStyle w:val="SubtleReference"/>
+                            </w:rPr>
+                          </w:pPr>
+                          <w:bookmarkStart w:id="20" w:name="_Ref440894958"/>
+                          <w:bookmarkStart w:id="21" w:name="_Toc440897915"/>
+                          <w:r>
+                            <w:rPr>
+                              <w:rStyle w:val="SubtleReference"/>
+                            </w:rPr>
+                            <w:t xml:space="preserve">Figure </w:t>
+                          </w:r>
+                          <w:r>
+                            <w:rPr>
+                              <w:rStyle w:val="SubtleReference"/>
+                            </w:rPr>
+                            <w:fldChar w:fldCharType="begin"/>
+                          </w:r>
+                          <w:r>
+                            <w:rPr>
+                              <w:rStyle w:val="SubtleReference"/>
+                            </w:rPr>
+                            <w:instrText xml:space="preserve"> SEQ Figure \* ARABIC </w:instrText>
+                          </w:r>
+                          <w:r>
+                            <w:rPr>
+                              <w:rStyle w:val="SubtleReference"/>
+                            </w:rPr>
+                            <w:fldChar w:fldCharType="separate"/>
+                          </w:r>
+                          <w:r>
+                            <w:rPr>
+                              <w:rStyle w:val="SubtleReference"/>
+                              <w:noProof/>
+                            </w:rPr>
+                            <w:t>4</w:t>
+                          </w:r>
+                          <w:r>
+                            <w:rPr>
+                              <w:rStyle w:val="SubtleReference"/>
+                            </w:rPr>
+                            <w:fldChar w:fldCharType="end"/>
+                          </w:r>
+                          <w:bookmarkEnd w:id="20"/>
+                          <w:r>
+                            <w:rPr>
+                              <w:rStyle w:val="SubtleReference"/>
+                            </w:rPr>
+                            <w:t xml:space="preserve"> - Example of an unsuccessful case</w:t>
+                          </w:r>
+                          <w:bookmarkEnd w:id="21"/>
+                        </w:p>
+                      </w:txbxContent>
+                    </v:textbox>
+                  </v:shape>
+                </v:group>
+                <v:group id="Group 18" o:spid="_x0000_s1042" style="position:absolute;left:30861;width:30765;height:32505" coordsize="30765,32505" o:gfxdata="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">
+                  <v:shape id="Picture 16" o:spid="_x0000_s1043" type="#_x0000_t75" style="position:absolute;width:30765;height:26955;visibility:visible;mso-wrap-style:square" o:gfxdata="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">
+                    <v:imagedata r:id="rId25" o:title=""/>
+                    <v:path arrowok="t"/>
+                  </v:shape>
+                  <v:shape id="Text Box 17" o:spid="_x0000_s1044" type="#_x0000_t202" style="position:absolute;top:29527;width:30765;height:2978;visibility:visible;mso-wrap-style:square;v-text-anchor:top" o:gfxdata="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" stroked="f">
+                    <v:textbox style="mso-fit-shape-to-text:t" inset="0,0,0,0">
+                      <w:txbxContent>
+                        <w:p>
+                          <w:pPr>
+                            <w:pStyle w:val="Caption"/>
+                            <w:rPr>
+                              <w:rStyle w:val="SubtleReference"/>
+                            </w:rPr>
+                          </w:pPr>
+                          <w:bookmarkStart w:id="22" w:name="_Ref440894963"/>
+                          <w:bookmarkStart w:id="23" w:name="_Toc440897916"/>
+                          <w:r>
+                            <w:rPr>
+                              <w:rStyle w:val="SubtleReference"/>
+                            </w:rPr>
+                            <w:t xml:space="preserve">Figure </w:t>
+                          </w:r>
+                          <w:r>
+                            <w:rPr>
+                              <w:rStyle w:val="SubtleReference"/>
+                            </w:rPr>
+                            <w:fldChar w:fldCharType="begin"/>
+                          </w:r>
+                          <w:r>
+                            <w:rPr>
+                              <w:rStyle w:val="SubtleReference"/>
+                            </w:rPr>
+                            <w:instrText xml:space="preserve"> SEQ Figure \* ARABIC </w:instrText>
+                          </w:r>
+                          <w:r>
+                            <w:rPr>
+                              <w:rStyle w:val="SubtleReference"/>
+                            </w:rPr>
+                            <w:fldChar w:fldCharType="separate"/>
+                          </w:r>
+                          <w:r>
+                            <w:rPr>
+                              <w:rStyle w:val="SubtleReference"/>
+                            </w:rPr>
+                            <w:t>5</w:t>
+                          </w:r>
+                          <w:r>
+                            <w:rPr>
+                              <w:rStyle w:val="SubtleReference"/>
+                            </w:rPr>
+                            <w:fldChar w:fldCharType="end"/>
+                          </w:r>
+                          <w:bookmarkEnd w:id="22"/>
+                          <w:r>
+                            <w:rPr>
+                              <w:rStyle w:val="SubtleReference"/>
+                            </w:rPr>
+                            <w:t xml:space="preserve"> - Collision not detected</w:t>
+                          </w:r>
+                          <w:bookmarkEnd w:id="23"/>
+                        </w:p>
+                      </w:txbxContent>
+                    </v:textbox>
+                  </v:shape>
+                </v:group>
+                <w10:wrap type="topAndBottom"/>
+              </v:group>
+            </w:pict>
+          </mc:Fallback>
+        </mc:AlternateContent>
+      </w:r>
+      <w:r>
+        <w:rPr>
+          <w:noProof/>
+        </w:rPr>
         <w:t xml:space="preserve"> </w:t>
       </w:r>
-      <w:proofErr w:type="spellStart"/>
-      <w:r>
-        <w:t>funcionaram</w:t>
-      </w:r>
-      <w:proofErr w:type="spellEnd"/>
-      <w:r>
-        <w:t xml:space="preserve"> com imagens </w:t>
-      </w:r>
-      <w:proofErr w:type="spellStart"/>
-      <w:proofErr w:type="gramStart"/>
-      <w:r>
-        <w:t>como</w:t>
-      </w:r>
-      <w:proofErr w:type="spellEnd"/>
-      <w:proofErr w:type="gramEnd"/>
-      <w:r>
-        <w:t xml:space="preserve"> </w:t>
-      </w:r>
-      <w:proofErr w:type="spellStart"/>
-      <w:r>
-        <w:t>exemplo</w:t>
-      </w:r>
-      <w:proofErr w:type="spellEnd"/>
-      <w:r>
-        <w:t>.</w:t>
-      </w:r>
+    </w:p>
+    <w:p>
+      <w:pPr>
+        <w:pStyle w:val="Heading1"/>
+      </w:pPr>
+      <w:bookmarkStart w:id="24" w:name="_Toc440897927"/>
+      <w:r>
+        <w:t>Conclusion</w:t>
+      </w:r>
+      <w:bookmarkEnd w:id="24"/>
     </w:p>
     <w:p/>
     <w:p>
-      <w:pPr>
-        <w:pStyle w:val="Heading1"/>
-      </w:pPr>
-      <w:bookmarkStart w:id="8" w:name="_Toc440728635"/>
-      <w:r>
-        <w:t>Conclusion</w:t>
-      </w:r>
-      <w:bookmarkEnd w:id="8"/>
-    </w:p>
-    <w:p/>
-    <w:p>
-      <w:proofErr w:type="spellStart"/>
-      <w:r>
-        <w:t>Sucesso</w:t>
-      </w:r>
-      <w:proofErr w:type="spellEnd"/>
-      <w:r>
-        <w:t xml:space="preserve"> </w:t>
-      </w:r>
-      <w:proofErr w:type="spellStart"/>
-      <w:proofErr w:type="gramStart"/>
-      <w:r>
-        <w:t>na</w:t>
-      </w:r>
-      <w:proofErr w:type="spellEnd"/>
-      <w:proofErr w:type="gramEnd"/>
-      <w:r>
-        <w:t xml:space="preserve"> </w:t>
-      </w:r>
-      <w:proofErr w:type="spellStart"/>
-      <w:r>
-        <w:t>maioria</w:t>
-      </w:r>
-      <w:proofErr w:type="spellEnd"/>
-      <w:r>
-        <w:t xml:space="preserve"> dos </w:t>
-      </w:r>
-      <w:proofErr w:type="spellStart"/>
-      <w:r>
-        <w:t>casos</w:t>
-      </w:r>
-      <w:proofErr w:type="spellEnd"/>
-      <w:r>
-        <w:t xml:space="preserve"> de teste</w:t>
-      </w:r>
-    </w:p>
-    <w:p>
-      <w:proofErr w:type="spellStart"/>
-      <w:r>
-        <w:t>Referir</w:t>
-      </w:r>
-      <w:proofErr w:type="spellEnd"/>
-      <w:r>
-        <w:t xml:space="preserve"> que </w:t>
-      </w:r>
-      <w:proofErr w:type="spellStart"/>
-      <w:r>
-        <w:t>em</w:t>
-      </w:r>
-      <w:proofErr w:type="spellEnd"/>
-      <w:r>
-        <w:t xml:space="preserve"> </w:t>
-      </w:r>
-      <w:proofErr w:type="spellStart"/>
-      <w:r>
-        <w:t>certos</w:t>
-      </w:r>
-      <w:proofErr w:type="spellEnd"/>
-      <w:r>
-        <w:t xml:space="preserve"> </w:t>
-      </w:r>
-      <w:proofErr w:type="spellStart"/>
-      <w:r>
-        <w:t>casos</w:t>
-      </w:r>
-      <w:proofErr w:type="spellEnd"/>
-      <w:r>
-        <w:t xml:space="preserve"> </w:t>
-      </w:r>
-      <w:proofErr w:type="spellStart"/>
-      <w:r>
-        <w:t>pode</w:t>
-      </w:r>
-      <w:proofErr w:type="spellEnd"/>
-      <w:r>
-        <w:t xml:space="preserve"> </w:t>
-      </w:r>
-      <w:proofErr w:type="spellStart"/>
-      <w:r>
-        <w:t>detetar</w:t>
-      </w:r>
-      <w:proofErr w:type="spellEnd"/>
-      <w:r>
-        <w:t xml:space="preserve"> </w:t>
-      </w:r>
-      <w:proofErr w:type="spellStart"/>
-      <w:r>
-        <w:t>movimento</w:t>
-      </w:r>
-      <w:proofErr w:type="spellEnd"/>
-      <w:r>
-        <w:t xml:space="preserve"> que </w:t>
-      </w:r>
-      <w:proofErr w:type="spellStart"/>
-      <w:r>
-        <w:t>não</w:t>
-      </w:r>
-      <w:proofErr w:type="spellEnd"/>
-      <w:r>
-        <w:t xml:space="preserve"> </w:t>
-      </w:r>
-      <w:proofErr w:type="spellStart"/>
-      <w:r>
-        <w:t>acontece</w:t>
-      </w:r>
-      <w:proofErr w:type="spellEnd"/>
-      <w:r>
-        <w:t xml:space="preserve"> (</w:t>
-      </w:r>
-      <w:proofErr w:type="spellStart"/>
-      <w:r>
-        <w:t>afastamentos</w:t>
-      </w:r>
-      <w:proofErr w:type="spellEnd"/>
-      <w:r>
-        <w:t xml:space="preserve"> e </w:t>
-      </w:r>
-      <w:proofErr w:type="spellStart"/>
-      <w:r>
-        <w:t>assim</w:t>
-      </w:r>
-      <w:proofErr w:type="spellEnd"/>
-      <w:r>
-        <w:t xml:space="preserve">) </w:t>
-      </w:r>
-    </w:p>
-    <w:p>
-      <w:proofErr w:type="spellStart"/>
-      <w:r>
-        <w:t>Referir</w:t>
-      </w:r>
-      <w:proofErr w:type="spellEnd"/>
-      <w:r>
-        <w:t xml:space="preserve"> frames </w:t>
-      </w:r>
-      <w:proofErr w:type="spellStart"/>
-      <w:r>
-        <w:t>insuficientes</w:t>
-      </w:r>
-      <w:proofErr w:type="spellEnd"/>
-      <w:r>
-        <w:t xml:space="preserve"> </w:t>
-      </w:r>
-      <w:proofErr w:type="spellStart"/>
-      <w:r>
-        <w:t>em</w:t>
-      </w:r>
-      <w:proofErr w:type="spellEnd"/>
-      <w:r>
-        <w:t xml:space="preserve"> </w:t>
-      </w:r>
-      <w:proofErr w:type="spellStart"/>
-      <w:r>
-        <w:t>alguns</w:t>
-      </w:r>
-      <w:proofErr w:type="spellEnd"/>
-      <w:r>
-        <w:t xml:space="preserve"> videos</w:t>
-      </w:r>
-    </w:p>
-    <w:p>
-      <w:proofErr w:type="spellStart"/>
-      <w:r>
-        <w:lastRenderedPageBreak/>
-        <w:t>Referir</w:t>
-      </w:r>
-      <w:proofErr w:type="spellEnd"/>
-      <w:r>
-        <w:t xml:space="preserve"> </w:t>
-      </w:r>
-      <w:proofErr w:type="spellStart"/>
-      <w:r>
-        <w:t>necessidade</w:t>
-      </w:r>
-      <w:proofErr w:type="spellEnd"/>
-      <w:r>
-        <w:t xml:space="preserve"> de frames de </w:t>
-      </w:r>
-      <w:proofErr w:type="spellStart"/>
-      <w:r>
-        <w:t>aprendizagem</w:t>
-      </w:r>
-      <w:proofErr w:type="spellEnd"/>
-      <w:r>
-        <w:t xml:space="preserve"> para </w:t>
-      </w:r>
-      <w:proofErr w:type="spellStart"/>
-      <w:r>
-        <w:t>deteção</w:t>
-      </w:r>
-      <w:proofErr w:type="spellEnd"/>
-      <w:r>
-        <w:t xml:space="preserve"> de background</w:t>
-      </w:r>
-    </w:p>
-    <w:p>
-      <w:pPr>
-        <w:rPr>
-          <w:lang w:val="pt-PT"/>
-        </w:rPr>
-      </w:pPr>
-      <w:r>
-        <w:rPr>
-          <w:lang w:val="pt-PT"/>
-        </w:rPr>
-        <w:t xml:space="preserve">Como melhorar: se </w:t>
-      </w:r>
-      <w:proofErr w:type="spellStart"/>
-      <w:r>
-        <w:rPr>
-          <w:lang w:val="pt-PT"/>
-        </w:rPr>
-        <w:t>pudessemos</w:t>
-      </w:r>
-      <w:proofErr w:type="spellEnd"/>
-      <w:r>
-        <w:rPr>
-          <w:lang w:val="pt-PT"/>
-        </w:rPr>
-        <w:t xml:space="preserve"> dar </w:t>
-      </w:r>
-      <w:proofErr w:type="spellStart"/>
-      <w:r>
-        <w:rPr>
-          <w:lang w:val="pt-PT"/>
-        </w:rPr>
-        <w:t>tunning</w:t>
-      </w:r>
-      <w:proofErr w:type="spellEnd"/>
-      <w:r>
-        <w:rPr>
-          <w:lang w:val="pt-PT"/>
-        </w:rPr>
-        <w:t xml:space="preserve"> para 1 caso, os resultados sairiam muito </w:t>
-      </w:r>
-      <w:proofErr w:type="spellStart"/>
-      <w:r>
-        <w:rPr>
-          <w:lang w:val="pt-PT"/>
-        </w:rPr>
-        <w:t>melho</w:t>
-      </w:r>
-      <w:proofErr w:type="spellEnd"/>
-      <w:r>
-        <w:rPr>
-          <w:lang w:val="pt-PT"/>
-        </w:rPr>
-        <w:t>.</w:t>
-      </w:r>
-    </w:p>
-    <w:p>
-      <w:pPr>
-        <w:rPr>
-          <w:lang w:val="pt-PT"/>
-        </w:rPr>
-      </w:pPr>
-    </w:p>
+      <w:r>
+        <w:tab/>
+        <w:t xml:space="preserve">We have concluded that the developed algorithm works efficiently and </w:t>
+      </w:r>
+      <w:r>
+        <w:t>accurately</w:t>
+      </w:r>
+      <w:r>
+        <w:t xml:space="preserve"> for the most cases tested, giving real time information on objects </w:t>
+      </w:r>
+      <w:r>
+        <w:t>contained</w:t>
+      </w:r>
+      <w:r>
+        <w:t xml:space="preserve"> in the video.</w:t>
+      </w:r>
+      <w:r>
+        <w:t xml:space="preserve"> Although there are some known problems explained in </w:t>
+      </w:r>
+      <w:r>
+        <w:fldChar w:fldCharType="begin"/>
+      </w:r>
+      <w:r>
+        <w:instrText xml:space="preserve"> REF _Ref440896819 \h </w:instrText>
+      </w:r>
+      <w:r>
+        <w:fldChar w:fldCharType="separate"/>
+      </w:r>
+      <w:r>
+        <w:t>Unsuccessful Cases</w:t>
+      </w:r>
+      <w:r>
+        <w:fldChar w:fldCharType="end"/>
+      </w:r>
+      <w:r>
+        <w:t>. Some of this cases are due to the need learning frames, which increased the problem of low frames.</w:t>
+      </w:r>
+    </w:p>
+    <w:p>
+      <w:r>
+        <w:tab/>
+        <w:t>The results obtained could be better if the algorithm were focused in one particular case, or have one common background. This way the algorithm could be tuned appropriately.</w:t>
+      </w:r>
+      <w:r>
+        <w:t xml:space="preserve"> Another improvement could be to refine the collision detection in order to reduce the number of frames required to achieve an acceptable result with a low resolution video input.</w:t>
+      </w:r>
+    </w:p>
+    <w:p>
+      <w:pPr>
+        <w:spacing w:line="259" w:lineRule="auto"/>
+        <w:jc w:val="left"/>
+      </w:pPr>
+      <w:r>
+        <w:br w:type="page"/>
+      </w:r>
+    </w:p>
+    <w:bookmarkStart w:id="25" w:name="_Toc440897928" w:displacedByCustomXml="next"/>
     <w:sdt>
       <w:sdtPr>
         <w:rPr>
@@ -2568,6 +3349,7 @@
           <w:r>
             <w:t>References</w:t>
           </w:r>
+          <w:bookmarkEnd w:id="25"/>
         </w:p>
         <w:sdt>
           <w:sdtPr>
@@ -2698,7 +3480,7 @@
       </w:sdtContent>
     </w:sdt>
     <w:sectPr>
-      <w:footerReference w:type="default" r:id="rId16"/>
+      <w:footerReference w:type="default" r:id="rId26"/>
       <w:pgSz w:w="12240" w:h="15840"/>
       <w:pgMar w:top="1417" w:right="1701" w:bottom="1417" w:left="1701" w:header="708" w:footer="708" w:gutter="0"/>
       <w:cols w:space="708"/>
@@ -2757,7 +3539,7 @@
       <w:rPr>
         <w:noProof/>
       </w:rPr>
-      <w:t>7</w:t>
+      <w:t>3</w:t>
     </w:r>
     <w:r>
       <w:fldChar w:fldCharType="end"/>
@@ -2765,27 +3547,14 @@
     <w:r>
       <w:t>/</w:t>
     </w:r>
-    <w:r>
-      <w:fldChar w:fldCharType="begin"/>
-    </w:r>
-    <w:r>
-      <w:instrText>NUMPAGES \* Arabic \* MERGEFORMAT</w:instrText>
-    </w:r>
-    <w:r>
-      <w:fldChar w:fldCharType="separate"/>
-    </w:r>
-    <w:r>
-      <w:rPr>
-        <w:noProof/>
-      </w:rPr>
-      <w:t>7</w:t>
-    </w:r>
-    <w:r>
-      <w:rPr>
-        <w:noProof/>
-      </w:rPr>
-      <w:fldChar w:fldCharType="end"/>
-    </w:r>
+    <w:fldSimple w:instr="NUMPAGES \* Arabic \* MERGEFORMAT">
+      <w:r>
+        <w:rPr>
+          <w:noProof/>
+        </w:rPr>
+        <w:t>7</w:t>
+      </w:r>
+    </w:fldSimple>
   </w:p>
   <w:p>
     <w:pPr>
@@ -3811,9 +4580,12 @@
     <w:autoRedefine/>
     <w:uiPriority w:val="39"/>
     <w:unhideWhenUsed/>
-    <w:rsid w:val="00F32706"/>
+    <w:rsid w:val="00D950C5"/>
     <w:pPr>
-      <w:spacing w:after="100"/>
+      <w:tabs>
+        <w:tab w:val="right" w:leader="dot" w:pos="8828"/>
+      </w:tabs>
+      <w:spacing w:after="0" w:line="360" w:lineRule="auto"/>
     </w:pPr>
   </w:style>
   <w:style w:type="paragraph" w:styleId="TOC2">
@@ -4231,7 +5003,7 @@
 </file>
 
 <file path=customXml/itemProps1.xml><?xml version="1.0" encoding="utf-8"?>
-<ds:datastoreItem xmlns:ds="http://schemas.openxmlformats.org/officeDocument/2006/customXml" ds:itemID="{9C59B25D-E7E4-4F43-9FB6-AACBD6134AB4}">
+<ds:datastoreItem xmlns:ds="http://schemas.openxmlformats.org/officeDocument/2006/customXml" ds:itemID="{1B76D65E-8F56-4A09-BE91-A9ECCD5A0E68}">
   <ds:schemaRefs>
     <ds:schemaRef ds:uri="http://schemas.openxmlformats.org/officeDocument/2006/bibliography"/>
   </ds:schemaRefs>

</xml_diff>